<commit_message>
Harmonogram - Artur Mzyk
Odwołanie się do zapamiętanego zadania
</commit_message>
<xml_diff>
--- a/Dokumentacja/Dokumetacja_projektu.docx
+++ b/Dokumentacja/Dokumetacja_projektu.docx
@@ -599,7 +599,25 @@
           <w:sz w:val="24"/>
           <w:szCs w:val="24"/>
         </w:rPr>
-        <w:t>Patrk Chorąży</w:t>
+        <w:t>Patr</w:t>
+      </w:r>
+      <w:r>
+        <w:rPr>
+          <w:b/>
+          <w:bCs/>
+          <w:sz w:val="24"/>
+          <w:szCs w:val="24"/>
+        </w:rPr>
+        <w:t>y</w:t>
+      </w:r>
+      <w:r>
+        <w:rPr>
+          <w:b/>
+          <w:bCs/>
+          <w:sz w:val="24"/>
+          <w:szCs w:val="24"/>
+        </w:rPr>
+        <w:t>k Chorąży</w:t>
       </w:r>
       <w:r>
         <w:rPr>
@@ -738,14 +756,7 @@
           <w:sz w:val="24"/>
           <w:szCs w:val="24"/>
         </w:rPr>
-        <w:t>Na podstawie przeprowadzon</w:t>
-      </w:r>
-      <w:r>
-        <w:rPr>
-          <w:sz w:val="24"/>
-          <w:szCs w:val="24"/>
-        </w:rPr>
-        <w:t>ej rozmowy zespół ustalił następujące kamienie milowe wraz z terminem ich realizacji:</w:t>
+        <w:t>Na podstawie przeprowadzonej rozmowy zespół ustalił następujące kamienie milowe wraz z terminem ich realizacji:</w:t>
       </w:r>
       <w:r>
         <w:rPr>
@@ -1472,49 +1483,40 @@
       <w:pPr>
         <w:pStyle w:val="Akapitzlist"/>
         <w:rPr>
-          <w:b/>
-          <w:bCs/>
-          <w:sz w:val="40"/>
-          <w:szCs w:val="40"/>
-        </w:rPr>
-      </w:pPr>
-      <w:r>
-        <w:rPr>
-          <w:sz w:val="24"/>
-          <w:szCs w:val="24"/>
-        </w:rPr>
-        <w:br/>
-        <w:t>Pozostałe etapy realizacji danych funkcjonalności rozpatrują indywidualnie osoby za nie odpowiedzialne z uwzględnieniem terminów ustalonych kamieni milowych dla których osiągnięcia są niezbędne:</w:t>
-      </w:r>
-      <w:r>
-        <w:rPr>
-          <w:sz w:val="24"/>
-          <w:szCs w:val="24"/>
-        </w:rPr>
-        <w:br/>
-      </w:r>
-      <w:r>
-        <w:rPr>
-          <w:sz w:val="24"/>
-          <w:szCs w:val="24"/>
-        </w:rPr>
-        <w:br/>
-      </w:r>
-      <w:r>
-        <w:rPr>
-          <w:sz w:val="24"/>
-          <w:szCs w:val="24"/>
-        </w:rPr>
-        <w:br/>
-      </w:r>
-      <w:r>
-        <w:rPr>
           <w:i/>
           <w:iCs/>
           <w:sz w:val="28"/>
           <w:szCs w:val="28"/>
         </w:rPr>
-        <w:t>a)</w:t>
+      </w:pPr>
+      <w:r>
+        <w:rPr>
+          <w:sz w:val="24"/>
+          <w:szCs w:val="24"/>
+        </w:rPr>
+        <w:br/>
+        <w:t>Pozostałe etapy realizacji danych funkcjonalności rozpatrują indywidualnie osoby za nie odpowiedzialne z uwzględnieniem terminów ustalonych kamieni milowych dla których osiągnięcia są niezbędne:</w:t>
+      </w:r>
+      <w:r>
+        <w:rPr>
+          <w:sz w:val="24"/>
+          <w:szCs w:val="24"/>
+        </w:rPr>
+        <w:br/>
+      </w:r>
+      <w:r>
+        <w:rPr>
+          <w:sz w:val="24"/>
+          <w:szCs w:val="24"/>
+        </w:rPr>
+        <w:br/>
+      </w:r>
+      <w:r>
+        <w:rPr>
+          <w:sz w:val="24"/>
+          <w:szCs w:val="24"/>
+        </w:rPr>
+        <w:br/>
       </w:r>
       <w:r>
         <w:rPr>
@@ -1523,7 +1525,7 @@
           <w:sz w:val="28"/>
           <w:szCs w:val="28"/>
         </w:rPr>
-        <w:t xml:space="preserve"> Przeprowadzanie działań: dodawanie, odejmowanie, mnożenie, dzielenie, pierwiastkowanie.</w:t>
+        <w:t>a) Przeprowadzanie działań: dodawanie, odejmowanie, mnożenie, dzielenie, pierwiastkowanie.</w:t>
       </w:r>
       <w:r>
         <w:rPr>
@@ -1533,6 +1535,7 @@
           <w:szCs w:val="28"/>
         </w:rPr>
         <w:br/>
+        <w:t>b) Pamięć ostatnich 10 zadań.</w:t>
       </w:r>
       <w:r>
         <w:rPr>
@@ -1541,7 +1544,8 @@
           <w:sz w:val="28"/>
           <w:szCs w:val="28"/>
         </w:rPr>
-        <w:t>b)</w:t>
+        <w:br/>
+        <w:t>c) Odwołanie się do zapamiętanego zadania</w:t>
       </w:r>
       <w:r>
         <w:rPr>
@@ -1550,7 +1554,146 @@
           <w:sz w:val="28"/>
           <w:szCs w:val="28"/>
         </w:rPr>
-        <w:t xml:space="preserve"> Pamięć ostatnich 10 zadań.</w:t>
+        <w:t>:</w:t>
+      </w:r>
+    </w:p>
+    <w:p>
+      <w:pPr>
+        <w:pStyle w:val="Akapitzlist"/>
+        <w:spacing w:after="0"/>
+        <w:rPr>
+          <w:sz w:val="24"/>
+          <w:szCs w:val="24"/>
+        </w:rPr>
+      </w:pPr>
+      <w:r>
+        <w:rPr>
+          <w:sz w:val="24"/>
+          <w:szCs w:val="24"/>
+        </w:rPr>
+        <w:t>- Ustalenia wraz z resztą grupy sposobu, w jaki przechowywane będą macierze. Status: średnie. Deadline: 24.04</w:t>
+      </w:r>
+    </w:p>
+    <w:p>
+      <w:pPr>
+        <w:spacing w:after="0"/>
+        <w:ind w:left="708"/>
+        <w:rPr>
+          <w:sz w:val="24"/>
+          <w:szCs w:val="24"/>
+        </w:rPr>
+      </w:pPr>
+      <w:r>
+        <w:rPr>
+          <w:sz w:val="24"/>
+          <w:szCs w:val="24"/>
+        </w:rPr>
+        <w:t>- Ustalenia sposobu pobrania od użytkownika informacji, do którego zadania zamierza się odwołać. Status: trudne. Deadline: 04.05</w:t>
+      </w:r>
+    </w:p>
+    <w:p>
+      <w:pPr>
+        <w:spacing w:after="0"/>
+        <w:ind w:left="708"/>
+        <w:rPr>
+          <w:sz w:val="24"/>
+          <w:szCs w:val="24"/>
+        </w:rPr>
+      </w:pPr>
+      <w:r>
+        <w:rPr>
+          <w:sz w:val="24"/>
+          <w:szCs w:val="24"/>
+        </w:rPr>
+        <w:t>- Implementacja funkcji, która przekieruje użytkownika do wybranego przez niego zadania. Status: średnie. Deadline: 15.05</w:t>
+      </w:r>
+    </w:p>
+    <w:p>
+      <w:pPr>
+        <w:spacing w:after="0"/>
+        <w:ind w:firstLine="708"/>
+        <w:rPr>
+          <w:sz w:val="24"/>
+          <w:szCs w:val="24"/>
+        </w:rPr>
+      </w:pPr>
+      <w:r>
+        <w:rPr>
+          <w:sz w:val="24"/>
+          <w:szCs w:val="24"/>
+        </w:rPr>
+        <w:t>- Wykorzystanie funkcji odczytującej macierz z pliku. Status: łatwe. Deadline: 17.05</w:t>
+      </w:r>
+    </w:p>
+    <w:p>
+      <w:pPr>
+        <w:spacing w:after="0"/>
+        <w:ind w:firstLine="708"/>
+        <w:rPr>
+          <w:sz w:val="24"/>
+          <w:szCs w:val="24"/>
+        </w:rPr>
+      </w:pPr>
+      <w:r>
+        <w:rPr>
+          <w:sz w:val="24"/>
+          <w:szCs w:val="24"/>
+        </w:rPr>
+        <w:t>- Integracja z pamięcią. Status: średnie. Deadline: 22.05</w:t>
+      </w:r>
+    </w:p>
+    <w:p>
+      <w:pPr>
+        <w:spacing w:after="0"/>
+        <w:ind w:firstLine="708"/>
+        <w:rPr>
+          <w:sz w:val="24"/>
+          <w:szCs w:val="24"/>
+        </w:rPr>
+      </w:pPr>
+      <w:r>
+        <w:rPr>
+          <w:sz w:val="24"/>
+          <w:szCs w:val="24"/>
+        </w:rPr>
+        <w:t>- Wprowadzenie ewentualnych poprawek. Status: średnie. Deadline: 30.05</w:t>
+      </w:r>
+    </w:p>
+    <w:p>
+      <w:pPr>
+        <w:pStyle w:val="Akapitzlist"/>
+        <w:spacing w:after="0"/>
+        <w:rPr>
+          <w:sz w:val="24"/>
+          <w:szCs w:val="24"/>
+        </w:rPr>
+      </w:pPr>
+      <w:r>
+        <w:rPr>
+          <w:sz w:val="24"/>
+          <w:szCs w:val="24"/>
+        </w:rPr>
+        <w:t>- Sprawdzenie kompatybilności programu z interfejsem graficznym. Status: średnie. Deadline: 10.06</w:t>
+      </w:r>
+    </w:p>
+    <w:p>
+      <w:pPr>
+        <w:pStyle w:val="Akapitzlist"/>
+        <w:rPr>
+          <w:b/>
+          <w:bCs/>
+          <w:sz w:val="40"/>
+          <w:szCs w:val="40"/>
+        </w:rPr>
+      </w:pPr>
+      <w:r>
+        <w:rPr>
+          <w:rFonts w:eastAsia="Times New Roman" w:cstheme="minorHAnsi"/>
+          <w:sz w:val="24"/>
+          <w:szCs w:val="24"/>
+          <w:lang w:eastAsia="pl-PL"/>
+        </w:rPr>
+        <w:t>- Ostateczna weryfikacja i oddanie ostatecznej wersji aplikacji. Status: trudne. Deadline: 12.06</w:t>
       </w:r>
       <w:r>
         <w:rPr>
@@ -1560,6 +1703,7 @@
           <w:szCs w:val="28"/>
         </w:rPr>
         <w:br/>
+        <w:t>d) Czyszczenie pamięci.</w:t>
       </w:r>
       <w:r>
         <w:rPr>
@@ -1568,7 +1712,8 @@
           <w:sz w:val="28"/>
           <w:szCs w:val="28"/>
         </w:rPr>
-        <w:t>c)</w:t>
+        <w:br/>
+        <w:t xml:space="preserve">e) </w:t>
       </w:r>
       <w:r>
         <w:rPr>
@@ -1577,7 +1722,7 @@
           <w:sz w:val="28"/>
           <w:szCs w:val="28"/>
         </w:rPr>
-        <w:t xml:space="preserve"> Odwołanie się do zapamiętanego zadania.</w:t>
+        <w:t>Wczytanie</w:t>
       </w:r>
       <w:r>
         <w:rPr>
@@ -1586,7 +1731,7 @@
           <w:sz w:val="28"/>
           <w:szCs w:val="28"/>
         </w:rPr>
-        <w:br/>
+        <w:t xml:space="preserve"> macierzy z pliku</w:t>
       </w:r>
       <w:r>
         <w:rPr>
@@ -1595,7 +1740,107 @@
           <w:sz w:val="28"/>
           <w:szCs w:val="28"/>
         </w:rPr>
-        <w:t>d)</w:t>
+        <w:br/>
+      </w:r>
+      <w:r>
+        <w:rPr>
+          <w:rFonts w:eastAsia="Times New Roman" w:cstheme="minorHAnsi"/>
+          <w:sz w:val="24"/>
+          <w:szCs w:val="24"/>
+          <w:lang w:eastAsia="pl-PL"/>
+        </w:rPr>
+        <w:t>-ustalenie sposobu i formy przechowywania macierzy (łatwe) 24.04</w:t>
+      </w:r>
+      <w:r>
+        <w:rPr>
+          <w:rFonts w:eastAsia="Times New Roman" w:cstheme="minorHAnsi"/>
+          <w:sz w:val="24"/>
+          <w:szCs w:val="24"/>
+          <w:lang w:eastAsia="pl-PL"/>
+        </w:rPr>
+        <w:br/>
+      </w:r>
+      <w:r>
+        <w:rPr>
+          <w:rFonts w:eastAsia="Times New Roman" w:cstheme="minorHAnsi"/>
+          <w:sz w:val="24"/>
+          <w:szCs w:val="24"/>
+          <w:lang w:eastAsia="pl-PL"/>
+        </w:rPr>
+        <w:t>- wstępna implementacja prototypu  (średnie) 10.05</w:t>
+      </w:r>
+      <w:r>
+        <w:rPr>
+          <w:rFonts w:eastAsia="Times New Roman" w:cstheme="minorHAnsi"/>
+          <w:sz w:val="24"/>
+          <w:szCs w:val="24"/>
+          <w:lang w:eastAsia="pl-PL"/>
+        </w:rPr>
+        <w:br/>
+      </w:r>
+      <w:r>
+        <w:rPr>
+          <w:rFonts w:eastAsia="Times New Roman" w:cstheme="minorHAnsi"/>
+          <w:sz w:val="24"/>
+          <w:szCs w:val="24"/>
+          <w:lang w:eastAsia="pl-PL"/>
+        </w:rPr>
+        <w:t>-stworzenie testów jednostkowych (łatwe) 12.05</w:t>
+      </w:r>
+      <w:r>
+        <w:rPr>
+          <w:rFonts w:eastAsia="Times New Roman" w:cstheme="minorHAnsi"/>
+          <w:sz w:val="24"/>
+          <w:szCs w:val="24"/>
+          <w:lang w:eastAsia="pl-PL"/>
+        </w:rPr>
+        <w:br/>
+      </w:r>
+      <w:r>
+        <w:rPr>
+          <w:rFonts w:eastAsia="Times New Roman" w:cstheme="minorHAnsi"/>
+          <w:sz w:val="24"/>
+          <w:szCs w:val="24"/>
+          <w:lang w:eastAsia="pl-PL"/>
+        </w:rPr>
+        <w:lastRenderedPageBreak/>
+        <w:t>-wprowadzenie ewentualnych poprawek (średnie)  15.05</w:t>
+      </w:r>
+      <w:r>
+        <w:rPr>
+          <w:rFonts w:eastAsia="Times New Roman" w:cstheme="minorHAnsi"/>
+          <w:sz w:val="24"/>
+          <w:szCs w:val="24"/>
+          <w:lang w:eastAsia="pl-PL"/>
+        </w:rPr>
+        <w:br/>
+      </w:r>
+      <w:r>
+        <w:rPr>
+          <w:rFonts w:eastAsia="Times New Roman" w:cstheme="minorHAnsi"/>
+          <w:sz w:val="24"/>
+          <w:szCs w:val="24"/>
+          <w:lang w:eastAsia="pl-PL"/>
+        </w:rPr>
+        <w:t>-integracja z pozostałymi modułami (średnie) 22.05</w:t>
+      </w:r>
+      <w:r>
+        <w:rPr>
+          <w:rFonts w:eastAsia="Times New Roman" w:cstheme="minorHAnsi"/>
+          <w:sz w:val="24"/>
+          <w:szCs w:val="24"/>
+          <w:lang w:eastAsia="pl-PL"/>
+        </w:rPr>
+        <w:br/>
+      </w:r>
+      <w:r>
+        <w:rPr>
+          <w:rFonts w:eastAsia="Times New Roman" w:cstheme="minorHAnsi"/>
+          <w:sz w:val="24"/>
+          <w:szCs w:val="24"/>
+          <w:lang w:eastAsia="pl-PL"/>
+        </w:rPr>
+        <w:t>-ewentualne poprawki i oddanie do użytku ostatecznej wersji (średnie) 30.05</w:t>
       </w:r>
       <w:r>
         <w:rPr>
@@ -1604,7 +1849,7 @@
           <w:sz w:val="28"/>
           <w:szCs w:val="28"/>
         </w:rPr>
-        <w:t xml:space="preserve"> Czyszczenie pamięci.</w:t>
+        <w:br/>
       </w:r>
       <w:r>
         <w:rPr>
@@ -1613,7 +1858,7 @@
           <w:sz w:val="28"/>
           <w:szCs w:val="28"/>
         </w:rPr>
-        <w:br/>
+        <w:t xml:space="preserve">f) Zmiana języka na angielski (dodatkowa funkcjonalność, wybrana przez grupę). </w:t>
       </w:r>
       <w:r>
         <w:rPr>
@@ -1622,7 +1867,8 @@
           <w:sz w:val="28"/>
           <w:szCs w:val="28"/>
         </w:rPr>
-        <w:t>e)</w:t>
+        <w:br/>
+        <w:t>g) Stworzenie interfejsu graficznego (GUI)</w:t>
       </w:r>
       <w:r>
         <w:rPr>
@@ -1631,7 +1877,35 @@
           <w:sz w:val="28"/>
           <w:szCs w:val="28"/>
         </w:rPr>
-        <w:t xml:space="preserve"> </w:t>
+        <w:br/>
+      </w:r>
+      <w:r>
+        <w:rPr>
+          <w:rFonts w:eastAsia="Times New Roman" w:cstheme="minorHAnsi"/>
+          <w:sz w:val="24"/>
+          <w:szCs w:val="24"/>
+          <w:lang w:eastAsia="pl-PL"/>
+        </w:rPr>
+        <w:t>-zebranie informacji odnośnie funkcjonalności m.in. wymaganych przyciskach (łatwe) 15.05</w:t>
+      </w:r>
+      <w:r>
+        <w:rPr>
+          <w:rFonts w:eastAsia="Times New Roman" w:cstheme="minorHAnsi"/>
+          <w:color w:val="24292E"/>
+          <w:sz w:val="24"/>
+          <w:szCs w:val="24"/>
+          <w:lang w:eastAsia="pl-PL"/>
+        </w:rPr>
+        <w:br/>
+      </w:r>
+      <w:r>
+        <w:rPr>
+          <w:rFonts w:eastAsia="Times New Roman" w:cstheme="minorHAnsi"/>
+          <w:sz w:val="24"/>
+          <w:szCs w:val="24"/>
+          <w:lang w:eastAsia="pl-PL"/>
+        </w:rPr>
+        <w:t>-wstępna wizja szaty graficznej (łatwe) 20.05</w:t>
       </w:r>
       <w:r>
         <w:rPr>
@@ -1640,24 +1914,6 @@
           <w:sz w:val="28"/>
           <w:szCs w:val="28"/>
         </w:rPr>
-        <w:t>Wczytanie</w:t>
-      </w:r>
-      <w:r>
-        <w:rPr>
-          <w:i/>
-          <w:iCs/>
-          <w:sz w:val="28"/>
-          <w:szCs w:val="28"/>
-        </w:rPr>
-        <w:t xml:space="preserve"> macierzy z pliku</w:t>
-      </w:r>
-      <w:r>
-        <w:rPr>
-          <w:i/>
-          <w:iCs/>
-          <w:sz w:val="28"/>
-          <w:szCs w:val="28"/>
-        </w:rPr>
         <w:br/>
       </w:r>
       <w:r>
@@ -1667,7 +1923,7 @@
           <w:szCs w:val="24"/>
           <w:lang w:eastAsia="pl-PL"/>
         </w:rPr>
-        <w:t>-ustalenie sposobu i formy przechowywania macierzy (łatwe) 24.04</w:t>
+        <w:t>-zaimplementowanie pierwszej wersji  (trudne) 15.05</w:t>
       </w:r>
       <w:r>
         <w:rPr>
@@ -1677,6 +1933,7 @@
           <w:lang w:eastAsia="pl-PL"/>
         </w:rPr>
         <w:br/>
+        <w:t>-wspólna ocena i wytypowanie ewentualnych poprawek (średnie) 22.05</w:t>
       </w:r>
       <w:r>
         <w:rPr>
@@ -1685,7 +1942,7 @@
           <w:szCs w:val="24"/>
           <w:lang w:eastAsia="pl-PL"/>
         </w:rPr>
-        <w:t>- wstępna implementacja prototypu  (średnie) 10.05</w:t>
+        <w:br/>
       </w:r>
       <w:r>
         <w:rPr>
@@ -1694,7 +1951,7 @@
           <w:szCs w:val="24"/>
           <w:lang w:eastAsia="pl-PL"/>
         </w:rPr>
-        <w:br/>
+        <w:t>-wprowadzenie ewentualnych poprawek (średnie) 29.05</w:t>
       </w:r>
       <w:r>
         <w:rPr>
@@ -1703,7 +1960,7 @@
           <w:szCs w:val="24"/>
           <w:lang w:eastAsia="pl-PL"/>
         </w:rPr>
-        <w:t>-stworzenie testów jednostkowych (łatwe) 12.05</w:t>
+        <w:br/>
       </w:r>
       <w:r>
         <w:rPr>
@@ -1712,207 +1969,6 @@
           <w:szCs w:val="24"/>
           <w:lang w:eastAsia="pl-PL"/>
         </w:rPr>
-        <w:br/>
-      </w:r>
-      <w:r>
-        <w:rPr>
-          <w:rFonts w:eastAsia="Times New Roman" w:cstheme="minorHAnsi"/>
-          <w:sz w:val="24"/>
-          <w:szCs w:val="24"/>
-          <w:lang w:eastAsia="pl-PL"/>
-        </w:rPr>
-        <w:t>-wprowadzenie ewentualnych poprawek (średnie)  15.05</w:t>
-      </w:r>
-      <w:r>
-        <w:rPr>
-          <w:rFonts w:eastAsia="Times New Roman" w:cstheme="minorHAnsi"/>
-          <w:sz w:val="24"/>
-          <w:szCs w:val="24"/>
-          <w:lang w:eastAsia="pl-PL"/>
-        </w:rPr>
-        <w:br/>
-      </w:r>
-      <w:r>
-        <w:rPr>
-          <w:rFonts w:eastAsia="Times New Roman" w:cstheme="minorHAnsi"/>
-          <w:sz w:val="24"/>
-          <w:szCs w:val="24"/>
-          <w:lang w:eastAsia="pl-PL"/>
-        </w:rPr>
-        <w:t>-integracja z pozostałymi modułami (średnie) 22.05</w:t>
-      </w:r>
-      <w:r>
-        <w:rPr>
-          <w:rFonts w:eastAsia="Times New Roman" w:cstheme="minorHAnsi"/>
-          <w:sz w:val="24"/>
-          <w:szCs w:val="24"/>
-          <w:lang w:eastAsia="pl-PL"/>
-        </w:rPr>
-        <w:br/>
-      </w:r>
-      <w:r>
-        <w:rPr>
-          <w:rFonts w:eastAsia="Times New Roman" w:cstheme="minorHAnsi"/>
-          <w:sz w:val="24"/>
-          <w:szCs w:val="24"/>
-          <w:lang w:eastAsia="pl-PL"/>
-        </w:rPr>
-        <w:t>-ewentualne poprawki i oddanie do użytku ostatecznej wersji (średnie) 30.05</w:t>
-      </w:r>
-      <w:r>
-        <w:rPr>
-          <w:i/>
-          <w:iCs/>
-          <w:sz w:val="28"/>
-          <w:szCs w:val="28"/>
-        </w:rPr>
-        <w:br/>
-      </w:r>
-      <w:r>
-        <w:rPr>
-          <w:i/>
-          <w:iCs/>
-          <w:sz w:val="28"/>
-          <w:szCs w:val="28"/>
-        </w:rPr>
-        <w:t>f)</w:t>
-      </w:r>
-      <w:r>
-        <w:rPr>
-          <w:i/>
-          <w:iCs/>
-          <w:sz w:val="28"/>
-          <w:szCs w:val="28"/>
-        </w:rPr>
-        <w:t xml:space="preserve"> Zmiana języka na angielski (dodatkowa funkcjonalność, wybrana przez grupę). </w:t>
-      </w:r>
-      <w:r>
-        <w:rPr>
-          <w:i/>
-          <w:iCs/>
-          <w:sz w:val="28"/>
-          <w:szCs w:val="28"/>
-        </w:rPr>
-        <w:br/>
-      </w:r>
-      <w:r>
-        <w:rPr>
-          <w:i/>
-          <w:iCs/>
-          <w:sz w:val="28"/>
-          <w:szCs w:val="28"/>
-        </w:rPr>
-        <w:t>g)</w:t>
-      </w:r>
-      <w:r>
-        <w:rPr>
-          <w:i/>
-          <w:iCs/>
-          <w:sz w:val="28"/>
-          <w:szCs w:val="28"/>
-        </w:rPr>
-        <w:t xml:space="preserve"> Stworzenie interfejsu graficznego (GUI)</w:t>
-      </w:r>
-      <w:r>
-        <w:rPr>
-          <w:i/>
-          <w:iCs/>
-          <w:sz w:val="28"/>
-          <w:szCs w:val="28"/>
-        </w:rPr>
-        <w:br/>
-      </w:r>
-      <w:r>
-        <w:rPr>
-          <w:rFonts w:eastAsia="Times New Roman" w:cstheme="minorHAnsi"/>
-          <w:sz w:val="24"/>
-          <w:szCs w:val="24"/>
-          <w:lang w:eastAsia="pl-PL"/>
-        </w:rPr>
-        <w:t>-zebranie informacji odnośnie funkcjonalności m.in. wymaganych przyciskach (łatwe) 15.05</w:t>
-      </w:r>
-      <w:r>
-        <w:rPr>
-          <w:rFonts w:eastAsia="Times New Roman" w:cstheme="minorHAnsi"/>
-          <w:color w:val="24292E"/>
-          <w:sz w:val="24"/>
-          <w:szCs w:val="24"/>
-          <w:lang w:eastAsia="pl-PL"/>
-        </w:rPr>
-        <w:br/>
-      </w:r>
-      <w:r>
-        <w:rPr>
-          <w:rFonts w:eastAsia="Times New Roman" w:cstheme="minorHAnsi"/>
-          <w:sz w:val="24"/>
-          <w:szCs w:val="24"/>
-          <w:lang w:eastAsia="pl-PL"/>
-        </w:rPr>
-        <w:t>-wstępna wizja szaty graficznej (łatwe) 20.05</w:t>
-      </w:r>
-      <w:r>
-        <w:rPr>
-          <w:i/>
-          <w:iCs/>
-          <w:sz w:val="28"/>
-          <w:szCs w:val="28"/>
-        </w:rPr>
-        <w:br/>
-      </w:r>
-      <w:r>
-        <w:rPr>
-          <w:rFonts w:eastAsia="Times New Roman" w:cstheme="minorHAnsi"/>
-          <w:sz w:val="24"/>
-          <w:szCs w:val="24"/>
-          <w:lang w:eastAsia="pl-PL"/>
-        </w:rPr>
-        <w:t>-zaimplementowanie pierwszej wersji  (trudne) 15.05</w:t>
-      </w:r>
-      <w:r>
-        <w:rPr>
-          <w:rFonts w:eastAsia="Times New Roman" w:cstheme="minorHAnsi"/>
-          <w:sz w:val="24"/>
-          <w:szCs w:val="24"/>
-          <w:lang w:eastAsia="pl-PL"/>
-        </w:rPr>
-        <w:br/>
-        <w:t>-wspólna ocena i wytypowanie ewentualnych poprawek (średnie) 22.05</w:t>
-      </w:r>
-      <w:r>
-        <w:rPr>
-          <w:rFonts w:eastAsia="Times New Roman" w:cstheme="minorHAnsi"/>
-          <w:sz w:val="24"/>
-          <w:szCs w:val="24"/>
-          <w:lang w:eastAsia="pl-PL"/>
-        </w:rPr>
-        <w:br/>
-      </w:r>
-      <w:r>
-        <w:rPr>
-          <w:rFonts w:eastAsia="Times New Roman" w:cstheme="minorHAnsi"/>
-          <w:sz w:val="24"/>
-          <w:szCs w:val="24"/>
-          <w:lang w:eastAsia="pl-PL"/>
-        </w:rPr>
-        <w:t>-wprowadzenie ewentualnych poprawek (średnie) 29.05</w:t>
-      </w:r>
-      <w:r>
-        <w:rPr>
-          <w:rFonts w:eastAsia="Times New Roman" w:cstheme="minorHAnsi"/>
-          <w:sz w:val="24"/>
-          <w:szCs w:val="24"/>
-          <w:lang w:eastAsia="pl-PL"/>
-        </w:rPr>
-        <w:br/>
-      </w:r>
-      <w:r>
-        <w:rPr>
-          <w:rFonts w:eastAsia="Times New Roman" w:cstheme="minorHAnsi"/>
-          <w:sz w:val="24"/>
-          <w:szCs w:val="24"/>
-          <w:lang w:eastAsia="pl-PL"/>
-        </w:rPr>
-        <w:lastRenderedPageBreak/>
         <w:t>-ostateczna weryfikacja i oddanie ostatecznej wersji aplikacji (trudne) 12.06</w:t>
       </w:r>
       <w:r>

</xml_diff>

<commit_message>
Dodanie Harmonogramu dla Filipa Gacka
</commit_message>
<xml_diff>
--- a/Dokumentacja/Dokumetacja_projektu.docx
+++ b/Dokumentacja/Dokumetacja_projektu.docx
@@ -1,6 +1,6 @@
 
 <file path=word/document.xml><?xml version="1.0" encoding="utf-8"?>
-<w:document xmlns:wpc="http://schemas.microsoft.com/office/word/2010/wordprocessingCanvas" xmlns:cx="http://schemas.microsoft.com/office/drawing/2014/chartex" xmlns:cx1="http://schemas.microsoft.com/office/drawing/2015/9/8/chartex" xmlns:cx2="http://schemas.microsoft.com/office/drawing/2015/10/21/chartex" xmlns:cx3="http://schemas.microsoft.com/office/drawing/2016/5/9/chartex" xmlns:cx4="http://schemas.microsoft.com/office/drawing/2016/5/10/chartex" xmlns:cx5="http://schemas.microsoft.com/office/drawing/2016/5/11/chartex" xmlns:cx6="http://schemas.microsoft.com/office/drawing/2016/5/12/chartex" xmlns:cx7="http://schemas.microsoft.com/office/drawing/2016/5/13/chartex" xmlns:cx8="http://schemas.microsoft.com/office/drawing/2016/5/14/chartex" xmlns:mc="http://schemas.openxmlformats.org/markup-compatibility/2006" xmlns:aink="http://schemas.microsoft.com/office/drawing/2016/ink" xmlns:am3d="http://schemas.microsoft.com/office/drawing/2017/model3d" xmlns:o="urn:schemas-microsoft-com:office:office" xmlns:r="http://schemas.openxmlformats.org/officeDocument/2006/relationships" xmlns:m="http://schemas.openxmlformats.org/officeDocument/2006/math" xmlns:v="urn:schemas-microsoft-com:vml" xmlns:wp14="http://schemas.microsoft.com/office/word/2010/wordprocessingDrawing" xmlns:wp="http://schemas.openxmlformats.org/drawingml/2006/wordprocessingDrawing" xmlns:w10="urn:schemas-microsoft-com:office:word" xmlns:w="http://schemas.openxmlformats.org/wordprocessingml/2006/main" xmlns:w14="http://schemas.microsoft.com/office/word/2010/wordml" xmlns:w15="http://schemas.microsoft.com/office/word/2012/wordml" xmlns:w16cex="http://schemas.microsoft.com/office/word/2018/wordml/cex" xmlns:w16cid="http://schemas.microsoft.com/office/word/2016/wordml/cid" xmlns:w16="http://schemas.microsoft.com/office/word/2018/wordml" xmlns:w16se="http://schemas.microsoft.com/office/word/2015/wordml/symex" xmlns:wpg="http://schemas.microsoft.com/office/word/2010/wordprocessingGroup" xmlns:wpi="http://schemas.microsoft.com/office/word/2010/wordprocessingInk" xmlns:wne="http://schemas.microsoft.com/office/word/2006/wordml" xmlns:wps="http://schemas.microsoft.com/office/word/2010/wordprocessingShape" mc:Ignorable="w14 w15 w16se w16cid w16 w16cex wp14">
+<w:document xmlns:wpc="http://schemas.microsoft.com/office/word/2010/wordprocessingCanvas" xmlns:cx="http://schemas.microsoft.com/office/drawing/2014/chartex" xmlns:cx1="http://schemas.microsoft.com/office/drawing/2015/9/8/chartex" xmlns:cx2="http://schemas.microsoft.com/office/drawing/2015/10/21/chartex" xmlns:cx3="http://schemas.microsoft.com/office/drawing/2016/5/9/chartex" xmlns:cx4="http://schemas.microsoft.com/office/drawing/2016/5/10/chartex" xmlns:cx5="http://schemas.microsoft.com/office/drawing/2016/5/11/chartex" xmlns:cx6="http://schemas.microsoft.com/office/drawing/2016/5/12/chartex" xmlns:cx7="http://schemas.microsoft.com/office/drawing/2016/5/13/chartex" xmlns:cx8="http://schemas.microsoft.com/office/drawing/2016/5/14/chartex" xmlns:mc="http://schemas.openxmlformats.org/markup-compatibility/2006" xmlns:aink="http://schemas.microsoft.com/office/drawing/2016/ink" xmlns:am3d="http://schemas.microsoft.com/office/drawing/2017/model3d" xmlns:o="urn:schemas-microsoft-com:office:office" xmlns:r="http://schemas.openxmlformats.org/officeDocument/2006/relationships" xmlns:m="http://schemas.openxmlformats.org/officeDocument/2006/math" xmlns:v="urn:schemas-microsoft-com:vml" xmlns:wp14="http://schemas.microsoft.com/office/word/2010/wordprocessingDrawing" xmlns:wp="http://schemas.openxmlformats.org/drawingml/2006/wordprocessingDrawing" xmlns:w10="urn:schemas-microsoft-com:office:word" xmlns:w="http://schemas.openxmlformats.org/wordprocessingml/2006/main" xmlns:w14="http://schemas.microsoft.com/office/word/2010/wordml" xmlns:w15="http://schemas.microsoft.com/office/word/2012/wordml" xmlns:w16cid="http://schemas.microsoft.com/office/word/2016/wordml/cid" xmlns:w16se="http://schemas.microsoft.com/office/word/2015/wordml/symex" xmlns:wpg="http://schemas.microsoft.com/office/word/2010/wordprocessingGroup" xmlns:wpi="http://schemas.microsoft.com/office/word/2010/wordprocessingInk" xmlns:wne="http://schemas.microsoft.com/office/word/2006/wordml" xmlns:wps="http://schemas.microsoft.com/office/word/2010/wordprocessingShape" mc:Ignorable="w14 w15 w16se w16cid wp14">
   <w:body>
     <w:p>
       <w:pPr>
@@ -46,7 +46,14 @@
       </w:r>
       <w:r>
         <w:br/>
-        <w:t xml:space="preserve">AiR 2020, grupa </w:t>
+      </w:r>
+      <w:proofErr w:type="spellStart"/>
+      <w:r>
+        <w:t>AiR</w:t>
+      </w:r>
+      <w:proofErr w:type="spellEnd"/>
+      <w:r>
+        <w:t xml:space="preserve"> 2020, grupa </w:t>
       </w:r>
       <w:r>
         <w:rPr>
@@ -127,8 +134,17 @@
           <w:szCs w:val="24"/>
         </w:rPr>
         <w:br/>
-        <w:t>3. Olaf Zdziebko</w:t>
-      </w:r>
+        <w:t xml:space="preserve">3. Olaf </w:t>
+      </w:r>
+      <w:proofErr w:type="spellStart"/>
+      <w:r>
+        <w:rPr>
+          <w:sz w:val="24"/>
+          <w:szCs w:val="24"/>
+        </w:rPr>
+        <w:t>Zdziebko</w:t>
+      </w:r>
+      <w:proofErr w:type="spellEnd"/>
     </w:p>
     <w:p>
       <w:pPr>
@@ -328,7 +344,23 @@
           <w:sz w:val="24"/>
           <w:szCs w:val="24"/>
         </w:rPr>
-        <w:t xml:space="preserve"> Python.</w:t>
+        <w:t xml:space="preserve"> </w:t>
+      </w:r>
+      <w:proofErr w:type="spellStart"/>
+      <w:r>
+        <w:rPr>
+          <w:sz w:val="24"/>
+          <w:szCs w:val="24"/>
+        </w:rPr>
+        <w:t>Python</w:t>
+      </w:r>
+      <w:proofErr w:type="spellEnd"/>
+      <w:r>
+        <w:rPr>
+          <w:sz w:val="24"/>
+          <w:szCs w:val="24"/>
+        </w:rPr>
+        <w:t>.</w:t>
       </w:r>
     </w:p>
     <w:p>
@@ -377,15 +409,47 @@
           <w:sz w:val="24"/>
           <w:szCs w:val="24"/>
         </w:rPr>
-        <w:t>Na podstawie przeprowadzonych indywidualnych analiz poszczególnych systemów w ramach wspólnego spotkania ustalono, że kluczowymi dla kontroli realizacji projektu będą systemy GitHub oraz Trello.</w:t>
-      </w:r>
-      <w:r>
-        <w:rPr>
-          <w:sz w:val="24"/>
-          <w:szCs w:val="24"/>
-        </w:rPr>
-        <w:br/>
-        <w:t>Dodatkowo ustalono, że spotkanie zespołu będą przeprowadzane w ustalonych terminach na platformie Microsoft Teams.</w:t>
+        <w:t xml:space="preserve">Na podstawie przeprowadzonych indywidualnych analiz poszczególnych systemów w ramach wspólnego spotkania ustalono, że kluczowymi dla kontroli realizacji projektu będą systemy GitHub oraz </w:t>
+      </w:r>
+      <w:proofErr w:type="spellStart"/>
+      <w:r>
+        <w:rPr>
+          <w:sz w:val="24"/>
+          <w:szCs w:val="24"/>
+        </w:rPr>
+        <w:t>Trello</w:t>
+      </w:r>
+      <w:proofErr w:type="spellEnd"/>
+      <w:r>
+        <w:rPr>
+          <w:sz w:val="24"/>
+          <w:szCs w:val="24"/>
+        </w:rPr>
+        <w:t>.</w:t>
+      </w:r>
+      <w:r>
+        <w:rPr>
+          <w:sz w:val="24"/>
+          <w:szCs w:val="24"/>
+        </w:rPr>
+        <w:br/>
+        <w:t xml:space="preserve">Dodatkowo ustalono, że spotkanie zespołu będą przeprowadzane w ustalonych terminach na platformie Microsoft </w:t>
+      </w:r>
+      <w:proofErr w:type="spellStart"/>
+      <w:r>
+        <w:rPr>
+          <w:sz w:val="24"/>
+          <w:szCs w:val="24"/>
+        </w:rPr>
+        <w:t>Teams</w:t>
+      </w:r>
+      <w:proofErr w:type="spellEnd"/>
+      <w:r>
+        <w:rPr>
+          <w:sz w:val="24"/>
+          <w:szCs w:val="24"/>
+        </w:rPr>
+        <w:t>.</w:t>
       </w:r>
     </w:p>
     <w:p>
@@ -641,8 +705,19 @@
           <w:sz w:val="24"/>
           <w:szCs w:val="24"/>
         </w:rPr>
-        <w:t>- Olaf Zdziebko</w:t>
-      </w:r>
+        <w:t xml:space="preserve">- Olaf </w:t>
+      </w:r>
+      <w:proofErr w:type="spellStart"/>
+      <w:r>
+        <w:rPr>
+          <w:b/>
+          <w:bCs/>
+          <w:sz w:val="24"/>
+          <w:szCs w:val="24"/>
+        </w:rPr>
+        <w:t>Zdziebko</w:t>
+      </w:r>
+      <w:proofErr w:type="spellEnd"/>
       <w:r>
         <w:rPr>
           <w:sz w:val="24"/>
@@ -705,8 +780,19 @@
           <w:sz w:val="24"/>
           <w:szCs w:val="24"/>
         </w:rPr>
-        <w:t>- Olaf Zdziebko</w:t>
-      </w:r>
+        <w:t xml:space="preserve">- Olaf </w:t>
+      </w:r>
+      <w:proofErr w:type="spellStart"/>
+      <w:r>
+        <w:rPr>
+          <w:b/>
+          <w:bCs/>
+          <w:sz w:val="24"/>
+          <w:szCs w:val="24"/>
+        </w:rPr>
+        <w:t>Zdziebko</w:t>
+      </w:r>
+      <w:proofErr w:type="spellEnd"/>
     </w:p>
     <w:p>
       <w:pPr>
@@ -1537,15 +1623,107 @@
         <w:br/>
         <w:t>b) Pamięć ostatnich 10 zadań.</w:t>
       </w:r>
-      <w:r>
+    </w:p>
+    <w:p>
+      <w:pPr>
+        <w:pStyle w:val="Akapitzlist"/>
+      </w:pPr>
+      <w:r>
+        <w:t>-Skonstruowanie funkcji, która zapisze macierz w pamięci aplikacji</w:t>
+      </w:r>
+    </w:p>
+    <w:p>
+      <w:pPr>
+        <w:pStyle w:val="Akapitzlist"/>
+      </w:pPr>
+      <w:r>
+        <w:t>Czas trwania:25.04.2020-05.05.2020</w:t>
+      </w:r>
+    </w:p>
+    <w:p>
+      <w:pPr>
+        <w:pStyle w:val="Akapitzlist"/>
+      </w:pPr>
+      <w:r>
+        <w:t>Stopień trudności: Trudne</w:t>
+      </w:r>
+    </w:p>
+    <w:p>
+      <w:pPr>
+        <w:pStyle w:val="Akapitzlist"/>
+      </w:pPr>
+      <w:r>
+        <w:t>-Zwiększenie zapisywania do 10 zadań</w:t>
+      </w:r>
+    </w:p>
+    <w:p>
+      <w:pPr>
+        <w:pStyle w:val="Akapitzlist"/>
+      </w:pPr>
+      <w:r>
+        <w:t>Czas trwania 05.05.2020 – 09.05.2020</w:t>
+      </w:r>
+    </w:p>
+    <w:p>
+      <w:pPr>
+        <w:pStyle w:val="Akapitzlist"/>
+      </w:pPr>
+      <w:r>
+        <w:t>Stopień trudności: łatwe</w:t>
+      </w:r>
+    </w:p>
+    <w:p>
+      <w:pPr>
+        <w:pStyle w:val="Akapitzlist"/>
+      </w:pPr>
+      <w:r>
+        <w:t>-Konstrukcja funkcji, której zadaniem będzie odczytywanie macierzy z pliku txt</w:t>
+      </w:r>
+    </w:p>
+    <w:p>
+      <w:pPr>
+        <w:pStyle w:val="Akapitzlist"/>
+      </w:pPr>
+      <w:r>
+        <w:t>Czas trwania 09.05.2020 – 13.05.2020</w:t>
+      </w:r>
+    </w:p>
+    <w:p>
+      <w:pPr>
+        <w:pStyle w:val="Akapitzlist"/>
+      </w:pPr>
+      <w:r>
+        <w:t>Stopień trudności: trudny</w:t>
+      </w:r>
+    </w:p>
+    <w:p>
+      <w:pPr>
+        <w:ind w:left="720"/>
+      </w:pPr>
+      <w:r>
+        <w:t>Zadania: Zintegrowanie pamięci z aplikacją</w:t>
+      </w:r>
+    </w:p>
+    <w:p>
+      <w:pPr>
+        <w:ind w:left="720"/>
+      </w:pPr>
+      <w:r>
+        <w:t>Stopień trudności: średni</w:t>
+      </w:r>
+    </w:p>
+    <w:p>
+      <w:pPr>
+        <w:ind w:left="720"/>
         <w:rPr>
           <w:i/>
           <w:iCs/>
           <w:sz w:val="28"/>
           <w:szCs w:val="28"/>
         </w:rPr>
-        <w:br/>
-        <w:t>c) Odwołanie się do zapamiętanego zadania</w:t>
+      </w:pPr>
+      <w:r>
+        <w:t>Czas trwania: 15.05.2020 – 20.05.2020</w:t>
       </w:r>
       <w:r>
         <w:rPr>
@@ -1554,176 +1732,46 @@
           <w:sz w:val="28"/>
           <w:szCs w:val="28"/>
         </w:rPr>
-        <w:t>:</w:t>
-      </w:r>
-    </w:p>
-    <w:p>
-      <w:pPr>
-        <w:pStyle w:val="Akapitzlist"/>
-        <w:spacing w:after="0"/>
-        <w:rPr>
-          <w:sz w:val="24"/>
-          <w:szCs w:val="24"/>
-        </w:rPr>
-      </w:pPr>
-      <w:r>
-        <w:rPr>
-          <w:sz w:val="24"/>
-          <w:szCs w:val="24"/>
-        </w:rPr>
-        <w:t>- Ustalenia wraz z resztą grupy sposobu, w jaki przechowywane będą macierze. Status: średnie. Deadline: 24.04</w:t>
-      </w:r>
-    </w:p>
-    <w:p>
-      <w:pPr>
-        <w:spacing w:after="0"/>
-        <w:ind w:left="708"/>
-        <w:rPr>
-          <w:sz w:val="24"/>
-          <w:szCs w:val="24"/>
-        </w:rPr>
-      </w:pPr>
-      <w:r>
-        <w:rPr>
-          <w:sz w:val="24"/>
-          <w:szCs w:val="24"/>
-        </w:rPr>
-        <w:t>- Ustalenia sposobu pobrania od użytkownika informacji, do którego zadania zamierza się odwołać. Status: trudne. Deadline: 04.05</w:t>
-      </w:r>
-    </w:p>
-    <w:p>
-      <w:pPr>
-        <w:spacing w:after="0"/>
-        <w:ind w:left="708"/>
-        <w:rPr>
-          <w:sz w:val="24"/>
-          <w:szCs w:val="24"/>
-        </w:rPr>
-      </w:pPr>
-      <w:r>
-        <w:rPr>
-          <w:sz w:val="24"/>
-          <w:szCs w:val="24"/>
-        </w:rPr>
-        <w:t>- Implementacja funkcji, która przekieruje użytkownika do wybranego przez niego zadania. Status: średnie. Deadline: 15.05</w:t>
-      </w:r>
-    </w:p>
-    <w:p>
-      <w:pPr>
-        <w:spacing w:after="0"/>
-        <w:ind w:firstLine="708"/>
-        <w:rPr>
-          <w:sz w:val="24"/>
-          <w:szCs w:val="24"/>
-        </w:rPr>
-      </w:pPr>
-      <w:r>
-        <w:rPr>
-          <w:sz w:val="24"/>
-          <w:szCs w:val="24"/>
-        </w:rPr>
-        <w:t>- Wykorzystanie funkcji odczytującej macierz z pliku. Status: łatwe. Deadline: 17.05</w:t>
-      </w:r>
-    </w:p>
-    <w:p>
-      <w:pPr>
-        <w:spacing w:after="0"/>
-        <w:ind w:firstLine="708"/>
-        <w:rPr>
-          <w:sz w:val="24"/>
-          <w:szCs w:val="24"/>
-        </w:rPr>
-      </w:pPr>
-      <w:r>
-        <w:rPr>
-          <w:sz w:val="24"/>
-          <w:szCs w:val="24"/>
-        </w:rPr>
-        <w:t>- Integracja z pamięcią. Status: średnie. Deadline: 22.05</w:t>
-      </w:r>
-    </w:p>
-    <w:p>
-      <w:pPr>
-        <w:spacing w:after="0"/>
-        <w:ind w:firstLine="708"/>
-        <w:rPr>
-          <w:sz w:val="24"/>
-          <w:szCs w:val="24"/>
-        </w:rPr>
-      </w:pPr>
-      <w:r>
-        <w:rPr>
-          <w:sz w:val="24"/>
-          <w:szCs w:val="24"/>
-        </w:rPr>
-        <w:t>- Wprowadzenie ewentualnych poprawek. Status: średnie. Deadline: 30.05</w:t>
-      </w:r>
-    </w:p>
-    <w:p>
-      <w:pPr>
-        <w:pStyle w:val="Akapitzlist"/>
-        <w:spacing w:after="0"/>
-        <w:rPr>
-          <w:sz w:val="24"/>
-          <w:szCs w:val="24"/>
-        </w:rPr>
-      </w:pPr>
-      <w:r>
-        <w:rPr>
-          <w:sz w:val="24"/>
-          <w:szCs w:val="24"/>
-        </w:rPr>
-        <w:t>- Sprawdzenie kompatybilności programu z interfejsem graficznym. Status: średnie. Deadline: 10.06</w:t>
-      </w:r>
-    </w:p>
-    <w:p>
-      <w:pPr>
-        <w:pStyle w:val="Akapitzlist"/>
-        <w:rPr>
-          <w:b/>
-          <w:bCs/>
-          <w:sz w:val="40"/>
-          <w:szCs w:val="40"/>
-        </w:rPr>
-      </w:pPr>
-      <w:r>
-        <w:rPr>
-          <w:rFonts w:eastAsia="Times New Roman" w:cstheme="minorHAnsi"/>
-          <w:sz w:val="24"/>
-          <w:szCs w:val="24"/>
-          <w:lang w:eastAsia="pl-PL"/>
-        </w:rPr>
-        <w:t>- Ostateczna weryfikacja i oddanie ostatecznej wersji aplikacji. Status: trudne. Deadline: 12.06</w:t>
-      </w:r>
-      <w:r>
+        <w:br/>
+      </w:r>
+    </w:p>
+    <w:p>
+      <w:pPr>
+        <w:ind w:left="720"/>
         <w:rPr>
           <w:i/>
           <w:iCs/>
           <w:sz w:val="28"/>
           <w:szCs w:val="28"/>
         </w:rPr>
-        <w:br/>
-        <w:t>d) Czyszczenie pamięci.</w:t>
-      </w:r>
-      <w:r>
+      </w:pPr>
+    </w:p>
+    <w:p>
+      <w:pPr>
+        <w:ind w:left="720"/>
         <w:rPr>
           <w:i/>
           <w:iCs/>
           <w:sz w:val="28"/>
           <w:szCs w:val="28"/>
         </w:rPr>
-        <w:br/>
-        <w:t xml:space="preserve">e) </w:t>
-      </w:r>
-      <w:r>
+      </w:pPr>
+    </w:p>
+    <w:p>
+      <w:pPr>
+        <w:ind w:left="720"/>
         <w:rPr>
           <w:i/>
           <w:iCs/>
           <w:sz w:val="28"/>
           <w:szCs w:val="28"/>
         </w:rPr>
-        <w:t>Wczytanie</w:t>
-      </w:r>
+      </w:pPr>
+    </w:p>
+    <w:p>
+      <w:pPr>
+        <w:ind w:left="720"/>
+      </w:pPr>
       <w:r>
         <w:rPr>
           <w:i/>
@@ -1731,7 +1779,8 @@
           <w:sz w:val="28"/>
           <w:szCs w:val="28"/>
         </w:rPr>
-        <w:t xml:space="preserve"> macierzy z pliku</w:t>
+        <w:lastRenderedPageBreak/>
+        <w:t>c) Odwołanie się do zapamiętanego zadania</w:t>
       </w:r>
       <w:r>
         <w:rPr>
@@ -1740,116 +1789,146 @@
           <w:sz w:val="28"/>
           <w:szCs w:val="28"/>
         </w:rPr>
-        <w:br/>
-      </w:r>
-      <w:r>
-        <w:rPr>
-          <w:rFonts w:eastAsia="Times New Roman" w:cstheme="minorHAnsi"/>
-          <w:sz w:val="24"/>
-          <w:szCs w:val="24"/>
-          <w:lang w:eastAsia="pl-PL"/>
-        </w:rPr>
-        <w:t>-ustalenie sposobu i formy przechowywania macierzy (łatwe) 24.04</w:t>
-      </w:r>
-      <w:r>
-        <w:rPr>
-          <w:rFonts w:eastAsia="Times New Roman" w:cstheme="minorHAnsi"/>
-          <w:sz w:val="24"/>
-          <w:szCs w:val="24"/>
-          <w:lang w:eastAsia="pl-PL"/>
-        </w:rPr>
-        <w:br/>
-      </w:r>
-      <w:r>
-        <w:rPr>
-          <w:rFonts w:eastAsia="Times New Roman" w:cstheme="minorHAnsi"/>
-          <w:sz w:val="24"/>
-          <w:szCs w:val="24"/>
-          <w:lang w:eastAsia="pl-PL"/>
-        </w:rPr>
-        <w:t>- wstępna implementacja prototypu  (średnie) 10.05</w:t>
-      </w:r>
-      <w:r>
-        <w:rPr>
-          <w:rFonts w:eastAsia="Times New Roman" w:cstheme="minorHAnsi"/>
-          <w:sz w:val="24"/>
-          <w:szCs w:val="24"/>
-          <w:lang w:eastAsia="pl-PL"/>
-        </w:rPr>
-        <w:br/>
-      </w:r>
-      <w:r>
-        <w:rPr>
-          <w:rFonts w:eastAsia="Times New Roman" w:cstheme="minorHAnsi"/>
-          <w:sz w:val="24"/>
-          <w:szCs w:val="24"/>
-          <w:lang w:eastAsia="pl-PL"/>
-        </w:rPr>
-        <w:t>-stworzenie testów jednostkowych (łatwe) 12.05</w:t>
-      </w:r>
-      <w:r>
-        <w:rPr>
-          <w:rFonts w:eastAsia="Times New Roman" w:cstheme="minorHAnsi"/>
-          <w:sz w:val="24"/>
-          <w:szCs w:val="24"/>
-          <w:lang w:eastAsia="pl-PL"/>
-        </w:rPr>
-        <w:br/>
-      </w:r>
-      <w:r>
-        <w:rPr>
-          <w:rFonts w:eastAsia="Times New Roman" w:cstheme="minorHAnsi"/>
-          <w:sz w:val="24"/>
-          <w:szCs w:val="24"/>
-          <w:lang w:eastAsia="pl-PL"/>
-        </w:rPr>
-        <w:lastRenderedPageBreak/>
-        <w:t>-wprowadzenie ewentualnych poprawek (średnie)  15.05</w:t>
-      </w:r>
-      <w:r>
-        <w:rPr>
-          <w:rFonts w:eastAsia="Times New Roman" w:cstheme="minorHAnsi"/>
-          <w:sz w:val="24"/>
-          <w:szCs w:val="24"/>
-          <w:lang w:eastAsia="pl-PL"/>
-        </w:rPr>
-        <w:br/>
-      </w:r>
-      <w:r>
-        <w:rPr>
-          <w:rFonts w:eastAsia="Times New Roman" w:cstheme="minorHAnsi"/>
-          <w:sz w:val="24"/>
-          <w:szCs w:val="24"/>
-          <w:lang w:eastAsia="pl-PL"/>
-        </w:rPr>
-        <w:t>-integracja z pozostałymi modułami (średnie) 22.05</w:t>
-      </w:r>
-      <w:r>
-        <w:rPr>
-          <w:rFonts w:eastAsia="Times New Roman" w:cstheme="minorHAnsi"/>
-          <w:sz w:val="24"/>
-          <w:szCs w:val="24"/>
-          <w:lang w:eastAsia="pl-PL"/>
-        </w:rPr>
-        <w:br/>
-      </w:r>
-      <w:r>
-        <w:rPr>
-          <w:rFonts w:eastAsia="Times New Roman" w:cstheme="minorHAnsi"/>
-          <w:sz w:val="24"/>
-          <w:szCs w:val="24"/>
-          <w:lang w:eastAsia="pl-PL"/>
-        </w:rPr>
-        <w:t>-ewentualne poprawki i oddanie do użytku ostatecznej wersji (średnie) 30.05</w:t>
-      </w:r>
-      <w:r>
+        <w:t>:</w:t>
+      </w:r>
+    </w:p>
+    <w:p>
+      <w:pPr>
+        <w:pStyle w:val="Akapitzlist"/>
+        <w:spacing w:after="0"/>
+        <w:rPr>
+          <w:sz w:val="24"/>
+          <w:szCs w:val="24"/>
+        </w:rPr>
+      </w:pPr>
+      <w:r>
+        <w:rPr>
+          <w:sz w:val="24"/>
+          <w:szCs w:val="24"/>
+        </w:rPr>
+        <w:t>- Ustalenia wraz z resztą grupy sposobu, w jaki przechowywane będą macierze. Status: średnie. Deadline: 24.04</w:t>
+      </w:r>
+    </w:p>
+    <w:p>
+      <w:pPr>
+        <w:spacing w:after="0"/>
+        <w:ind w:left="708"/>
+        <w:rPr>
+          <w:sz w:val="24"/>
+          <w:szCs w:val="24"/>
+        </w:rPr>
+      </w:pPr>
+      <w:r>
+        <w:rPr>
+          <w:sz w:val="24"/>
+          <w:szCs w:val="24"/>
+        </w:rPr>
+        <w:t>- Ustalenia sposobu pobrania od użytkownika informacji, do którego zadania zamierza się odwołać. Status: trudne. Deadline: 04.05</w:t>
+      </w:r>
+    </w:p>
+    <w:p>
+      <w:pPr>
+        <w:spacing w:after="0"/>
+        <w:ind w:left="708"/>
+        <w:rPr>
+          <w:sz w:val="24"/>
+          <w:szCs w:val="24"/>
+        </w:rPr>
+      </w:pPr>
+      <w:r>
+        <w:rPr>
+          <w:sz w:val="24"/>
+          <w:szCs w:val="24"/>
+        </w:rPr>
+        <w:t>- Implementacja funkcji, która przekieruje użytkownika do wybranego przez niego zadania. Status: średnie. Deadline: 15.05</w:t>
+      </w:r>
+    </w:p>
+    <w:p>
+      <w:pPr>
+        <w:spacing w:after="0"/>
+        <w:ind w:firstLine="708"/>
+        <w:rPr>
+          <w:sz w:val="24"/>
+          <w:szCs w:val="24"/>
+        </w:rPr>
+      </w:pPr>
+      <w:r>
+        <w:rPr>
+          <w:sz w:val="24"/>
+          <w:szCs w:val="24"/>
+        </w:rPr>
+        <w:t>- Wykorzystanie funkcji odczytującej macierz z pliku. Status: łatwe. Deadline: 17.05</w:t>
+      </w:r>
+    </w:p>
+    <w:p>
+      <w:pPr>
+        <w:spacing w:after="0"/>
+        <w:ind w:firstLine="708"/>
+        <w:rPr>
+          <w:sz w:val="24"/>
+          <w:szCs w:val="24"/>
+        </w:rPr>
+      </w:pPr>
+      <w:r>
+        <w:rPr>
+          <w:sz w:val="24"/>
+          <w:szCs w:val="24"/>
+        </w:rPr>
+        <w:t>- Integracja z pamięcią. Status: średnie. Deadline: 22.05</w:t>
+      </w:r>
+    </w:p>
+    <w:p>
+      <w:pPr>
+        <w:spacing w:after="0"/>
+        <w:ind w:firstLine="708"/>
+        <w:rPr>
+          <w:sz w:val="24"/>
+          <w:szCs w:val="24"/>
+        </w:rPr>
+      </w:pPr>
+      <w:r>
+        <w:rPr>
+          <w:sz w:val="24"/>
+          <w:szCs w:val="24"/>
+        </w:rPr>
+        <w:t>- Wprowadzenie ewentualnych poprawek. Status: średnie. Deadline: 30.05</w:t>
+      </w:r>
+    </w:p>
+    <w:p>
+      <w:pPr>
+        <w:pStyle w:val="Akapitzlist"/>
+        <w:spacing w:after="0"/>
+        <w:rPr>
+          <w:sz w:val="24"/>
+          <w:szCs w:val="24"/>
+        </w:rPr>
+      </w:pPr>
+      <w:r>
+        <w:rPr>
+          <w:sz w:val="24"/>
+          <w:szCs w:val="24"/>
+        </w:rPr>
+        <w:t>- Sprawdzenie kompatybilności programu z interfejsem graficznym. Status: średnie. Deadline: 10.06</w:t>
+      </w:r>
+    </w:p>
+    <w:p>
+      <w:pPr>
+        <w:pStyle w:val="Akapitzlist"/>
         <w:rPr>
           <w:i/>
           <w:iCs/>
           <w:sz w:val="28"/>
           <w:szCs w:val="28"/>
         </w:rPr>
-        <w:br/>
+      </w:pPr>
+      <w:r>
+        <w:rPr>
+          <w:rFonts w:eastAsia="Times New Roman" w:cstheme="minorHAnsi"/>
+          <w:sz w:val="24"/>
+          <w:szCs w:val="24"/>
+          <w:lang w:eastAsia="pl-PL"/>
+        </w:rPr>
+        <w:t>- Ostateczna weryfikacja i oddanie ostatecznej wersji aplikacji. Status: trudne. Deadline: 12.06</w:t>
       </w:r>
       <w:r>
         <w:rPr>
@@ -1858,7 +1937,8 @@
           <w:sz w:val="28"/>
           <w:szCs w:val="28"/>
         </w:rPr>
-        <w:t xml:space="preserve">f) Zmiana języka na angielski (dodatkowa funkcjonalność, wybrana przez grupę). </w:t>
+        <w:br/>
+        <w:t>d) Czyszczenie pamięci.</w:t>
       </w:r>
       <w:r>
         <w:rPr>
@@ -1868,7 +1948,7 @@
           <w:szCs w:val="28"/>
         </w:rPr>
         <w:br/>
-        <w:t>g) Stworzenie interfejsu graficznego (GUI)</w:t>
+        <w:t xml:space="preserve">e) </w:t>
       </w:r>
       <w:r>
         <w:rPr>
@@ -1877,35 +1957,7 @@
           <w:sz w:val="28"/>
           <w:szCs w:val="28"/>
         </w:rPr>
-        <w:br/>
-      </w:r>
-      <w:r>
-        <w:rPr>
-          <w:rFonts w:eastAsia="Times New Roman" w:cstheme="minorHAnsi"/>
-          <w:sz w:val="24"/>
-          <w:szCs w:val="24"/>
-          <w:lang w:eastAsia="pl-PL"/>
-        </w:rPr>
-        <w:t>-zebranie informacji odnośnie funkcjonalności m.in. wymaganych przyciskach (łatwe) 15.05</w:t>
-      </w:r>
-      <w:r>
-        <w:rPr>
-          <w:rFonts w:eastAsia="Times New Roman" w:cstheme="minorHAnsi"/>
-          <w:color w:val="24292E"/>
-          <w:sz w:val="24"/>
-          <w:szCs w:val="24"/>
-          <w:lang w:eastAsia="pl-PL"/>
-        </w:rPr>
-        <w:br/>
-      </w:r>
-      <w:r>
-        <w:rPr>
-          <w:rFonts w:eastAsia="Times New Roman" w:cstheme="minorHAnsi"/>
-          <w:sz w:val="24"/>
-          <w:szCs w:val="24"/>
-          <w:lang w:eastAsia="pl-PL"/>
-        </w:rPr>
-        <w:t>-wstępna wizja szaty graficznej (łatwe) 20.05</w:t>
+        <w:t>Wczytanie</w:t>
       </w:r>
       <w:r>
         <w:rPr>
@@ -1914,6 +1966,15 @@
           <w:sz w:val="28"/>
           <w:szCs w:val="28"/>
         </w:rPr>
+        <w:t xml:space="preserve"> macierzy z pliku</w:t>
+      </w:r>
+      <w:r>
+        <w:rPr>
+          <w:i/>
+          <w:iCs/>
+          <w:sz w:val="28"/>
+          <w:szCs w:val="28"/>
+        </w:rPr>
         <w:br/>
       </w:r>
       <w:r>
@@ -1923,6 +1984,242 @@
           <w:szCs w:val="24"/>
           <w:lang w:eastAsia="pl-PL"/>
         </w:rPr>
+        <w:t>-ustalenie sposobu i formy przechowywania macierzy (łatwe) 24.04</w:t>
+      </w:r>
+      <w:r>
+        <w:rPr>
+          <w:rFonts w:eastAsia="Times New Roman" w:cstheme="minorHAnsi"/>
+          <w:sz w:val="24"/>
+          <w:szCs w:val="24"/>
+          <w:lang w:eastAsia="pl-PL"/>
+        </w:rPr>
+        <w:br/>
+      </w:r>
+      <w:r>
+        <w:rPr>
+          <w:rFonts w:eastAsia="Times New Roman" w:cstheme="minorHAnsi"/>
+          <w:sz w:val="24"/>
+          <w:szCs w:val="24"/>
+          <w:lang w:eastAsia="pl-PL"/>
+        </w:rPr>
+        <w:t>- wstępna implementacja prototypu  (średnie) 10.05</w:t>
+      </w:r>
+      <w:r>
+        <w:rPr>
+          <w:rFonts w:eastAsia="Times New Roman" w:cstheme="minorHAnsi"/>
+          <w:sz w:val="24"/>
+          <w:szCs w:val="24"/>
+          <w:lang w:eastAsia="pl-PL"/>
+        </w:rPr>
+        <w:br/>
+      </w:r>
+      <w:r>
+        <w:rPr>
+          <w:rFonts w:eastAsia="Times New Roman" w:cstheme="minorHAnsi"/>
+          <w:sz w:val="24"/>
+          <w:szCs w:val="24"/>
+          <w:lang w:eastAsia="pl-PL"/>
+        </w:rPr>
+        <w:t>-stworzenie testów jednostkowych (łatwe) 12.05</w:t>
+      </w:r>
+      <w:r>
+        <w:rPr>
+          <w:rFonts w:eastAsia="Times New Roman" w:cstheme="minorHAnsi"/>
+          <w:sz w:val="24"/>
+          <w:szCs w:val="24"/>
+          <w:lang w:eastAsia="pl-PL"/>
+        </w:rPr>
+        <w:br/>
+      </w:r>
+      <w:r>
+        <w:rPr>
+          <w:rFonts w:eastAsia="Times New Roman" w:cstheme="minorHAnsi"/>
+          <w:sz w:val="24"/>
+          <w:szCs w:val="24"/>
+          <w:lang w:eastAsia="pl-PL"/>
+        </w:rPr>
+        <w:t>-wprowadzenie ewentualnych poprawek (średnie)  15.05</w:t>
+      </w:r>
+      <w:r>
+        <w:rPr>
+          <w:rFonts w:eastAsia="Times New Roman" w:cstheme="minorHAnsi"/>
+          <w:sz w:val="24"/>
+          <w:szCs w:val="24"/>
+          <w:lang w:eastAsia="pl-PL"/>
+        </w:rPr>
+        <w:br/>
+      </w:r>
+      <w:r>
+        <w:rPr>
+          <w:rFonts w:eastAsia="Times New Roman" w:cstheme="minorHAnsi"/>
+          <w:sz w:val="24"/>
+          <w:szCs w:val="24"/>
+          <w:lang w:eastAsia="pl-PL"/>
+        </w:rPr>
+        <w:t>-integracja z pozostałymi modułami (średnie) 22.05</w:t>
+      </w:r>
+      <w:r>
+        <w:rPr>
+          <w:rFonts w:eastAsia="Times New Roman" w:cstheme="minorHAnsi"/>
+          <w:sz w:val="24"/>
+          <w:szCs w:val="24"/>
+          <w:lang w:eastAsia="pl-PL"/>
+        </w:rPr>
+        <w:br/>
+      </w:r>
+      <w:r>
+        <w:rPr>
+          <w:rFonts w:eastAsia="Times New Roman" w:cstheme="minorHAnsi"/>
+          <w:sz w:val="24"/>
+          <w:szCs w:val="24"/>
+          <w:lang w:eastAsia="pl-PL"/>
+        </w:rPr>
+        <w:t>-ewentualne poprawki i oddanie do użytku ostatecznej wersji (średnie) 30.05</w:t>
+      </w:r>
+      <w:r>
+        <w:rPr>
+          <w:i/>
+          <w:iCs/>
+          <w:sz w:val="28"/>
+          <w:szCs w:val="28"/>
+        </w:rPr>
+        <w:br/>
+      </w:r>
+      <w:r>
+        <w:rPr>
+          <w:i/>
+          <w:iCs/>
+          <w:sz w:val="28"/>
+          <w:szCs w:val="28"/>
+        </w:rPr>
+        <w:t xml:space="preserve">f) Zmiana języka na angielski (dodatkowa funkcjonalność, wybrana przez grupę). </w:t>
+      </w:r>
+    </w:p>
+    <w:p>
+      <w:pPr>
+        <w:pStyle w:val="Akapitzlist"/>
+      </w:pPr>
+      <w:r>
+        <w:rPr>
+          <w:i/>
+          <w:iCs/>
+          <w:sz w:val="28"/>
+          <w:szCs w:val="28"/>
+        </w:rPr>
+        <w:t>-</w:t>
+      </w:r>
+      <w:r>
+        <w:t xml:space="preserve"> </w:t>
+      </w:r>
+      <w:r>
+        <w:t>Zebranie materiałów i zapoznanie się z</w:t>
+      </w:r>
+      <w:r>
+        <w:t xml:space="preserve"> słownictwem związanym z kalkulatorem i macierzami </w:t>
+      </w:r>
+    </w:p>
+    <w:p>
+      <w:pPr>
+        <w:pStyle w:val="Akapitzlist"/>
+      </w:pPr>
+      <w:r>
+        <w:t>Stopień trudności: średnio-łatwe</w:t>
+      </w:r>
+    </w:p>
+    <w:p>
+      <w:pPr>
+        <w:pStyle w:val="Akapitzlist"/>
+      </w:pPr>
+      <w:r>
+        <w:t>Czas trwania: 18.04.2020 – 25.04.2020</w:t>
+      </w:r>
+    </w:p>
+    <w:p>
+      <w:pPr>
+        <w:pStyle w:val="Akapitzlist"/>
+      </w:pPr>
+      <w:r>
+        <w:t>-Translacja na język angielski aplikacji, oraz dodanie funkcjonalności, która pozwoli wybranie języka w jakim działać ma aplikacja</w:t>
+      </w:r>
+    </w:p>
+    <w:p>
+      <w:pPr>
+        <w:pStyle w:val="Akapitzlist"/>
+      </w:pPr>
+      <w:r>
+        <w:t>Czas trwania: 13.05.2020 – 15.05.2020</w:t>
+      </w:r>
+    </w:p>
+    <w:p>
+      <w:pPr>
+        <w:pStyle w:val="Akapitzlist"/>
+      </w:pPr>
+      <w:r>
+        <w:t>Stopień trudności - średnie</w:t>
+      </w:r>
+      <w:r>
+        <w:rPr>
+          <w:i/>
+          <w:iCs/>
+          <w:sz w:val="28"/>
+          <w:szCs w:val="28"/>
+        </w:rPr>
+        <w:br/>
+        <w:t>g) Stworzenie interfejsu graficznego (GUI)</w:t>
+      </w:r>
+      <w:r>
+        <w:rPr>
+          <w:i/>
+          <w:iCs/>
+          <w:sz w:val="28"/>
+          <w:szCs w:val="28"/>
+        </w:rPr>
+        <w:br/>
+      </w:r>
+      <w:r>
+        <w:rPr>
+          <w:rFonts w:eastAsia="Times New Roman" w:cstheme="minorHAnsi"/>
+          <w:sz w:val="24"/>
+          <w:szCs w:val="24"/>
+          <w:lang w:eastAsia="pl-PL"/>
+        </w:rPr>
+        <w:t>-zebranie informacji odnośnie funkcjonalności m.in. wymaganych przyciskach (łatwe) 15.05</w:t>
+      </w:r>
+      <w:r>
+        <w:rPr>
+          <w:rFonts w:eastAsia="Times New Roman" w:cstheme="minorHAnsi"/>
+          <w:color w:val="24292E"/>
+          <w:sz w:val="24"/>
+          <w:szCs w:val="24"/>
+          <w:lang w:eastAsia="pl-PL"/>
+        </w:rPr>
+        <w:br/>
+      </w:r>
+      <w:r>
+        <w:rPr>
+          <w:rFonts w:eastAsia="Times New Roman" w:cstheme="minorHAnsi"/>
+          <w:sz w:val="24"/>
+          <w:szCs w:val="24"/>
+          <w:lang w:eastAsia="pl-PL"/>
+        </w:rPr>
+        <w:t>-wstępna wizja szaty graficznej (łatwe) 20.05</w:t>
+      </w:r>
+      <w:r>
+        <w:rPr>
+          <w:i/>
+          <w:iCs/>
+          <w:sz w:val="28"/>
+          <w:szCs w:val="28"/>
+        </w:rPr>
+        <w:br/>
+      </w:r>
+      <w:r>
+        <w:rPr>
+          <w:rFonts w:eastAsia="Times New Roman" w:cstheme="minorHAnsi"/>
+          <w:sz w:val="24"/>
+          <w:szCs w:val="24"/>
+          <w:lang w:eastAsia="pl-PL"/>
+        </w:rPr>
         <w:t xml:space="preserve">-zaimplementowanie pierwszej wersji  (trudne) </w:t>
       </w:r>
       <w:r>
@@ -1988,6 +2285,7 @@
           <w:lang w:eastAsia="pl-PL"/>
         </w:rPr>
         <w:br/>
+        <w:t xml:space="preserve">-wprowadzenie ewentualnych poprawek (średnie) </w:t>
       </w:r>
       <w:r>
         <w:rPr>
@@ -1996,7 +2294,7 @@
           <w:szCs w:val="24"/>
           <w:lang w:eastAsia="pl-PL"/>
         </w:rPr>
-        <w:t xml:space="preserve">-wprowadzenie ewentualnych poprawek (średnie) </w:t>
+        <w:t>10</w:t>
       </w:r>
       <w:r>
         <w:rPr>
@@ -2005,7 +2303,7 @@
           <w:szCs w:val="24"/>
           <w:lang w:eastAsia="pl-PL"/>
         </w:rPr>
-        <w:t>10</w:t>
+        <w:t>.0</w:t>
       </w:r>
       <w:r>
         <w:rPr>
@@ -2014,7 +2312,7 @@
           <w:szCs w:val="24"/>
           <w:lang w:eastAsia="pl-PL"/>
         </w:rPr>
-        <w:t>.0</w:t>
+        <w:t>6</w:t>
       </w:r>
       <w:r>
         <w:rPr>
@@ -2023,24 +2321,7 @@
           <w:szCs w:val="24"/>
           <w:lang w:eastAsia="pl-PL"/>
         </w:rPr>
-        <w:t>6</w:t>
-      </w:r>
-      <w:r>
-        <w:rPr>
-          <w:rFonts w:eastAsia="Times New Roman" w:cstheme="minorHAnsi"/>
-          <w:sz w:val="24"/>
-          <w:szCs w:val="24"/>
-          <w:lang w:eastAsia="pl-PL"/>
-        </w:rPr>
-        <w:br/>
-      </w:r>
-      <w:r>
-        <w:rPr>
-          <w:rFonts w:eastAsia="Times New Roman" w:cstheme="minorHAnsi"/>
-          <w:sz w:val="24"/>
-          <w:szCs w:val="24"/>
-          <w:lang w:eastAsia="pl-PL"/>
-        </w:rPr>
+        <w:br/>
         <w:t>-ostateczna weryfikacja i oddanie ostatecznej wersji aplikacji (trudne) 12.06</w:t>
       </w:r>
       <w:r>
@@ -2079,6 +2360,7 @@
           <w:sz w:val="40"/>
           <w:szCs w:val="40"/>
         </w:rPr>
+        <w:lastRenderedPageBreak/>
         <w:t>Ograniczenia programu</w:t>
       </w:r>
     </w:p>
@@ -2195,7 +2477,23 @@
           <w:szCs w:val="24"/>
         </w:rPr>
         <w:br/>
-        <w:t>Zobowiązuje się członków do uaktualniania przyjętych zadań na platformie Trello:</w:t>
+        <w:t xml:space="preserve">Zobowiązuje się członków do uaktualniania przyjętych zadań na platformie </w:t>
+      </w:r>
+      <w:proofErr w:type="spellStart"/>
+      <w:r>
+        <w:rPr>
+          <w:sz w:val="24"/>
+          <w:szCs w:val="24"/>
+        </w:rPr>
+        <w:t>Trello</w:t>
+      </w:r>
+      <w:proofErr w:type="spellEnd"/>
+      <w:r>
+        <w:rPr>
+          <w:sz w:val="24"/>
+          <w:szCs w:val="24"/>
+        </w:rPr>
+        <w:t>:</w:t>
       </w:r>
       <w:r>
         <w:rPr>
@@ -2239,7 +2537,7 @@
 </file>
 
 <file path=word/endnotes.xml><?xml version="1.0" encoding="utf-8"?>
-<w:endnotes xmlns:wpc="http://schemas.microsoft.com/office/word/2010/wordprocessingCanvas" xmlns:cx="http://schemas.microsoft.com/office/drawing/2014/chartex" xmlns:cx1="http://schemas.microsoft.com/office/drawing/2015/9/8/chartex" xmlns:cx2="http://schemas.microsoft.com/office/drawing/2015/10/21/chartex" xmlns:cx3="http://schemas.microsoft.com/office/drawing/2016/5/9/chartex" xmlns:cx4="http://schemas.microsoft.com/office/drawing/2016/5/10/chartex" xmlns:cx5="http://schemas.microsoft.com/office/drawing/2016/5/11/chartex" xmlns:cx6="http://schemas.microsoft.com/office/drawing/2016/5/12/chartex" xmlns:cx7="http://schemas.microsoft.com/office/drawing/2016/5/13/chartex" xmlns:cx8="http://schemas.microsoft.com/office/drawing/2016/5/14/chartex" xmlns:mc="http://schemas.openxmlformats.org/markup-compatibility/2006" xmlns:aink="http://schemas.microsoft.com/office/drawing/2016/ink" xmlns:am3d="http://schemas.microsoft.com/office/drawing/2017/model3d" xmlns:o="urn:schemas-microsoft-com:office:office" xmlns:r="http://schemas.openxmlformats.org/officeDocument/2006/relationships" xmlns:m="http://schemas.openxmlformats.org/officeDocument/2006/math" xmlns:v="urn:schemas-microsoft-com:vml" xmlns:wp14="http://schemas.microsoft.com/office/word/2010/wordprocessingDrawing" xmlns:wp="http://schemas.openxmlformats.org/drawingml/2006/wordprocessingDrawing" xmlns:w10="urn:schemas-microsoft-com:office:word" xmlns:w="http://schemas.openxmlformats.org/wordprocessingml/2006/main" xmlns:w14="http://schemas.microsoft.com/office/word/2010/wordml" xmlns:w15="http://schemas.microsoft.com/office/word/2012/wordml" xmlns:w16cex="http://schemas.microsoft.com/office/word/2018/wordml/cex" xmlns:w16cid="http://schemas.microsoft.com/office/word/2016/wordml/cid" xmlns:w16="http://schemas.microsoft.com/office/word/2018/wordml" xmlns:w16se="http://schemas.microsoft.com/office/word/2015/wordml/symex" xmlns:wpg="http://schemas.microsoft.com/office/word/2010/wordprocessingGroup" xmlns:wpi="http://schemas.microsoft.com/office/word/2010/wordprocessingInk" xmlns:wne="http://schemas.microsoft.com/office/word/2006/wordml" xmlns:wps="http://schemas.microsoft.com/office/word/2010/wordprocessingShape" mc:Ignorable="w14 w15 w16se w16cid w16 w16cex wp14">
+<w:endnotes xmlns:wpc="http://schemas.microsoft.com/office/word/2010/wordprocessingCanvas" xmlns:cx="http://schemas.microsoft.com/office/drawing/2014/chartex" xmlns:cx1="http://schemas.microsoft.com/office/drawing/2015/9/8/chartex" xmlns:cx2="http://schemas.microsoft.com/office/drawing/2015/10/21/chartex" xmlns:cx3="http://schemas.microsoft.com/office/drawing/2016/5/9/chartex" xmlns:cx4="http://schemas.microsoft.com/office/drawing/2016/5/10/chartex" xmlns:cx5="http://schemas.microsoft.com/office/drawing/2016/5/11/chartex" xmlns:cx6="http://schemas.microsoft.com/office/drawing/2016/5/12/chartex" xmlns:cx7="http://schemas.microsoft.com/office/drawing/2016/5/13/chartex" xmlns:cx8="http://schemas.microsoft.com/office/drawing/2016/5/14/chartex" xmlns:mc="http://schemas.openxmlformats.org/markup-compatibility/2006" xmlns:aink="http://schemas.microsoft.com/office/drawing/2016/ink" xmlns:am3d="http://schemas.microsoft.com/office/drawing/2017/model3d" xmlns:o="urn:schemas-microsoft-com:office:office" xmlns:r="http://schemas.openxmlformats.org/officeDocument/2006/relationships" xmlns:m="http://schemas.openxmlformats.org/officeDocument/2006/math" xmlns:v="urn:schemas-microsoft-com:vml" xmlns:wp14="http://schemas.microsoft.com/office/word/2010/wordprocessingDrawing" xmlns:wp="http://schemas.openxmlformats.org/drawingml/2006/wordprocessingDrawing" xmlns:w10="urn:schemas-microsoft-com:office:word" xmlns:w="http://schemas.openxmlformats.org/wordprocessingml/2006/main" xmlns:w14="http://schemas.microsoft.com/office/word/2010/wordml" xmlns:w15="http://schemas.microsoft.com/office/word/2012/wordml" xmlns:w16cid="http://schemas.microsoft.com/office/word/2016/wordml/cid" xmlns:w16se="http://schemas.microsoft.com/office/word/2015/wordml/symex" xmlns:wpg="http://schemas.microsoft.com/office/word/2010/wordprocessingGroup" xmlns:wpi="http://schemas.microsoft.com/office/word/2010/wordprocessingInk" xmlns:wne="http://schemas.microsoft.com/office/word/2006/wordml" xmlns:wps="http://schemas.microsoft.com/office/word/2010/wordprocessingShape" mc:Ignorable="w14 w15 w16se w16cid wp14">
   <w:endnote w:type="separator" w:id="-1">
     <w:p>
       <w:pPr>
@@ -2264,7 +2562,7 @@
 </file>
 
 <file path=word/footnotes.xml><?xml version="1.0" encoding="utf-8"?>
-<w:footnotes xmlns:wpc="http://schemas.microsoft.com/office/word/2010/wordprocessingCanvas" xmlns:cx="http://schemas.microsoft.com/office/drawing/2014/chartex" xmlns:cx1="http://schemas.microsoft.com/office/drawing/2015/9/8/chartex" xmlns:cx2="http://schemas.microsoft.com/office/drawing/2015/10/21/chartex" xmlns:cx3="http://schemas.microsoft.com/office/drawing/2016/5/9/chartex" xmlns:cx4="http://schemas.microsoft.com/office/drawing/2016/5/10/chartex" xmlns:cx5="http://schemas.microsoft.com/office/drawing/2016/5/11/chartex" xmlns:cx6="http://schemas.microsoft.com/office/drawing/2016/5/12/chartex" xmlns:cx7="http://schemas.microsoft.com/office/drawing/2016/5/13/chartex" xmlns:cx8="http://schemas.microsoft.com/office/drawing/2016/5/14/chartex" xmlns:mc="http://schemas.openxmlformats.org/markup-compatibility/2006" xmlns:aink="http://schemas.microsoft.com/office/drawing/2016/ink" xmlns:am3d="http://schemas.microsoft.com/office/drawing/2017/model3d" xmlns:o="urn:schemas-microsoft-com:office:office" xmlns:r="http://schemas.openxmlformats.org/officeDocument/2006/relationships" xmlns:m="http://schemas.openxmlformats.org/officeDocument/2006/math" xmlns:v="urn:schemas-microsoft-com:vml" xmlns:wp14="http://schemas.microsoft.com/office/word/2010/wordprocessingDrawing" xmlns:wp="http://schemas.openxmlformats.org/drawingml/2006/wordprocessingDrawing" xmlns:w10="urn:schemas-microsoft-com:office:word" xmlns:w="http://schemas.openxmlformats.org/wordprocessingml/2006/main" xmlns:w14="http://schemas.microsoft.com/office/word/2010/wordml" xmlns:w15="http://schemas.microsoft.com/office/word/2012/wordml" xmlns:w16cex="http://schemas.microsoft.com/office/word/2018/wordml/cex" xmlns:w16cid="http://schemas.microsoft.com/office/word/2016/wordml/cid" xmlns:w16="http://schemas.microsoft.com/office/word/2018/wordml" xmlns:w16se="http://schemas.microsoft.com/office/word/2015/wordml/symex" xmlns:wpg="http://schemas.microsoft.com/office/word/2010/wordprocessingGroup" xmlns:wpi="http://schemas.microsoft.com/office/word/2010/wordprocessingInk" xmlns:wne="http://schemas.microsoft.com/office/word/2006/wordml" xmlns:wps="http://schemas.microsoft.com/office/word/2010/wordprocessingShape" mc:Ignorable="w14 w15 w16se w16cid w16 w16cex wp14">
+<w:footnotes xmlns:wpc="http://schemas.microsoft.com/office/word/2010/wordprocessingCanvas" xmlns:cx="http://schemas.microsoft.com/office/drawing/2014/chartex" xmlns:cx1="http://schemas.microsoft.com/office/drawing/2015/9/8/chartex" xmlns:cx2="http://schemas.microsoft.com/office/drawing/2015/10/21/chartex" xmlns:cx3="http://schemas.microsoft.com/office/drawing/2016/5/9/chartex" xmlns:cx4="http://schemas.microsoft.com/office/drawing/2016/5/10/chartex" xmlns:cx5="http://schemas.microsoft.com/office/drawing/2016/5/11/chartex" xmlns:cx6="http://schemas.microsoft.com/office/drawing/2016/5/12/chartex" xmlns:cx7="http://schemas.microsoft.com/office/drawing/2016/5/13/chartex" xmlns:cx8="http://schemas.microsoft.com/office/drawing/2016/5/14/chartex" xmlns:mc="http://schemas.openxmlformats.org/markup-compatibility/2006" xmlns:aink="http://schemas.microsoft.com/office/drawing/2016/ink" xmlns:am3d="http://schemas.microsoft.com/office/drawing/2017/model3d" xmlns:o="urn:schemas-microsoft-com:office:office" xmlns:r="http://schemas.openxmlformats.org/officeDocument/2006/relationships" xmlns:m="http://schemas.openxmlformats.org/officeDocument/2006/math" xmlns:v="urn:schemas-microsoft-com:vml" xmlns:wp14="http://schemas.microsoft.com/office/word/2010/wordprocessingDrawing" xmlns:wp="http://schemas.openxmlformats.org/drawingml/2006/wordprocessingDrawing" xmlns:w10="urn:schemas-microsoft-com:office:word" xmlns:w="http://schemas.openxmlformats.org/wordprocessingml/2006/main" xmlns:w14="http://schemas.microsoft.com/office/word/2010/wordml" xmlns:w15="http://schemas.microsoft.com/office/word/2012/wordml" xmlns:w16cid="http://schemas.microsoft.com/office/word/2016/wordml/cid" xmlns:w16se="http://schemas.microsoft.com/office/word/2015/wordml/symex" xmlns:wpg="http://schemas.microsoft.com/office/word/2010/wordprocessingGroup" xmlns:wpi="http://schemas.microsoft.com/office/word/2010/wordprocessingInk" xmlns:wne="http://schemas.microsoft.com/office/word/2006/wordml" xmlns:wps="http://schemas.microsoft.com/office/word/2010/wordprocessingShape" mc:Ignorable="w14 w15 w16se w16cid wp14">
   <w:footnote w:type="separator" w:id="-1">
     <w:p>
       <w:pPr>
@@ -2289,7 +2587,7 @@
 </file>
 
 <file path=word/header1.xml><?xml version="1.0" encoding="utf-8"?>
-<w:hdr xmlns:wpc="http://schemas.microsoft.com/office/word/2010/wordprocessingCanvas" xmlns:cx="http://schemas.microsoft.com/office/drawing/2014/chartex" xmlns:cx1="http://schemas.microsoft.com/office/drawing/2015/9/8/chartex" xmlns:cx2="http://schemas.microsoft.com/office/drawing/2015/10/21/chartex" xmlns:cx3="http://schemas.microsoft.com/office/drawing/2016/5/9/chartex" xmlns:cx4="http://schemas.microsoft.com/office/drawing/2016/5/10/chartex" xmlns:cx5="http://schemas.microsoft.com/office/drawing/2016/5/11/chartex" xmlns:cx6="http://schemas.microsoft.com/office/drawing/2016/5/12/chartex" xmlns:cx7="http://schemas.microsoft.com/office/drawing/2016/5/13/chartex" xmlns:cx8="http://schemas.microsoft.com/office/drawing/2016/5/14/chartex" xmlns:mc="http://schemas.openxmlformats.org/markup-compatibility/2006" xmlns:aink="http://schemas.microsoft.com/office/drawing/2016/ink" xmlns:am3d="http://schemas.microsoft.com/office/drawing/2017/model3d" xmlns:o="urn:schemas-microsoft-com:office:office" xmlns:r="http://schemas.openxmlformats.org/officeDocument/2006/relationships" xmlns:m="http://schemas.openxmlformats.org/officeDocument/2006/math" xmlns:v="urn:schemas-microsoft-com:vml" xmlns:wp14="http://schemas.microsoft.com/office/word/2010/wordprocessingDrawing" xmlns:wp="http://schemas.openxmlformats.org/drawingml/2006/wordprocessingDrawing" xmlns:w10="urn:schemas-microsoft-com:office:word" xmlns:w="http://schemas.openxmlformats.org/wordprocessingml/2006/main" xmlns:w14="http://schemas.microsoft.com/office/word/2010/wordml" xmlns:w15="http://schemas.microsoft.com/office/word/2012/wordml" xmlns:w16cex="http://schemas.microsoft.com/office/word/2018/wordml/cex" xmlns:w16cid="http://schemas.microsoft.com/office/word/2016/wordml/cid" xmlns:w16="http://schemas.microsoft.com/office/word/2018/wordml" xmlns:w16se="http://schemas.microsoft.com/office/word/2015/wordml/symex" xmlns:wpg="http://schemas.microsoft.com/office/word/2010/wordprocessingGroup" xmlns:wpi="http://schemas.microsoft.com/office/word/2010/wordprocessingInk" xmlns:wne="http://schemas.microsoft.com/office/word/2006/wordml" xmlns:wps="http://schemas.microsoft.com/office/word/2010/wordprocessingShape" mc:Ignorable="w14 w15 w16se w16cid w16 w16cex wp14">
+<w:hdr xmlns:wpc="http://schemas.microsoft.com/office/word/2010/wordprocessingCanvas" xmlns:cx="http://schemas.microsoft.com/office/drawing/2014/chartex" xmlns:cx1="http://schemas.microsoft.com/office/drawing/2015/9/8/chartex" xmlns:cx2="http://schemas.microsoft.com/office/drawing/2015/10/21/chartex" xmlns:cx3="http://schemas.microsoft.com/office/drawing/2016/5/9/chartex" xmlns:cx4="http://schemas.microsoft.com/office/drawing/2016/5/10/chartex" xmlns:cx5="http://schemas.microsoft.com/office/drawing/2016/5/11/chartex" xmlns:cx6="http://schemas.microsoft.com/office/drawing/2016/5/12/chartex" xmlns:cx7="http://schemas.microsoft.com/office/drawing/2016/5/13/chartex" xmlns:cx8="http://schemas.microsoft.com/office/drawing/2016/5/14/chartex" xmlns:mc="http://schemas.openxmlformats.org/markup-compatibility/2006" xmlns:aink="http://schemas.microsoft.com/office/drawing/2016/ink" xmlns:am3d="http://schemas.microsoft.com/office/drawing/2017/model3d" xmlns:o="urn:schemas-microsoft-com:office:office" xmlns:r="http://schemas.openxmlformats.org/officeDocument/2006/relationships" xmlns:m="http://schemas.openxmlformats.org/officeDocument/2006/math" xmlns:v="urn:schemas-microsoft-com:vml" xmlns:wp14="http://schemas.microsoft.com/office/word/2010/wordprocessingDrawing" xmlns:wp="http://schemas.openxmlformats.org/drawingml/2006/wordprocessingDrawing" xmlns:w10="urn:schemas-microsoft-com:office:word" xmlns:w="http://schemas.openxmlformats.org/wordprocessingml/2006/main" xmlns:w14="http://schemas.microsoft.com/office/word/2010/wordml" xmlns:w15="http://schemas.microsoft.com/office/word/2012/wordml" xmlns:w16cid="http://schemas.microsoft.com/office/word/2016/wordml/cid" xmlns:w16se="http://schemas.microsoft.com/office/word/2015/wordml/symex" xmlns:wpg="http://schemas.microsoft.com/office/word/2010/wordprocessingGroup" xmlns:wpi="http://schemas.microsoft.com/office/word/2010/wordprocessingInk" xmlns:wne="http://schemas.microsoft.com/office/word/2006/wordml" xmlns:wps="http://schemas.microsoft.com/office/word/2010/wordprocessingShape" mc:Ignorable="w14 w15 w16se w16cid wp14">
   <w:p>
     <w:pPr>
       <w:pStyle w:val="Nagwek"/>
@@ -2299,7 +2597,7 @@
 </file>
 
 <file path=word/numbering.xml><?xml version="1.0" encoding="utf-8"?>
-<w:numbering xmlns:wpc="http://schemas.microsoft.com/office/word/2010/wordprocessingCanvas" xmlns:cx="http://schemas.microsoft.com/office/drawing/2014/chartex" xmlns:cx1="http://schemas.microsoft.com/office/drawing/2015/9/8/chartex" xmlns:cx2="http://schemas.microsoft.com/office/drawing/2015/10/21/chartex" xmlns:cx3="http://schemas.microsoft.com/office/drawing/2016/5/9/chartex" xmlns:cx4="http://schemas.microsoft.com/office/drawing/2016/5/10/chartex" xmlns:cx5="http://schemas.microsoft.com/office/drawing/2016/5/11/chartex" xmlns:cx6="http://schemas.microsoft.com/office/drawing/2016/5/12/chartex" xmlns:cx7="http://schemas.microsoft.com/office/drawing/2016/5/13/chartex" xmlns:cx8="http://schemas.microsoft.com/office/drawing/2016/5/14/chartex" xmlns:mc="http://schemas.openxmlformats.org/markup-compatibility/2006" xmlns:aink="http://schemas.microsoft.com/office/drawing/2016/ink" xmlns:am3d="http://schemas.microsoft.com/office/drawing/2017/model3d" xmlns:o="urn:schemas-microsoft-com:office:office" xmlns:r="http://schemas.openxmlformats.org/officeDocument/2006/relationships" xmlns:m="http://schemas.openxmlformats.org/officeDocument/2006/math" xmlns:v="urn:schemas-microsoft-com:vml" xmlns:wp14="http://schemas.microsoft.com/office/word/2010/wordprocessingDrawing" xmlns:wp="http://schemas.openxmlformats.org/drawingml/2006/wordprocessingDrawing" xmlns:w10="urn:schemas-microsoft-com:office:word" xmlns:w="http://schemas.openxmlformats.org/wordprocessingml/2006/main" xmlns:w14="http://schemas.microsoft.com/office/word/2010/wordml" xmlns:w15="http://schemas.microsoft.com/office/word/2012/wordml" xmlns:w16cex="http://schemas.microsoft.com/office/word/2018/wordml/cex" xmlns:w16cid="http://schemas.microsoft.com/office/word/2016/wordml/cid" xmlns:w16="http://schemas.microsoft.com/office/word/2018/wordml" xmlns:w16se="http://schemas.microsoft.com/office/word/2015/wordml/symex" xmlns:wpg="http://schemas.microsoft.com/office/word/2010/wordprocessingGroup" xmlns:wpi="http://schemas.microsoft.com/office/word/2010/wordprocessingInk" xmlns:wne="http://schemas.microsoft.com/office/word/2006/wordml" xmlns:wps="http://schemas.microsoft.com/office/word/2010/wordprocessingShape" mc:Ignorable="w14 w15 w16se w16cid w16 w16cex wp14">
+<w:numbering xmlns:wpc="http://schemas.microsoft.com/office/word/2010/wordprocessingCanvas" xmlns:cx="http://schemas.microsoft.com/office/drawing/2014/chartex" xmlns:cx1="http://schemas.microsoft.com/office/drawing/2015/9/8/chartex" xmlns:cx2="http://schemas.microsoft.com/office/drawing/2015/10/21/chartex" xmlns:cx3="http://schemas.microsoft.com/office/drawing/2016/5/9/chartex" xmlns:cx4="http://schemas.microsoft.com/office/drawing/2016/5/10/chartex" xmlns:cx5="http://schemas.microsoft.com/office/drawing/2016/5/11/chartex" xmlns:cx6="http://schemas.microsoft.com/office/drawing/2016/5/12/chartex" xmlns:cx7="http://schemas.microsoft.com/office/drawing/2016/5/13/chartex" xmlns:cx8="http://schemas.microsoft.com/office/drawing/2016/5/14/chartex" xmlns:mc="http://schemas.openxmlformats.org/markup-compatibility/2006" xmlns:aink="http://schemas.microsoft.com/office/drawing/2016/ink" xmlns:am3d="http://schemas.microsoft.com/office/drawing/2017/model3d" xmlns:o="urn:schemas-microsoft-com:office:office" xmlns:r="http://schemas.openxmlformats.org/officeDocument/2006/relationships" xmlns:m="http://schemas.openxmlformats.org/officeDocument/2006/math" xmlns:v="urn:schemas-microsoft-com:vml" xmlns:wp14="http://schemas.microsoft.com/office/word/2010/wordprocessingDrawing" xmlns:wp="http://schemas.openxmlformats.org/drawingml/2006/wordprocessingDrawing" xmlns:w10="urn:schemas-microsoft-com:office:word" xmlns:w="http://schemas.openxmlformats.org/wordprocessingml/2006/main" xmlns:w14="http://schemas.microsoft.com/office/word/2010/wordml" xmlns:w15="http://schemas.microsoft.com/office/word/2012/wordml" xmlns:w16cid="http://schemas.microsoft.com/office/word/2016/wordml/cid" xmlns:w16se="http://schemas.microsoft.com/office/word/2015/wordml/symex" xmlns:wpg="http://schemas.microsoft.com/office/word/2010/wordprocessingGroup" xmlns:wpi="http://schemas.microsoft.com/office/word/2010/wordprocessingInk" xmlns:wne="http://schemas.microsoft.com/office/word/2006/wordml" xmlns:wps="http://schemas.microsoft.com/office/word/2010/wordprocessingShape" mc:Ignorable="w14 w15 w16se w16cid wp14">
   <w:abstractNum w:abstractNumId="0" w15:restartNumberingAfterBreak="0">
     <w:nsid w:val="1DC3727F"/>
     <w:multiLevelType w:val="hybridMultilevel"/>
@@ -2488,7 +2786,7 @@
 </file>
 
 <file path=word/styles.xml><?xml version="1.0" encoding="utf-8"?>
-<w:styles xmlns:mc="http://schemas.openxmlformats.org/markup-compatibility/2006" xmlns:r="http://schemas.openxmlformats.org/officeDocument/2006/relationships" xmlns:w="http://schemas.openxmlformats.org/wordprocessingml/2006/main" xmlns:w14="http://schemas.microsoft.com/office/word/2010/wordml" xmlns:w15="http://schemas.microsoft.com/office/word/2012/wordml" xmlns:w16cex="http://schemas.microsoft.com/office/word/2018/wordml/cex" xmlns:w16cid="http://schemas.microsoft.com/office/word/2016/wordml/cid" xmlns:w16="http://schemas.microsoft.com/office/word/2018/wordml" xmlns:w16se="http://schemas.microsoft.com/office/word/2015/wordml/symex" mc:Ignorable="w14 w15 w16se w16cid w16 w16cex">
+<w:styles xmlns:mc="http://schemas.openxmlformats.org/markup-compatibility/2006" xmlns:r="http://schemas.openxmlformats.org/officeDocument/2006/relationships" xmlns:w="http://schemas.openxmlformats.org/wordprocessingml/2006/main" xmlns:w14="http://schemas.microsoft.com/office/word/2010/wordml" xmlns:w15="http://schemas.microsoft.com/office/word/2012/wordml" xmlns:w16cid="http://schemas.microsoft.com/office/word/2016/wordml/cid" xmlns:w16se="http://schemas.microsoft.com/office/word/2015/wordml/symex" mc:Ignorable="w14 w15 w16se w16cid">
   <w:docDefaults>
     <w:rPrDefault>
       <w:rPr>

</xml_diff>

<commit_message>
Harmonogram - Patryk Chorąży
</commit_message>
<xml_diff>
--- a/Dokumentacja/Dokumetacja_projektu.docx
+++ b/Dokumentacja/Dokumetacja_projektu.docx
@@ -1,6 +1,6 @@
 
 <file path=word/document.xml><?xml version="1.0" encoding="utf-8"?>
-<w:document xmlns:wpc="http://schemas.microsoft.com/office/word/2010/wordprocessingCanvas" xmlns:cx="http://schemas.microsoft.com/office/drawing/2014/chartex" xmlns:cx1="http://schemas.microsoft.com/office/drawing/2015/9/8/chartex" xmlns:cx2="http://schemas.microsoft.com/office/drawing/2015/10/21/chartex" xmlns:cx3="http://schemas.microsoft.com/office/drawing/2016/5/9/chartex" xmlns:cx4="http://schemas.microsoft.com/office/drawing/2016/5/10/chartex" xmlns:cx5="http://schemas.microsoft.com/office/drawing/2016/5/11/chartex" xmlns:cx6="http://schemas.microsoft.com/office/drawing/2016/5/12/chartex" xmlns:cx7="http://schemas.microsoft.com/office/drawing/2016/5/13/chartex" xmlns:cx8="http://schemas.microsoft.com/office/drawing/2016/5/14/chartex" xmlns:mc="http://schemas.openxmlformats.org/markup-compatibility/2006" xmlns:aink="http://schemas.microsoft.com/office/drawing/2016/ink" xmlns:am3d="http://schemas.microsoft.com/office/drawing/2017/model3d" xmlns:o="urn:schemas-microsoft-com:office:office" xmlns:r="http://schemas.openxmlformats.org/officeDocument/2006/relationships" xmlns:m="http://schemas.openxmlformats.org/officeDocument/2006/math" xmlns:v="urn:schemas-microsoft-com:vml" xmlns:wp14="http://schemas.microsoft.com/office/word/2010/wordprocessingDrawing" xmlns:wp="http://schemas.openxmlformats.org/drawingml/2006/wordprocessingDrawing" xmlns:w10="urn:schemas-microsoft-com:office:word" xmlns:w="http://schemas.openxmlformats.org/wordprocessingml/2006/main" xmlns:w14="http://schemas.microsoft.com/office/word/2010/wordml" xmlns:w15="http://schemas.microsoft.com/office/word/2012/wordml" xmlns:w16cid="http://schemas.microsoft.com/office/word/2016/wordml/cid" xmlns:w16se="http://schemas.microsoft.com/office/word/2015/wordml/symex" xmlns:wpg="http://schemas.microsoft.com/office/word/2010/wordprocessingGroup" xmlns:wpi="http://schemas.microsoft.com/office/word/2010/wordprocessingInk" xmlns:wne="http://schemas.microsoft.com/office/word/2006/wordml" xmlns:wps="http://schemas.microsoft.com/office/word/2010/wordprocessingShape" mc:Ignorable="w14 w15 w16se w16cid wp14">
+<w:document xmlns:ve="http://schemas.openxmlformats.org/markup-compatibility/2006" xmlns:o="urn:schemas-microsoft-com:office:office" xmlns:r="http://schemas.openxmlformats.org/officeDocument/2006/relationships" xmlns:m="http://schemas.openxmlformats.org/officeDocument/2006/math" xmlns:v="urn:schemas-microsoft-com:vml" xmlns:wp="http://schemas.openxmlformats.org/drawingml/2006/wordprocessingDrawing" xmlns:w10="urn:schemas-microsoft-com:office:word" xmlns:w="http://schemas.openxmlformats.org/wordprocessingml/2006/main" xmlns:wne="http://schemas.microsoft.com/office/word/2006/wordml">
   <w:body>
     <w:p>
       <w:pPr>
@@ -46,14 +46,7 @@
       </w:r>
       <w:r>
         <w:br/>
-      </w:r>
-      <w:proofErr w:type="spellStart"/>
-      <w:r>
-        <w:t>AiR</w:t>
-      </w:r>
-      <w:proofErr w:type="spellEnd"/>
-      <w:r>
-        <w:t xml:space="preserve"> 2020, grupa </w:t>
+        <w:t xml:space="preserve">AiR 2020, grupa </w:t>
       </w:r>
       <w:r>
         <w:rPr>
@@ -134,17 +127,8 @@
           <w:szCs w:val="24"/>
         </w:rPr>
         <w:br/>
-        <w:t xml:space="preserve">3. Olaf </w:t>
-      </w:r>
-      <w:proofErr w:type="spellStart"/>
-      <w:r>
-        <w:rPr>
-          <w:sz w:val="24"/>
-          <w:szCs w:val="24"/>
-        </w:rPr>
-        <w:t>Zdziebko</w:t>
-      </w:r>
-      <w:proofErr w:type="spellEnd"/>
+        <w:t>3. Olaf Zdziebko</w:t>
+      </w:r>
     </w:p>
     <w:p>
       <w:pPr>
@@ -307,13 +291,6 @@
           <w:sz w:val="24"/>
           <w:szCs w:val="24"/>
         </w:rPr>
-        <w:t xml:space="preserve"> </w:t>
-      </w:r>
-      <w:r>
-        <w:rPr>
-          <w:sz w:val="24"/>
-          <w:szCs w:val="24"/>
-        </w:rPr>
         <w:br/>
         <w:t>7. Stworzenie interfejsu graficznego (GUI)</w:t>
       </w:r>
@@ -344,23 +321,7 @@
           <w:sz w:val="24"/>
           <w:szCs w:val="24"/>
         </w:rPr>
-        <w:t xml:space="preserve"> </w:t>
-      </w:r>
-      <w:proofErr w:type="spellStart"/>
-      <w:r>
-        <w:rPr>
-          <w:sz w:val="24"/>
-          <w:szCs w:val="24"/>
-        </w:rPr>
-        <w:t>Python</w:t>
-      </w:r>
-      <w:proofErr w:type="spellEnd"/>
-      <w:r>
-        <w:rPr>
-          <w:sz w:val="24"/>
-          <w:szCs w:val="24"/>
-        </w:rPr>
-        <w:t>.</w:t>
+        <w:t>Python.</w:t>
       </w:r>
     </w:p>
     <w:p>
@@ -409,47 +370,15 @@
           <w:sz w:val="24"/>
           <w:szCs w:val="24"/>
         </w:rPr>
-        <w:t xml:space="preserve">Na podstawie przeprowadzonych indywidualnych analiz poszczególnych systemów w ramach wspólnego spotkania ustalono, że kluczowymi dla kontroli realizacji projektu będą systemy GitHub oraz </w:t>
-      </w:r>
-      <w:proofErr w:type="spellStart"/>
-      <w:r>
-        <w:rPr>
-          <w:sz w:val="24"/>
-          <w:szCs w:val="24"/>
-        </w:rPr>
-        <w:t>Trello</w:t>
-      </w:r>
-      <w:proofErr w:type="spellEnd"/>
-      <w:r>
-        <w:rPr>
-          <w:sz w:val="24"/>
-          <w:szCs w:val="24"/>
-        </w:rPr>
-        <w:t>.</w:t>
-      </w:r>
-      <w:r>
-        <w:rPr>
-          <w:sz w:val="24"/>
-          <w:szCs w:val="24"/>
-        </w:rPr>
-        <w:br/>
-        <w:t xml:space="preserve">Dodatkowo ustalono, że spotkanie zespołu będą przeprowadzane w ustalonych terminach na platformie Microsoft </w:t>
-      </w:r>
-      <w:proofErr w:type="spellStart"/>
-      <w:r>
-        <w:rPr>
-          <w:sz w:val="24"/>
-          <w:szCs w:val="24"/>
-        </w:rPr>
-        <w:t>Teams</w:t>
-      </w:r>
-      <w:proofErr w:type="spellEnd"/>
-      <w:r>
-        <w:rPr>
-          <w:sz w:val="24"/>
-          <w:szCs w:val="24"/>
-        </w:rPr>
-        <w:t>.</w:t>
+        <w:t>Na podstawie przeprowadzonych indywidualnych analiz poszczególnych systemów w ramach wspólnego spotkania ustalono, że kluczowymi dla kontroli realizacji projektu będą systemy GitHub oraz Trello.</w:t>
+      </w:r>
+      <w:r>
+        <w:rPr>
+          <w:sz w:val="24"/>
+          <w:szCs w:val="24"/>
+        </w:rPr>
+        <w:br/>
+        <w:t>Dodatkowo ustalono, że spotkanie zespołu będą przeprowadzane w ustalonych terminach na platformie Microsoft Teams.</w:t>
       </w:r>
     </w:p>
     <w:p>
@@ -561,13 +490,6 @@
       </w:r>
       <w:r>
         <w:rPr>
-          <w:sz w:val="24"/>
-          <w:szCs w:val="24"/>
-        </w:rPr>
-        <w:t xml:space="preserve"> </w:t>
-      </w:r>
-      <w:r>
-        <w:rPr>
           <w:b/>
           <w:bCs/>
           <w:sz w:val="24"/>
@@ -585,13 +507,6 @@
       </w:r>
       <w:r>
         <w:rPr>
-          <w:sz w:val="24"/>
-          <w:szCs w:val="24"/>
-        </w:rPr>
-        <w:t xml:space="preserve">  </w:t>
-      </w:r>
-      <w:r>
-        <w:rPr>
           <w:b/>
           <w:bCs/>
           <w:sz w:val="24"/>
@@ -609,13 +524,6 @@
       </w:r>
       <w:r>
         <w:rPr>
-          <w:sz w:val="24"/>
-          <w:szCs w:val="24"/>
-        </w:rPr>
-        <w:t xml:space="preserve">  </w:t>
-      </w:r>
-      <w:r>
-        <w:rPr>
           <w:b/>
           <w:bCs/>
           <w:sz w:val="24"/>
@@ -633,37 +541,12 @@
       </w:r>
       <w:r>
         <w:rPr>
-          <w:sz w:val="24"/>
-          <w:szCs w:val="24"/>
-        </w:rPr>
-        <w:t xml:space="preserve">       </w:t>
-      </w:r>
-      <w:r>
-        <w:rPr>
-          <w:b/>
-          <w:bCs/>
-          <w:sz w:val="24"/>
-          <w:szCs w:val="24"/>
-        </w:rPr>
-        <w:t>–</w:t>
-      </w:r>
-      <w:r>
-        <w:rPr>
-          <w:b/>
-          <w:bCs/>
-          <w:sz w:val="24"/>
-          <w:szCs w:val="24"/>
-        </w:rPr>
-        <w:t xml:space="preserve"> </w:t>
-      </w:r>
-      <w:r>
-        <w:rPr>
-          <w:b/>
-          <w:bCs/>
-          <w:sz w:val="24"/>
-          <w:szCs w:val="24"/>
-        </w:rPr>
-        <w:t>Patr</w:t>
+          <w:b/>
+          <w:bCs/>
+          <w:sz w:val="24"/>
+          <w:szCs w:val="24"/>
+        </w:rPr>
+        <w:t>–Patr</w:t>
       </w:r>
       <w:r>
         <w:rPr>
@@ -705,19 +588,8 @@
           <w:sz w:val="24"/>
           <w:szCs w:val="24"/>
         </w:rPr>
-        <w:t xml:space="preserve">- Olaf </w:t>
-      </w:r>
-      <w:proofErr w:type="spellStart"/>
-      <w:r>
-        <w:rPr>
-          <w:b/>
-          <w:bCs/>
-          <w:sz w:val="24"/>
-          <w:szCs w:val="24"/>
-        </w:rPr>
-        <w:t>Zdziebko</w:t>
-      </w:r>
-      <w:proofErr w:type="spellEnd"/>
+        <w:t>- Olaf Zdziebko</w:t>
+      </w:r>
       <w:r>
         <w:rPr>
           <w:sz w:val="24"/>
@@ -748,51 +620,17 @@
           <w:szCs w:val="24"/>
         </w:rPr>
         <w:br/>
-        <w:t>7.</w:t>
-      </w:r>
-      <w:r>
-        <w:rPr>
-          <w:b/>
-          <w:bCs/>
-          <w:sz w:val="40"/>
-          <w:szCs w:val="40"/>
-        </w:rPr>
-        <w:t xml:space="preserve"> </w:t>
-      </w:r>
-      <w:r>
-        <w:rPr>
-          <w:sz w:val="24"/>
-          <w:szCs w:val="24"/>
-        </w:rPr>
-        <w:t>GUI</w:t>
-      </w:r>
-      <w:r>
-        <w:rPr>
-          <w:sz w:val="24"/>
-          <w:szCs w:val="24"/>
-        </w:rPr>
-        <w:t xml:space="preserve">  </w:t>
-      </w:r>
-      <w:r>
-        <w:rPr>
-          <w:b/>
-          <w:bCs/>
-          <w:sz w:val="24"/>
-          <w:szCs w:val="24"/>
-        </w:rPr>
-        <w:t xml:space="preserve">- Olaf </w:t>
-      </w:r>
-      <w:proofErr w:type="spellStart"/>
-      <w:r>
-        <w:rPr>
-          <w:b/>
-          <w:bCs/>
-          <w:sz w:val="24"/>
-          <w:szCs w:val="24"/>
-        </w:rPr>
-        <w:t>Zdziebko</w:t>
-      </w:r>
-      <w:proofErr w:type="spellEnd"/>
+        <w:t>7.GUI</w:t>
+      </w:r>
+      <w:r>
+        <w:rPr>
+          <w:b/>
+          <w:bCs/>
+          <w:sz w:val="24"/>
+          <w:szCs w:val="24"/>
+        </w:rPr>
+        <w:t>- Olaf Zdziebko</w:t>
+      </w:r>
     </w:p>
     <w:p>
       <w:pPr>
@@ -997,7 +835,6 @@
           <w:szCs w:val="24"/>
         </w:rPr>
         <w:br/>
-        <w:t xml:space="preserve">     </w:t>
       </w:r>
       <w:r>
         <w:rPr>
@@ -1210,13 +1047,6 @@
           <w:sz w:val="24"/>
           <w:szCs w:val="24"/>
         </w:rPr>
-        <w:t xml:space="preserve"> </w:t>
-      </w:r>
-      <w:r>
-        <w:rPr>
-          <w:sz w:val="24"/>
-          <w:szCs w:val="24"/>
-        </w:rPr>
         <w:t>trzech</w:t>
       </w:r>
       <w:r>
@@ -1940,24 +1770,113 @@
         <w:br/>
         <w:t>d) Czyszczenie pamięci.</w:t>
       </w:r>
-      <w:r>
+    </w:p>
+    <w:p>
+      <w:pPr>
+        <w:pStyle w:val="Akapitzlist"/>
         <w:rPr>
           <w:i/>
           <w:iCs/>
           <w:sz w:val="28"/>
           <w:szCs w:val="28"/>
         </w:rPr>
-        <w:br/>
-        <w:t xml:space="preserve">e) </w:t>
-      </w:r>
-      <w:r>
+      </w:pPr>
+      <w:r>
+        <w:rPr>
+          <w:iCs/>
+          <w:sz w:val="24"/>
+          <w:szCs w:val="24"/>
+        </w:rPr>
+        <w:t>-ustalenie sposobu zapisu i formy przechowywania macierzy (łatwe) 24.04</w:t>
+      </w:r>
+    </w:p>
+    <w:p>
+      <w:pPr>
+        <w:pStyle w:val="Akapitzlist"/>
+        <w:rPr>
+          <w:iCs/>
+          <w:sz w:val="24"/>
+          <w:szCs w:val="24"/>
+        </w:rPr>
+      </w:pPr>
+      <w:r>
+        <w:rPr>
+          <w:iCs/>
+          <w:sz w:val="24"/>
+          <w:szCs w:val="24"/>
+        </w:rPr>
+        <w:t>-implementacja funkcji usuwającej zawartość jed</w:t>
+      </w:r>
+      <w:r>
+        <w:rPr>
+          <w:iCs/>
+          <w:sz w:val="24"/>
+          <w:szCs w:val="24"/>
+        </w:rPr>
+        <w:t>nego pliku macierzy (średnie) 10</w:t>
+      </w:r>
+      <w:r>
+        <w:rPr>
+          <w:iCs/>
+          <w:sz w:val="24"/>
+          <w:szCs w:val="24"/>
+        </w:rPr>
+        <w:t>.05</w:t>
+      </w:r>
+    </w:p>
+    <w:p>
+      <w:pPr>
+        <w:pStyle w:val="Akapitzlist"/>
+        <w:rPr>
+          <w:iCs/>
+          <w:sz w:val="24"/>
+          <w:szCs w:val="24"/>
+        </w:rPr>
+      </w:pPr>
+      <w:r>
+        <w:rPr>
+          <w:iCs/>
+          <w:sz w:val="24"/>
+          <w:szCs w:val="24"/>
+        </w:rPr>
+        <w:t>-zaimplementowanie funkcji czyszczącej pamięć najstarszego pliku w momencie osiągnięcia zapisu powyżej 10 zadań (średnie) 12.05</w:t>
+      </w:r>
+    </w:p>
+    <w:p>
+      <w:pPr>
+        <w:pStyle w:val="Akapitzlist"/>
+        <w:rPr>
+          <w:iCs/>
+          <w:sz w:val="24"/>
+          <w:szCs w:val="24"/>
+        </w:rPr>
+      </w:pPr>
+      <w:r>
+        <w:rPr>
+          <w:iCs/>
+          <w:sz w:val="24"/>
+          <w:szCs w:val="24"/>
+        </w:rPr>
+        <w:t>-stworzenie testów jednostkowych (łatwe) 17.05</w:t>
+      </w:r>
+    </w:p>
+    <w:p>
+      <w:pPr>
+        <w:pStyle w:val="Akapitzlist"/>
         <w:rPr>
           <w:i/>
           <w:iCs/>
           <w:sz w:val="28"/>
           <w:szCs w:val="28"/>
         </w:rPr>
-        <w:t>Wczytanie</w:t>
+      </w:pPr>
+      <w:r>
+        <w:rPr>
+          <w:iCs/>
+          <w:sz w:val="24"/>
+          <w:szCs w:val="24"/>
+        </w:rPr>
+        <w:t>-integracja z pozostałymi modułami i wprowadzenie ewentualnych poprawek (średnie) 22.05</w:t>
       </w:r>
       <w:r>
         <w:rPr>
@@ -1966,7 +1885,8 @@
           <w:sz w:val="28"/>
           <w:szCs w:val="28"/>
         </w:rPr>
-        <w:t xml:space="preserve"> macierzy z pliku</w:t>
+        <w:br/>
+        <w:t xml:space="preserve">e) </w:t>
       </w:r>
       <w:r>
         <w:rPr>
@@ -1975,106 +1895,7 @@
           <w:sz w:val="28"/>
           <w:szCs w:val="28"/>
         </w:rPr>
-        <w:br/>
-      </w:r>
-      <w:r>
-        <w:rPr>
-          <w:rFonts w:eastAsia="Times New Roman" w:cstheme="minorHAnsi"/>
-          <w:sz w:val="24"/>
-          <w:szCs w:val="24"/>
-          <w:lang w:eastAsia="pl-PL"/>
-        </w:rPr>
-        <w:t>-ustalenie sposobu i formy przechowywania macierzy (łatwe) 24.04</w:t>
-      </w:r>
-      <w:r>
-        <w:rPr>
-          <w:rFonts w:eastAsia="Times New Roman" w:cstheme="minorHAnsi"/>
-          <w:sz w:val="24"/>
-          <w:szCs w:val="24"/>
-          <w:lang w:eastAsia="pl-PL"/>
-        </w:rPr>
-        <w:br/>
-      </w:r>
-      <w:r>
-        <w:rPr>
-          <w:rFonts w:eastAsia="Times New Roman" w:cstheme="minorHAnsi"/>
-          <w:sz w:val="24"/>
-          <w:szCs w:val="24"/>
-          <w:lang w:eastAsia="pl-PL"/>
-        </w:rPr>
-        <w:t>- wstępna implementacja prototypu  (średnie) 10.05</w:t>
-      </w:r>
-      <w:r>
-        <w:rPr>
-          <w:rFonts w:eastAsia="Times New Roman" w:cstheme="minorHAnsi"/>
-          <w:sz w:val="24"/>
-          <w:szCs w:val="24"/>
-          <w:lang w:eastAsia="pl-PL"/>
-        </w:rPr>
-        <w:br/>
-      </w:r>
-      <w:r>
-        <w:rPr>
-          <w:rFonts w:eastAsia="Times New Roman" w:cstheme="minorHAnsi"/>
-          <w:sz w:val="24"/>
-          <w:szCs w:val="24"/>
-          <w:lang w:eastAsia="pl-PL"/>
-        </w:rPr>
-        <w:t>-stworzenie testów jednostkowych (łatwe) 12.05</w:t>
-      </w:r>
-      <w:r>
-        <w:rPr>
-          <w:rFonts w:eastAsia="Times New Roman" w:cstheme="minorHAnsi"/>
-          <w:sz w:val="24"/>
-          <w:szCs w:val="24"/>
-          <w:lang w:eastAsia="pl-PL"/>
-        </w:rPr>
-        <w:br/>
-      </w:r>
-      <w:r>
-        <w:rPr>
-          <w:rFonts w:eastAsia="Times New Roman" w:cstheme="minorHAnsi"/>
-          <w:sz w:val="24"/>
-          <w:szCs w:val="24"/>
-          <w:lang w:eastAsia="pl-PL"/>
-        </w:rPr>
-        <w:t>-wprowadzenie ewentualnych poprawek (średnie)  15.05</w:t>
-      </w:r>
-      <w:r>
-        <w:rPr>
-          <w:rFonts w:eastAsia="Times New Roman" w:cstheme="minorHAnsi"/>
-          <w:sz w:val="24"/>
-          <w:szCs w:val="24"/>
-          <w:lang w:eastAsia="pl-PL"/>
-        </w:rPr>
-        <w:br/>
-      </w:r>
-      <w:r>
-        <w:rPr>
-          <w:rFonts w:eastAsia="Times New Roman" w:cstheme="minorHAnsi"/>
-          <w:sz w:val="24"/>
-          <w:szCs w:val="24"/>
-          <w:lang w:eastAsia="pl-PL"/>
-        </w:rPr>
-        <w:t>-integracja z pozostałymi modułami (średnie) 22.05</w:t>
-      </w:r>
-      <w:r>
-        <w:rPr>
-          <w:rFonts w:eastAsia="Times New Roman" w:cstheme="minorHAnsi"/>
-          <w:sz w:val="24"/>
-          <w:szCs w:val="24"/>
-          <w:lang w:eastAsia="pl-PL"/>
-        </w:rPr>
-        <w:br/>
-      </w:r>
-      <w:r>
-        <w:rPr>
-          <w:rFonts w:eastAsia="Times New Roman" w:cstheme="minorHAnsi"/>
-          <w:sz w:val="24"/>
-          <w:szCs w:val="24"/>
-          <w:lang w:eastAsia="pl-PL"/>
-        </w:rPr>
-        <w:t>-ewentualne poprawki i oddanie do użytku ostatecznej wersji (średnie) 30.05</w:t>
+        <w:t>Wczytanie</w:t>
       </w:r>
       <w:r>
         <w:rPr>
@@ -2083,7 +1904,7 @@
           <w:sz w:val="28"/>
           <w:szCs w:val="28"/>
         </w:rPr>
-        <w:br/>
+        <w:t xml:space="preserve"> macierzy z pliku</w:t>
       </w:r>
       <w:r>
         <w:rPr>
@@ -2092,13 +1913,107 @@
           <w:sz w:val="28"/>
           <w:szCs w:val="28"/>
         </w:rPr>
-        <w:t xml:space="preserve">f) Zmiana języka na angielski (dodatkowa funkcjonalność, wybrana przez grupę). </w:t>
-      </w:r>
-    </w:p>
-    <w:p>
-      <w:pPr>
-        <w:pStyle w:val="Akapitzlist"/>
-      </w:pPr>
+        <w:br/>
+      </w:r>
+      <w:r>
+        <w:rPr>
+          <w:rFonts w:eastAsia="Times New Roman" w:cstheme="minorHAnsi"/>
+          <w:sz w:val="24"/>
+          <w:szCs w:val="24"/>
+          <w:lang w:eastAsia="pl-PL"/>
+        </w:rPr>
+        <w:t>-ustalenie sposobu i formy przechowywania macierzy (łatwe) 24.04</w:t>
+      </w:r>
+      <w:r>
+        <w:rPr>
+          <w:rFonts w:eastAsia="Times New Roman" w:cstheme="minorHAnsi"/>
+          <w:sz w:val="24"/>
+          <w:szCs w:val="24"/>
+          <w:lang w:eastAsia="pl-PL"/>
+        </w:rPr>
+        <w:br/>
+      </w:r>
+      <w:r>
+        <w:rPr>
+          <w:rFonts w:eastAsia="Times New Roman" w:cstheme="minorHAnsi"/>
+          <w:sz w:val="24"/>
+          <w:szCs w:val="24"/>
+          <w:lang w:eastAsia="pl-PL"/>
+        </w:rPr>
+        <w:t>- wstępna implementacja prototypu  (średnie) 10.05</w:t>
+      </w:r>
+      <w:r>
+        <w:rPr>
+          <w:rFonts w:eastAsia="Times New Roman" w:cstheme="minorHAnsi"/>
+          <w:sz w:val="24"/>
+          <w:szCs w:val="24"/>
+          <w:lang w:eastAsia="pl-PL"/>
+        </w:rPr>
+        <w:br/>
+      </w:r>
+      <w:r>
+        <w:rPr>
+          <w:rFonts w:eastAsia="Times New Roman" w:cstheme="minorHAnsi"/>
+          <w:sz w:val="24"/>
+          <w:szCs w:val="24"/>
+          <w:lang w:eastAsia="pl-PL"/>
+        </w:rPr>
+        <w:t>-stworzenie testów jednostkowych (łatwe) 12.05</w:t>
+      </w:r>
+      <w:r>
+        <w:rPr>
+          <w:rFonts w:eastAsia="Times New Roman" w:cstheme="minorHAnsi"/>
+          <w:sz w:val="24"/>
+          <w:szCs w:val="24"/>
+          <w:lang w:eastAsia="pl-PL"/>
+        </w:rPr>
+        <w:br/>
+      </w:r>
+      <w:r>
+        <w:rPr>
+          <w:rFonts w:eastAsia="Times New Roman" w:cstheme="minorHAnsi"/>
+          <w:sz w:val="24"/>
+          <w:szCs w:val="24"/>
+          <w:lang w:eastAsia="pl-PL"/>
+        </w:rPr>
+        <w:t>-wprowadzenie ewentualnych poprawek (średnie)  15.05</w:t>
+      </w:r>
+      <w:r>
+        <w:rPr>
+          <w:rFonts w:eastAsia="Times New Roman" w:cstheme="minorHAnsi"/>
+          <w:sz w:val="24"/>
+          <w:szCs w:val="24"/>
+          <w:lang w:eastAsia="pl-PL"/>
+        </w:rPr>
+        <w:br/>
+      </w:r>
+      <w:r>
+        <w:rPr>
+          <w:rFonts w:eastAsia="Times New Roman" w:cstheme="minorHAnsi"/>
+          <w:sz w:val="24"/>
+          <w:szCs w:val="24"/>
+          <w:lang w:eastAsia="pl-PL"/>
+        </w:rPr>
+        <w:t>-integracja z pozostałymi modułami (średnie) 22.05</w:t>
+      </w:r>
+      <w:r>
+        <w:rPr>
+          <w:rFonts w:eastAsia="Times New Roman" w:cstheme="minorHAnsi"/>
+          <w:sz w:val="24"/>
+          <w:szCs w:val="24"/>
+          <w:lang w:eastAsia="pl-PL"/>
+        </w:rPr>
+        <w:br/>
+      </w:r>
+      <w:r>
+        <w:rPr>
+          <w:rFonts w:eastAsia="Times New Roman" w:cstheme="minorHAnsi"/>
+          <w:sz w:val="24"/>
+          <w:szCs w:val="24"/>
+          <w:lang w:eastAsia="pl-PL"/>
+        </w:rPr>
+        <w:t>-ewentualne poprawki i oddanie do użytku ostatecznej wersji (średnie) 30.05</w:t>
+      </w:r>
       <w:r>
         <w:rPr>
           <w:i/>
@@ -2106,56 +2021,7 @@
           <w:sz w:val="28"/>
           <w:szCs w:val="28"/>
         </w:rPr>
-        <w:t>-</w:t>
-      </w:r>
-      <w:r>
-        <w:t xml:space="preserve"> </w:t>
-      </w:r>
-      <w:r>
-        <w:t>Zebranie materiałów i zapoznanie się z</w:t>
-      </w:r>
-      <w:r>
-        <w:t xml:space="preserve"> słownictwem związanym z kalkulatorem i macierzami </w:t>
-      </w:r>
-    </w:p>
-    <w:p>
-      <w:pPr>
-        <w:pStyle w:val="Akapitzlist"/>
-      </w:pPr>
-      <w:r>
-        <w:t>Stopień trudności: średnio-łatwe</w:t>
-      </w:r>
-    </w:p>
-    <w:p>
-      <w:pPr>
-        <w:pStyle w:val="Akapitzlist"/>
-      </w:pPr>
-      <w:r>
-        <w:t>Czas trwania: 18.04.2020 – 25.04.2020</w:t>
-      </w:r>
-    </w:p>
-    <w:p>
-      <w:pPr>
-        <w:pStyle w:val="Akapitzlist"/>
-      </w:pPr>
-      <w:r>
-        <w:t>-Translacja na język angielski aplikacji, oraz dodanie funkcjonalności, która pozwoli wybranie języka w jakim działać ma aplikacja</w:t>
-      </w:r>
-    </w:p>
-    <w:p>
-      <w:pPr>
-        <w:pStyle w:val="Akapitzlist"/>
-      </w:pPr>
-      <w:r>
-        <w:t>Czas trwania: 13.05.2020 – 15.05.2020</w:t>
-      </w:r>
-    </w:p>
-    <w:p>
-      <w:pPr>
-        <w:pStyle w:val="Akapitzlist"/>
-      </w:pPr>
-      <w:r>
-        <w:t>Stopień trudności - średnie</w:t>
+        <w:br/>
       </w:r>
       <w:r>
         <w:rPr>
@@ -2164,9 +2030,13 @@
           <w:sz w:val="28"/>
           <w:szCs w:val="28"/>
         </w:rPr>
-        <w:br/>
-        <w:t>g) Stworzenie interfejsu graficznego (GUI)</w:t>
-      </w:r>
+        <w:t xml:space="preserve">f) Zmiana języka na angielski (dodatkowa funkcjonalność, wybrana przez grupę). </w:t>
+      </w:r>
+    </w:p>
+    <w:p>
+      <w:pPr>
+        <w:pStyle w:val="Akapitzlist"/>
+      </w:pPr>
       <w:r>
         <w:rPr>
           <w:i/>
@@ -2174,6 +2044,68 @@
           <w:sz w:val="28"/>
           <w:szCs w:val="28"/>
         </w:rPr>
+        <w:t>-</w:t>
+      </w:r>
+      <w:r>
+        <w:t xml:space="preserve">Zebranie materiałów i zapoznanie się z słownictwem związanym z kalkulatorem i macierzami </w:t>
+      </w:r>
+    </w:p>
+    <w:p>
+      <w:pPr>
+        <w:pStyle w:val="Akapitzlist"/>
+      </w:pPr>
+      <w:r>
+        <w:t>Stopień trudności: średnio-łatwe</w:t>
+      </w:r>
+    </w:p>
+    <w:p>
+      <w:pPr>
+        <w:pStyle w:val="Akapitzlist"/>
+      </w:pPr>
+      <w:r>
+        <w:t>Czas trwania: 18.04.2020 – 25.04.2020</w:t>
+      </w:r>
+    </w:p>
+    <w:p>
+      <w:pPr>
+        <w:pStyle w:val="Akapitzlist"/>
+      </w:pPr>
+      <w:r>
+        <w:t>-Translacja na język angielski aplikacji, oraz dodanie funkcjonalności, która pozwoli wybranie języka w jakim działać ma aplikacja</w:t>
+      </w:r>
+    </w:p>
+    <w:p>
+      <w:pPr>
+        <w:pStyle w:val="Akapitzlist"/>
+      </w:pPr>
+      <w:r>
+        <w:t>Czas trwania: 13.05.2020 – 15.05.2020</w:t>
+      </w:r>
+    </w:p>
+    <w:p>
+      <w:pPr>
+        <w:pStyle w:val="Akapitzlist"/>
+      </w:pPr>
+      <w:r>
+        <w:t>Stopień trudności - średnie</w:t>
+      </w:r>
+      <w:r>
+        <w:rPr>
+          <w:i/>
+          <w:iCs/>
+          <w:sz w:val="28"/>
+          <w:szCs w:val="28"/>
+        </w:rPr>
+        <w:br/>
+        <w:t>g) Stworzenie interfejsu graficznego (GUI)</w:t>
+      </w:r>
+      <w:r>
+        <w:rPr>
+          <w:i/>
+          <w:iCs/>
+          <w:sz w:val="28"/>
+          <w:szCs w:val="28"/>
+        </w:rPr>
         <w:br/>
       </w:r>
       <w:r>
@@ -2248,6 +2180,15 @@
           <w:lang w:eastAsia="pl-PL"/>
         </w:rPr>
         <w:br/>
+      </w:r>
+      <w:r>
+        <w:rPr>
+          <w:rFonts w:eastAsia="Times New Roman" w:cstheme="minorHAnsi"/>
+          <w:sz w:val="24"/>
+          <w:szCs w:val="24"/>
+          <w:lang w:eastAsia="pl-PL"/>
+        </w:rPr>
+        <w:lastRenderedPageBreak/>
         <w:t xml:space="preserve">-wspólna ocena i wytypowanie ewentualnych poprawek (średnie) </w:t>
       </w:r>
       <w:r>
@@ -2360,7 +2301,6 @@
           <w:sz w:val="40"/>
           <w:szCs w:val="40"/>
         </w:rPr>
-        <w:lastRenderedPageBreak/>
         <w:t>Ograniczenia programu</w:t>
       </w:r>
     </w:p>
@@ -2434,10 +2374,12 @@
       </w:pPr>
       <w:r>
         <w:rPr>
+          <w:b/>
+          <w:bCs/>
           <w:sz w:val="40"/>
           <w:szCs w:val="40"/>
         </w:rPr>
-        <w:t xml:space="preserve"> </w:t>
+        <w:t>Założenia ogólne</w:t>
       </w:r>
       <w:r>
         <w:rPr>
@@ -2446,15 +2388,6 @@
           <w:sz w:val="40"/>
           <w:szCs w:val="40"/>
         </w:rPr>
-        <w:t>Założenia ogólne</w:t>
-      </w:r>
-      <w:r>
-        <w:rPr>
-          <w:b/>
-          <w:bCs/>
-          <w:sz w:val="40"/>
-          <w:szCs w:val="40"/>
-        </w:rPr>
         <w:br/>
       </w:r>
       <w:r>
@@ -2477,30 +2410,7 @@
           <w:szCs w:val="24"/>
         </w:rPr>
         <w:br/>
-        <w:t xml:space="preserve">Zobowiązuje się członków do uaktualniania przyjętych zadań na platformie </w:t>
-      </w:r>
-      <w:proofErr w:type="spellStart"/>
-      <w:r>
-        <w:rPr>
-          <w:sz w:val="24"/>
-          <w:szCs w:val="24"/>
-        </w:rPr>
-        <w:t>Trello</w:t>
-      </w:r>
-      <w:proofErr w:type="spellEnd"/>
-      <w:r>
-        <w:rPr>
-          <w:sz w:val="24"/>
-          <w:szCs w:val="24"/>
-        </w:rPr>
-        <w:t>:</w:t>
-      </w:r>
-      <w:r>
-        <w:rPr>
-          <w:sz w:val="24"/>
-          <w:szCs w:val="24"/>
-        </w:rPr>
-        <w:t xml:space="preserve"> </w:t>
+        <w:t>Zobowiązuje się członków do uaktualniania przyjętych zadań na platformie Trello:</w:t>
       </w:r>
       <w:hyperlink r:id="rId7" w:history="1">
         <w:r>
@@ -2537,8 +2447,8 @@
 </file>
 
 <file path=word/endnotes.xml><?xml version="1.0" encoding="utf-8"?>
-<w:endnotes xmlns:wpc="http://schemas.microsoft.com/office/word/2010/wordprocessingCanvas" xmlns:cx="http://schemas.microsoft.com/office/drawing/2014/chartex" xmlns:cx1="http://schemas.microsoft.com/office/drawing/2015/9/8/chartex" xmlns:cx2="http://schemas.microsoft.com/office/drawing/2015/10/21/chartex" xmlns:cx3="http://schemas.microsoft.com/office/drawing/2016/5/9/chartex" xmlns:cx4="http://schemas.microsoft.com/office/drawing/2016/5/10/chartex" xmlns:cx5="http://schemas.microsoft.com/office/drawing/2016/5/11/chartex" xmlns:cx6="http://schemas.microsoft.com/office/drawing/2016/5/12/chartex" xmlns:cx7="http://schemas.microsoft.com/office/drawing/2016/5/13/chartex" xmlns:cx8="http://schemas.microsoft.com/office/drawing/2016/5/14/chartex" xmlns:mc="http://schemas.openxmlformats.org/markup-compatibility/2006" xmlns:aink="http://schemas.microsoft.com/office/drawing/2016/ink" xmlns:am3d="http://schemas.microsoft.com/office/drawing/2017/model3d" xmlns:o="urn:schemas-microsoft-com:office:office" xmlns:r="http://schemas.openxmlformats.org/officeDocument/2006/relationships" xmlns:m="http://schemas.openxmlformats.org/officeDocument/2006/math" xmlns:v="urn:schemas-microsoft-com:vml" xmlns:wp14="http://schemas.microsoft.com/office/word/2010/wordprocessingDrawing" xmlns:wp="http://schemas.openxmlformats.org/drawingml/2006/wordprocessingDrawing" xmlns:w10="urn:schemas-microsoft-com:office:word" xmlns:w="http://schemas.openxmlformats.org/wordprocessingml/2006/main" xmlns:w14="http://schemas.microsoft.com/office/word/2010/wordml" xmlns:w15="http://schemas.microsoft.com/office/word/2012/wordml" xmlns:w16cid="http://schemas.microsoft.com/office/word/2016/wordml/cid" xmlns:w16se="http://schemas.microsoft.com/office/word/2015/wordml/symex" xmlns:wpg="http://schemas.microsoft.com/office/word/2010/wordprocessingGroup" xmlns:wpi="http://schemas.microsoft.com/office/word/2010/wordprocessingInk" xmlns:wne="http://schemas.microsoft.com/office/word/2006/wordml" xmlns:wps="http://schemas.microsoft.com/office/word/2010/wordprocessingShape" mc:Ignorable="w14 w15 w16se w16cid wp14">
-  <w:endnote w:type="separator" w:id="-1">
+<w:endnotes xmlns:ve="http://schemas.openxmlformats.org/markup-compatibility/2006" xmlns:o="urn:schemas-microsoft-com:office:office" xmlns:r="http://schemas.openxmlformats.org/officeDocument/2006/relationships" xmlns:m="http://schemas.openxmlformats.org/officeDocument/2006/math" xmlns:v="urn:schemas-microsoft-com:vml" xmlns:wp="http://schemas.openxmlformats.org/drawingml/2006/wordprocessingDrawing" xmlns:w10="urn:schemas-microsoft-com:office:word" xmlns:w="http://schemas.openxmlformats.org/wordprocessingml/2006/main" xmlns:wne="http://schemas.microsoft.com/office/word/2006/wordml">
+  <w:endnote w:type="separator" w:id="0">
     <w:p>
       <w:pPr>
         <w:spacing w:after="0" w:line="240" w:lineRule="auto"/>
@@ -2548,7 +2458,7 @@
       </w:r>
     </w:p>
   </w:endnote>
-  <w:endnote w:type="continuationSeparator" w:id="0">
+  <w:endnote w:type="continuationSeparator" w:id="1">
     <w:p>
       <w:pPr>
         <w:spacing w:after="0" w:line="240" w:lineRule="auto"/>
@@ -2562,8 +2472,8 @@
 </file>
 
 <file path=word/footnotes.xml><?xml version="1.0" encoding="utf-8"?>
-<w:footnotes xmlns:wpc="http://schemas.microsoft.com/office/word/2010/wordprocessingCanvas" xmlns:cx="http://schemas.microsoft.com/office/drawing/2014/chartex" xmlns:cx1="http://schemas.microsoft.com/office/drawing/2015/9/8/chartex" xmlns:cx2="http://schemas.microsoft.com/office/drawing/2015/10/21/chartex" xmlns:cx3="http://schemas.microsoft.com/office/drawing/2016/5/9/chartex" xmlns:cx4="http://schemas.microsoft.com/office/drawing/2016/5/10/chartex" xmlns:cx5="http://schemas.microsoft.com/office/drawing/2016/5/11/chartex" xmlns:cx6="http://schemas.microsoft.com/office/drawing/2016/5/12/chartex" xmlns:cx7="http://schemas.microsoft.com/office/drawing/2016/5/13/chartex" xmlns:cx8="http://schemas.microsoft.com/office/drawing/2016/5/14/chartex" xmlns:mc="http://schemas.openxmlformats.org/markup-compatibility/2006" xmlns:aink="http://schemas.microsoft.com/office/drawing/2016/ink" xmlns:am3d="http://schemas.microsoft.com/office/drawing/2017/model3d" xmlns:o="urn:schemas-microsoft-com:office:office" xmlns:r="http://schemas.openxmlformats.org/officeDocument/2006/relationships" xmlns:m="http://schemas.openxmlformats.org/officeDocument/2006/math" xmlns:v="urn:schemas-microsoft-com:vml" xmlns:wp14="http://schemas.microsoft.com/office/word/2010/wordprocessingDrawing" xmlns:wp="http://schemas.openxmlformats.org/drawingml/2006/wordprocessingDrawing" xmlns:w10="urn:schemas-microsoft-com:office:word" xmlns:w="http://schemas.openxmlformats.org/wordprocessingml/2006/main" xmlns:w14="http://schemas.microsoft.com/office/word/2010/wordml" xmlns:w15="http://schemas.microsoft.com/office/word/2012/wordml" xmlns:w16cid="http://schemas.microsoft.com/office/word/2016/wordml/cid" xmlns:w16se="http://schemas.microsoft.com/office/word/2015/wordml/symex" xmlns:wpg="http://schemas.microsoft.com/office/word/2010/wordprocessingGroup" xmlns:wpi="http://schemas.microsoft.com/office/word/2010/wordprocessingInk" xmlns:wne="http://schemas.microsoft.com/office/word/2006/wordml" xmlns:wps="http://schemas.microsoft.com/office/word/2010/wordprocessingShape" mc:Ignorable="w14 w15 w16se w16cid wp14">
-  <w:footnote w:type="separator" w:id="-1">
+<w:footnotes xmlns:ve="http://schemas.openxmlformats.org/markup-compatibility/2006" xmlns:o="urn:schemas-microsoft-com:office:office" xmlns:r="http://schemas.openxmlformats.org/officeDocument/2006/relationships" xmlns:m="http://schemas.openxmlformats.org/officeDocument/2006/math" xmlns:v="urn:schemas-microsoft-com:vml" xmlns:wp="http://schemas.openxmlformats.org/drawingml/2006/wordprocessingDrawing" xmlns:w10="urn:schemas-microsoft-com:office:word" xmlns:w="http://schemas.openxmlformats.org/wordprocessingml/2006/main" xmlns:wne="http://schemas.microsoft.com/office/word/2006/wordml">
+  <w:footnote w:type="separator" w:id="0">
     <w:p>
       <w:pPr>
         <w:spacing w:after="0" w:line="240" w:lineRule="auto"/>
@@ -2573,7 +2483,7 @@
       </w:r>
     </w:p>
   </w:footnote>
-  <w:footnote w:type="continuationSeparator" w:id="0">
+  <w:footnote w:type="continuationSeparator" w:id="1">
     <w:p>
       <w:pPr>
         <w:spacing w:after="0" w:line="240" w:lineRule="auto"/>
@@ -2587,7 +2497,7 @@
 </file>
 
 <file path=word/header1.xml><?xml version="1.0" encoding="utf-8"?>
-<w:hdr xmlns:wpc="http://schemas.microsoft.com/office/word/2010/wordprocessingCanvas" xmlns:cx="http://schemas.microsoft.com/office/drawing/2014/chartex" xmlns:cx1="http://schemas.microsoft.com/office/drawing/2015/9/8/chartex" xmlns:cx2="http://schemas.microsoft.com/office/drawing/2015/10/21/chartex" xmlns:cx3="http://schemas.microsoft.com/office/drawing/2016/5/9/chartex" xmlns:cx4="http://schemas.microsoft.com/office/drawing/2016/5/10/chartex" xmlns:cx5="http://schemas.microsoft.com/office/drawing/2016/5/11/chartex" xmlns:cx6="http://schemas.microsoft.com/office/drawing/2016/5/12/chartex" xmlns:cx7="http://schemas.microsoft.com/office/drawing/2016/5/13/chartex" xmlns:cx8="http://schemas.microsoft.com/office/drawing/2016/5/14/chartex" xmlns:mc="http://schemas.openxmlformats.org/markup-compatibility/2006" xmlns:aink="http://schemas.microsoft.com/office/drawing/2016/ink" xmlns:am3d="http://schemas.microsoft.com/office/drawing/2017/model3d" xmlns:o="urn:schemas-microsoft-com:office:office" xmlns:r="http://schemas.openxmlformats.org/officeDocument/2006/relationships" xmlns:m="http://schemas.openxmlformats.org/officeDocument/2006/math" xmlns:v="urn:schemas-microsoft-com:vml" xmlns:wp14="http://schemas.microsoft.com/office/word/2010/wordprocessingDrawing" xmlns:wp="http://schemas.openxmlformats.org/drawingml/2006/wordprocessingDrawing" xmlns:w10="urn:schemas-microsoft-com:office:word" xmlns:w="http://schemas.openxmlformats.org/wordprocessingml/2006/main" xmlns:w14="http://schemas.microsoft.com/office/word/2010/wordml" xmlns:w15="http://schemas.microsoft.com/office/word/2012/wordml" xmlns:w16cid="http://schemas.microsoft.com/office/word/2016/wordml/cid" xmlns:w16se="http://schemas.microsoft.com/office/word/2015/wordml/symex" xmlns:wpg="http://schemas.microsoft.com/office/word/2010/wordprocessingGroup" xmlns:wpi="http://schemas.microsoft.com/office/word/2010/wordprocessingInk" xmlns:wne="http://schemas.microsoft.com/office/word/2006/wordml" xmlns:wps="http://schemas.microsoft.com/office/word/2010/wordprocessingShape" mc:Ignorable="w14 w15 w16se w16cid wp14">
+<w:hdr xmlns:ve="http://schemas.openxmlformats.org/markup-compatibility/2006" xmlns:o="urn:schemas-microsoft-com:office:office" xmlns:r="http://schemas.openxmlformats.org/officeDocument/2006/relationships" xmlns:m="http://schemas.openxmlformats.org/officeDocument/2006/math" xmlns:v="urn:schemas-microsoft-com:vml" xmlns:wp="http://schemas.openxmlformats.org/drawingml/2006/wordprocessingDrawing" xmlns:w10="urn:schemas-microsoft-com:office:word" xmlns:w="http://schemas.openxmlformats.org/wordprocessingml/2006/main" xmlns:wne="http://schemas.microsoft.com/office/word/2006/wordml">
   <w:p>
     <w:pPr>
       <w:pStyle w:val="Nagwek"/>
@@ -2597,8 +2507,8 @@
 </file>
 
 <file path=word/numbering.xml><?xml version="1.0" encoding="utf-8"?>
-<w:numbering xmlns:wpc="http://schemas.microsoft.com/office/word/2010/wordprocessingCanvas" xmlns:cx="http://schemas.microsoft.com/office/drawing/2014/chartex" xmlns:cx1="http://schemas.microsoft.com/office/drawing/2015/9/8/chartex" xmlns:cx2="http://schemas.microsoft.com/office/drawing/2015/10/21/chartex" xmlns:cx3="http://schemas.microsoft.com/office/drawing/2016/5/9/chartex" xmlns:cx4="http://schemas.microsoft.com/office/drawing/2016/5/10/chartex" xmlns:cx5="http://schemas.microsoft.com/office/drawing/2016/5/11/chartex" xmlns:cx6="http://schemas.microsoft.com/office/drawing/2016/5/12/chartex" xmlns:cx7="http://schemas.microsoft.com/office/drawing/2016/5/13/chartex" xmlns:cx8="http://schemas.microsoft.com/office/drawing/2016/5/14/chartex" xmlns:mc="http://schemas.openxmlformats.org/markup-compatibility/2006" xmlns:aink="http://schemas.microsoft.com/office/drawing/2016/ink" xmlns:am3d="http://schemas.microsoft.com/office/drawing/2017/model3d" xmlns:o="urn:schemas-microsoft-com:office:office" xmlns:r="http://schemas.openxmlformats.org/officeDocument/2006/relationships" xmlns:m="http://schemas.openxmlformats.org/officeDocument/2006/math" xmlns:v="urn:schemas-microsoft-com:vml" xmlns:wp14="http://schemas.microsoft.com/office/word/2010/wordprocessingDrawing" xmlns:wp="http://schemas.openxmlformats.org/drawingml/2006/wordprocessingDrawing" xmlns:w10="urn:schemas-microsoft-com:office:word" xmlns:w="http://schemas.openxmlformats.org/wordprocessingml/2006/main" xmlns:w14="http://schemas.microsoft.com/office/word/2010/wordml" xmlns:w15="http://schemas.microsoft.com/office/word/2012/wordml" xmlns:w16cid="http://schemas.microsoft.com/office/word/2016/wordml/cid" xmlns:w16se="http://schemas.microsoft.com/office/word/2015/wordml/symex" xmlns:wpg="http://schemas.microsoft.com/office/word/2010/wordprocessingGroup" xmlns:wpi="http://schemas.microsoft.com/office/word/2010/wordprocessingInk" xmlns:wne="http://schemas.microsoft.com/office/word/2006/wordml" xmlns:wps="http://schemas.microsoft.com/office/word/2010/wordprocessingShape" mc:Ignorable="w14 w15 w16se w16cid wp14">
-  <w:abstractNum w:abstractNumId="0" w15:restartNumberingAfterBreak="0">
+<w:numbering xmlns:ve="http://schemas.openxmlformats.org/markup-compatibility/2006" xmlns:o="urn:schemas-microsoft-com:office:office" xmlns:r="http://schemas.openxmlformats.org/officeDocument/2006/relationships" xmlns:m="http://schemas.openxmlformats.org/officeDocument/2006/math" xmlns:v="urn:schemas-microsoft-com:vml" xmlns:wp="http://schemas.openxmlformats.org/drawingml/2006/wordprocessingDrawing" xmlns:w10="urn:schemas-microsoft-com:office:word" xmlns:w="http://schemas.openxmlformats.org/wordprocessingml/2006/main" xmlns:wne="http://schemas.microsoft.com/office/word/2006/wordml">
+  <w:abstractNum w:abstractNumId="0">
     <w:nsid w:val="1DC3727F"/>
     <w:multiLevelType w:val="hybridMultilevel"/>
     <w:tmpl w:val="B69C360C"/>
@@ -2687,7 +2597,7 @@
       </w:pPr>
     </w:lvl>
   </w:abstractNum>
-  <w:abstractNum w:abstractNumId="1" w15:restartNumberingAfterBreak="0">
+  <w:abstractNum w:abstractNumId="1">
     <w:nsid w:val="4F7039D3"/>
     <w:multiLevelType w:val="hybridMultilevel"/>
     <w:tmpl w:val="B42A23C0"/>
@@ -2786,7 +2696,7 @@
 </file>
 
 <file path=word/styles.xml><?xml version="1.0" encoding="utf-8"?>
-<w:styles xmlns:mc="http://schemas.openxmlformats.org/markup-compatibility/2006" xmlns:r="http://schemas.openxmlformats.org/officeDocument/2006/relationships" xmlns:w="http://schemas.openxmlformats.org/wordprocessingml/2006/main" xmlns:w14="http://schemas.microsoft.com/office/word/2010/wordml" xmlns:w15="http://schemas.microsoft.com/office/word/2012/wordml" xmlns:w16cid="http://schemas.microsoft.com/office/word/2016/wordml/cid" xmlns:w16se="http://schemas.microsoft.com/office/word/2015/wordml/symex" mc:Ignorable="w14 w15 w16se w16cid">
+<w:styles xmlns:r="http://schemas.openxmlformats.org/officeDocument/2006/relationships" xmlns:w="http://schemas.openxmlformats.org/wordprocessingml/2006/main">
   <w:docDefaults>
     <w:rPrDefault>
       <w:rPr>
@@ -2802,387 +2712,149 @@
       </w:pPr>
     </w:pPrDefault>
   </w:docDefaults>
-  <w:latentStyles w:defLockedState="0" w:defUIPriority="99" w:defSemiHidden="0" w:defUnhideWhenUsed="0" w:defQFormat="0" w:count="376">
-    <w:lsdException w:name="Normal" w:uiPriority="0" w:qFormat="1"/>
-    <w:lsdException w:name="heading 1" w:uiPriority="9" w:qFormat="1"/>
-    <w:lsdException w:name="heading 2" w:semiHidden="1" w:uiPriority="9" w:unhideWhenUsed="1" w:qFormat="1"/>
-    <w:lsdException w:name="heading 3" w:semiHidden="1" w:uiPriority="9" w:unhideWhenUsed="1" w:qFormat="1"/>
-    <w:lsdException w:name="heading 4" w:semiHidden="1" w:uiPriority="9" w:unhideWhenUsed="1" w:qFormat="1"/>
-    <w:lsdException w:name="heading 5" w:semiHidden="1" w:uiPriority="9" w:unhideWhenUsed="1" w:qFormat="1"/>
-    <w:lsdException w:name="heading 6" w:semiHidden="1" w:uiPriority="9" w:unhideWhenUsed="1" w:qFormat="1"/>
-    <w:lsdException w:name="heading 7" w:semiHidden="1" w:uiPriority="9" w:unhideWhenUsed="1" w:qFormat="1"/>
-    <w:lsdException w:name="heading 8" w:semiHidden="1" w:uiPriority="9" w:unhideWhenUsed="1" w:qFormat="1"/>
-    <w:lsdException w:name="heading 9" w:semiHidden="1" w:uiPriority="9" w:unhideWhenUsed="1" w:qFormat="1"/>
-    <w:lsdException w:name="index 1" w:semiHidden="1" w:unhideWhenUsed="1"/>
-    <w:lsdException w:name="index 2" w:semiHidden="1" w:unhideWhenUsed="1"/>
-    <w:lsdException w:name="index 3" w:semiHidden="1" w:unhideWhenUsed="1"/>
-    <w:lsdException w:name="index 4" w:semiHidden="1" w:unhideWhenUsed="1"/>
-    <w:lsdException w:name="index 5" w:semiHidden="1" w:unhideWhenUsed="1"/>
-    <w:lsdException w:name="index 6" w:semiHidden="1" w:unhideWhenUsed="1"/>
-    <w:lsdException w:name="index 7" w:semiHidden="1" w:unhideWhenUsed="1"/>
-    <w:lsdException w:name="index 8" w:semiHidden="1" w:unhideWhenUsed="1"/>
-    <w:lsdException w:name="index 9" w:semiHidden="1" w:unhideWhenUsed="1"/>
-    <w:lsdException w:name="toc 1" w:semiHidden="1" w:uiPriority="39" w:unhideWhenUsed="1"/>
-    <w:lsdException w:name="toc 2" w:semiHidden="1" w:uiPriority="39" w:unhideWhenUsed="1"/>
-    <w:lsdException w:name="toc 3" w:semiHidden="1" w:uiPriority="39" w:unhideWhenUsed="1"/>
-    <w:lsdException w:name="toc 4" w:semiHidden="1" w:uiPriority="39" w:unhideWhenUsed="1"/>
-    <w:lsdException w:name="toc 5" w:semiHidden="1" w:uiPriority="39" w:unhideWhenUsed="1"/>
-    <w:lsdException w:name="toc 6" w:semiHidden="1" w:uiPriority="39" w:unhideWhenUsed="1"/>
-    <w:lsdException w:name="toc 7" w:semiHidden="1" w:uiPriority="39" w:unhideWhenUsed="1"/>
-    <w:lsdException w:name="toc 8" w:semiHidden="1" w:uiPriority="39" w:unhideWhenUsed="1"/>
-    <w:lsdException w:name="toc 9" w:semiHidden="1" w:uiPriority="39" w:unhideWhenUsed="1"/>
-    <w:lsdException w:name="Normal Indent" w:semiHidden="1" w:unhideWhenUsed="1"/>
-    <w:lsdException w:name="footnote text" w:semiHidden="1" w:unhideWhenUsed="1"/>
-    <w:lsdException w:name="annotation text" w:semiHidden="1" w:unhideWhenUsed="1"/>
-    <w:lsdException w:name="header" w:semiHidden="1" w:unhideWhenUsed="1"/>
-    <w:lsdException w:name="footer" w:semiHidden="1" w:unhideWhenUsed="1"/>
-    <w:lsdException w:name="index heading" w:semiHidden="1" w:unhideWhenUsed="1"/>
-    <w:lsdException w:name="caption" w:semiHidden="1" w:uiPriority="35" w:unhideWhenUsed="1" w:qFormat="1"/>
-    <w:lsdException w:name="table of figures" w:semiHidden="1" w:unhideWhenUsed="1"/>
-    <w:lsdException w:name="envelope address" w:semiHidden="1" w:unhideWhenUsed="1"/>
-    <w:lsdException w:name="envelope return" w:semiHidden="1" w:unhideWhenUsed="1"/>
-    <w:lsdException w:name="footnote reference" w:semiHidden="1" w:unhideWhenUsed="1"/>
-    <w:lsdException w:name="annotation reference" w:semiHidden="1" w:unhideWhenUsed="1"/>
-    <w:lsdException w:name="line number" w:semiHidden="1" w:unhideWhenUsed="1"/>
-    <w:lsdException w:name="page number" w:semiHidden="1" w:unhideWhenUsed="1"/>
-    <w:lsdException w:name="endnote reference" w:semiHidden="1" w:unhideWhenUsed="1"/>
-    <w:lsdException w:name="endnote text" w:semiHidden="1" w:unhideWhenUsed="1"/>
-    <w:lsdException w:name="table of authorities" w:semiHidden="1" w:unhideWhenUsed="1"/>
-    <w:lsdException w:name="macro" w:semiHidden="1" w:unhideWhenUsed="1"/>
-    <w:lsdException w:name="toa heading" w:semiHidden="1" w:unhideWhenUsed="1"/>
-    <w:lsdException w:name="List" w:semiHidden="1" w:unhideWhenUsed="1"/>
-    <w:lsdException w:name="List Bullet" w:semiHidden="1" w:unhideWhenUsed="1"/>
-    <w:lsdException w:name="List Number" w:semiHidden="1" w:unhideWhenUsed="1"/>
-    <w:lsdException w:name="List 2" w:semiHidden="1" w:unhideWhenUsed="1"/>
-    <w:lsdException w:name="List 3" w:semiHidden="1" w:unhideWhenUsed="1"/>
-    <w:lsdException w:name="List 4" w:semiHidden="1" w:unhideWhenUsed="1"/>
-    <w:lsdException w:name="List 5" w:semiHidden="1" w:unhideWhenUsed="1"/>
-    <w:lsdException w:name="List Bullet 2" w:semiHidden="1" w:unhideWhenUsed="1"/>
-    <w:lsdException w:name="List Bullet 3" w:semiHidden="1" w:unhideWhenUsed="1"/>
-    <w:lsdException w:name="List Bullet 4" w:semiHidden="1" w:unhideWhenUsed="1"/>
-    <w:lsdException w:name="List Bullet 5" w:semiHidden="1" w:unhideWhenUsed="1"/>
-    <w:lsdException w:name="List Number 2" w:semiHidden="1" w:unhideWhenUsed="1"/>
-    <w:lsdException w:name="List Number 3" w:semiHidden="1" w:unhideWhenUsed="1"/>
-    <w:lsdException w:name="List Number 4" w:semiHidden="1" w:unhideWhenUsed="1"/>
-    <w:lsdException w:name="List Number 5" w:semiHidden="1" w:unhideWhenUsed="1"/>
-    <w:lsdException w:name="Title" w:uiPriority="10" w:qFormat="1"/>
-    <w:lsdException w:name="Closing" w:semiHidden="1" w:unhideWhenUsed="1"/>
-    <w:lsdException w:name="Signature" w:semiHidden="1" w:unhideWhenUsed="1"/>
-    <w:lsdException w:name="Default Paragraph Font" w:semiHidden="1" w:uiPriority="1" w:unhideWhenUsed="1"/>
-    <w:lsdException w:name="Body Text" w:semiHidden="1" w:unhideWhenUsed="1"/>
-    <w:lsdException w:name="Body Text Indent" w:semiHidden="1" w:unhideWhenUsed="1"/>
-    <w:lsdException w:name="List Continue" w:semiHidden="1" w:unhideWhenUsed="1"/>
-    <w:lsdException w:name="List Continue 2" w:semiHidden="1" w:unhideWhenUsed="1"/>
-    <w:lsdException w:name="List Continue 3" w:semiHidden="1" w:unhideWhenUsed="1"/>
-    <w:lsdException w:name="List Continue 4" w:semiHidden="1" w:unhideWhenUsed="1"/>
-    <w:lsdException w:name="List Continue 5" w:semiHidden="1" w:unhideWhenUsed="1"/>
-    <w:lsdException w:name="Message Header" w:semiHidden="1" w:unhideWhenUsed="1"/>
-    <w:lsdException w:name="Subtitle" w:uiPriority="11" w:qFormat="1"/>
-    <w:lsdException w:name="Salutation" w:semiHidden="1" w:unhideWhenUsed="1"/>
-    <w:lsdException w:name="Date" w:semiHidden="1" w:unhideWhenUsed="1"/>
-    <w:lsdException w:name="Body Text First Indent" w:semiHidden="1" w:unhideWhenUsed="1"/>
-    <w:lsdException w:name="Body Text First Indent 2" w:semiHidden="1" w:unhideWhenUsed="1"/>
-    <w:lsdException w:name="Note Heading" w:semiHidden="1" w:unhideWhenUsed="1"/>
-    <w:lsdException w:name="Body Text 2" w:semiHidden="1" w:unhideWhenUsed="1"/>
-    <w:lsdException w:name="Body Text 3" w:semiHidden="1" w:unhideWhenUsed="1"/>
-    <w:lsdException w:name="Body Text Indent 2" w:semiHidden="1" w:unhideWhenUsed="1"/>
-    <w:lsdException w:name="Body Text Indent 3" w:semiHidden="1" w:unhideWhenUsed="1"/>
-    <w:lsdException w:name="Block Text" w:semiHidden="1" w:unhideWhenUsed="1"/>
-    <w:lsdException w:name="Hyperlink" w:semiHidden="1" w:unhideWhenUsed="1"/>
-    <w:lsdException w:name="FollowedHyperlink" w:semiHidden="1" w:unhideWhenUsed="1"/>
-    <w:lsdException w:name="Strong" w:uiPriority="22" w:qFormat="1"/>
-    <w:lsdException w:name="Emphasis" w:uiPriority="20" w:qFormat="1"/>
-    <w:lsdException w:name="Document Map" w:semiHidden="1" w:unhideWhenUsed="1"/>
-    <w:lsdException w:name="Plain Text" w:semiHidden="1" w:unhideWhenUsed="1"/>
-    <w:lsdException w:name="E-mail Signature" w:semiHidden="1" w:unhideWhenUsed="1"/>
-    <w:lsdException w:name="HTML Top of Form" w:semiHidden="1" w:unhideWhenUsed="1"/>
-    <w:lsdException w:name="HTML Bottom of Form" w:semiHidden="1" w:unhideWhenUsed="1"/>
-    <w:lsdException w:name="Normal (Web)" w:semiHidden="1" w:unhideWhenUsed="1"/>
-    <w:lsdException w:name="HTML Acronym" w:semiHidden="1" w:unhideWhenUsed="1"/>
-    <w:lsdException w:name="HTML Address" w:semiHidden="1" w:unhideWhenUsed="1"/>
-    <w:lsdException w:name="HTML Cite" w:semiHidden="1" w:unhideWhenUsed="1"/>
-    <w:lsdException w:name="HTML Code" w:semiHidden="1" w:unhideWhenUsed="1"/>
-    <w:lsdException w:name="HTML Definition" w:semiHidden="1" w:unhideWhenUsed="1"/>
-    <w:lsdException w:name="HTML Keyboard" w:semiHidden="1" w:unhideWhenUsed="1"/>
-    <w:lsdException w:name="HTML Preformatted" w:semiHidden="1" w:unhideWhenUsed="1"/>
-    <w:lsdException w:name="HTML Sample" w:semiHidden="1" w:unhideWhenUsed="1"/>
-    <w:lsdException w:name="HTML Typewriter" w:semiHidden="1" w:unhideWhenUsed="1"/>
-    <w:lsdException w:name="HTML Variable" w:semiHidden="1" w:unhideWhenUsed="1"/>
-    <w:lsdException w:name="Normal Table" w:semiHidden="1" w:unhideWhenUsed="1"/>
-    <w:lsdException w:name="annotation subject" w:semiHidden="1" w:unhideWhenUsed="1"/>
-    <w:lsdException w:name="No List" w:semiHidden="1" w:unhideWhenUsed="1"/>
-    <w:lsdException w:name="Outline List 1" w:semiHidden="1" w:unhideWhenUsed="1"/>
-    <w:lsdException w:name="Outline List 2" w:semiHidden="1" w:unhideWhenUsed="1"/>
-    <w:lsdException w:name="Outline List 3" w:semiHidden="1" w:unhideWhenUsed="1"/>
-    <w:lsdException w:name="Table Simple 1" w:semiHidden="1" w:unhideWhenUsed="1"/>
-    <w:lsdException w:name="Table Simple 2" w:semiHidden="1" w:unhideWhenUsed="1"/>
-    <w:lsdException w:name="Table Simple 3" w:semiHidden="1" w:unhideWhenUsed="1"/>
-    <w:lsdException w:name="Table Classic 1" w:semiHidden="1" w:unhideWhenUsed="1"/>
-    <w:lsdException w:name="Table Classic 2" w:semiHidden="1" w:unhideWhenUsed="1"/>
-    <w:lsdException w:name="Table Classic 3" w:semiHidden="1" w:unhideWhenUsed="1"/>
-    <w:lsdException w:name="Table Classic 4" w:semiHidden="1" w:unhideWhenUsed="1"/>
-    <w:lsdException w:name="Table Colorful 1" w:semiHidden="1" w:unhideWhenUsed="1"/>
-    <w:lsdException w:name="Table Colorful 2" w:semiHidden="1" w:unhideWhenUsed="1"/>
-    <w:lsdException w:name="Table Colorful 3" w:semiHidden="1" w:unhideWhenUsed="1"/>
-    <w:lsdException w:name="Table Columns 1" w:semiHidden="1" w:unhideWhenUsed="1"/>
-    <w:lsdException w:name="Table Columns 2" w:semiHidden="1" w:unhideWhenUsed="1"/>
-    <w:lsdException w:name="Table Columns 3" w:semiHidden="1" w:unhideWhenUsed="1"/>
-    <w:lsdException w:name="Table Columns 4" w:semiHidden="1" w:unhideWhenUsed="1"/>
-    <w:lsdException w:name="Table Columns 5" w:semiHidden="1" w:unhideWhenUsed="1"/>
-    <w:lsdException w:name="Table Grid 1" w:semiHidden="1" w:unhideWhenUsed="1"/>
-    <w:lsdException w:name="Table Grid 2" w:semiHidden="1" w:unhideWhenUsed="1"/>
-    <w:lsdException w:name="Table Grid 3" w:semiHidden="1" w:unhideWhenUsed="1"/>
-    <w:lsdException w:name="Table Grid 4" w:semiHidden="1" w:unhideWhenUsed="1"/>
-    <w:lsdException w:name="Table Grid 5" w:semiHidden="1" w:unhideWhenUsed="1"/>
-    <w:lsdException w:name="Table Grid 6" w:semiHidden="1" w:unhideWhenUsed="1"/>
-    <w:lsdException w:name="Table Grid 7" w:semiHidden="1" w:unhideWhenUsed="1"/>
-    <w:lsdException w:name="Table Grid 8" w:semiHidden="1" w:unhideWhenUsed="1"/>
-    <w:lsdException w:name="Table List 1" w:semiHidden="1" w:unhideWhenUsed="1"/>
-    <w:lsdException w:name="Table List 2" w:semiHidden="1" w:unhideWhenUsed="1"/>
-    <w:lsdException w:name="Table List 3" w:semiHidden="1" w:unhideWhenUsed="1"/>
-    <w:lsdException w:name="Table List 4" w:semiHidden="1" w:unhideWhenUsed="1"/>
-    <w:lsdException w:name="Table List 5" w:semiHidden="1" w:unhideWhenUsed="1"/>
-    <w:lsdException w:name="Table List 6" w:semiHidden="1" w:unhideWhenUsed="1"/>
-    <w:lsdException w:name="Table List 7" w:semiHidden="1" w:unhideWhenUsed="1"/>
-    <w:lsdException w:name="Table List 8" w:semiHidden="1" w:unhideWhenUsed="1"/>
-    <w:lsdException w:name="Table 3D effects 1" w:semiHidden="1" w:unhideWhenUsed="1"/>
-    <w:lsdException w:name="Table 3D effects 2" w:semiHidden="1" w:unhideWhenUsed="1"/>
-    <w:lsdException w:name="Table 3D effects 3" w:semiHidden="1" w:unhideWhenUsed="1"/>
-    <w:lsdException w:name="Table Contemporary" w:semiHidden="1" w:unhideWhenUsed="1"/>
-    <w:lsdException w:name="Table Elegant" w:semiHidden="1" w:unhideWhenUsed="1"/>
-    <w:lsdException w:name="Table Professional" w:semiHidden="1" w:unhideWhenUsed="1"/>
-    <w:lsdException w:name="Table Subtle 1" w:semiHidden="1" w:unhideWhenUsed="1"/>
-    <w:lsdException w:name="Table Subtle 2" w:semiHidden="1" w:unhideWhenUsed="1"/>
-    <w:lsdException w:name="Table Web 1" w:semiHidden="1" w:unhideWhenUsed="1"/>
-    <w:lsdException w:name="Table Web 2" w:semiHidden="1" w:unhideWhenUsed="1"/>
-    <w:lsdException w:name="Table Web 3" w:semiHidden="1" w:unhideWhenUsed="1"/>
-    <w:lsdException w:name="Balloon Text" w:semiHidden="1" w:unhideWhenUsed="1"/>
-    <w:lsdException w:name="Table Grid" w:uiPriority="39"/>
-    <w:lsdException w:name="Table Theme" w:semiHidden="1" w:unhideWhenUsed="1"/>
-    <w:lsdException w:name="Placeholder Text" w:semiHidden="1"/>
-    <w:lsdException w:name="No Spacing" w:uiPriority="1" w:qFormat="1"/>
-    <w:lsdException w:name="Light Shading" w:uiPriority="60"/>
-    <w:lsdException w:name="Light List" w:uiPriority="61"/>
-    <w:lsdException w:name="Light Grid" w:uiPriority="62"/>
-    <w:lsdException w:name="Medium Shading 1" w:uiPriority="63"/>
-    <w:lsdException w:name="Medium Shading 2" w:uiPriority="64"/>
-    <w:lsdException w:name="Medium List 1" w:uiPriority="65"/>
-    <w:lsdException w:name="Medium List 2" w:uiPriority="66"/>
-    <w:lsdException w:name="Medium Grid 1" w:uiPriority="67"/>
-    <w:lsdException w:name="Medium Grid 2" w:uiPriority="68"/>
-    <w:lsdException w:name="Medium Grid 3" w:uiPriority="69"/>
-    <w:lsdException w:name="Dark List" w:uiPriority="70"/>
-    <w:lsdException w:name="Colorful Shading" w:uiPriority="71"/>
-    <w:lsdException w:name="Colorful List" w:uiPriority="72"/>
-    <w:lsdException w:name="Colorful Grid" w:uiPriority="73"/>
-    <w:lsdException w:name="Light Shading Accent 1" w:uiPriority="60"/>
-    <w:lsdException w:name="Light List Accent 1" w:uiPriority="61"/>
-    <w:lsdException w:name="Light Grid Accent 1" w:uiPriority="62"/>
-    <w:lsdException w:name="Medium Shading 1 Accent 1" w:uiPriority="63"/>
-    <w:lsdException w:name="Medium Shading 2 Accent 1" w:uiPriority="64"/>
-    <w:lsdException w:name="Medium List 1 Accent 1" w:uiPriority="65"/>
-    <w:lsdException w:name="Revision" w:semiHidden="1"/>
-    <w:lsdException w:name="List Paragraph" w:uiPriority="34" w:qFormat="1"/>
-    <w:lsdException w:name="Quote" w:uiPriority="29" w:qFormat="1"/>
-    <w:lsdException w:name="Intense Quote" w:uiPriority="30" w:qFormat="1"/>
-    <w:lsdException w:name="Medium List 2 Accent 1" w:uiPriority="66"/>
-    <w:lsdException w:name="Medium Grid 1 Accent 1" w:uiPriority="67"/>
-    <w:lsdException w:name="Medium Grid 2 Accent 1" w:uiPriority="68"/>
-    <w:lsdException w:name="Medium Grid 3 Accent 1" w:uiPriority="69"/>
-    <w:lsdException w:name="Dark List Accent 1" w:uiPriority="70"/>
-    <w:lsdException w:name="Colorful Shading Accent 1" w:uiPriority="71"/>
-    <w:lsdException w:name="Colorful List Accent 1" w:uiPriority="72"/>
-    <w:lsdException w:name="Colorful Grid Accent 1" w:uiPriority="73"/>
-    <w:lsdException w:name="Light Shading Accent 2" w:uiPriority="60"/>
-    <w:lsdException w:name="Light List Accent 2" w:uiPriority="61"/>
-    <w:lsdException w:name="Light Grid Accent 2" w:uiPriority="62"/>
-    <w:lsdException w:name="Medium Shading 1 Accent 2" w:uiPriority="63"/>
-    <w:lsdException w:name="Medium Shading 2 Accent 2" w:uiPriority="64"/>
-    <w:lsdException w:name="Medium List 1 Accent 2" w:uiPriority="65"/>
-    <w:lsdException w:name="Medium List 2 Accent 2" w:uiPriority="66"/>
-    <w:lsdException w:name="Medium Grid 1 Accent 2" w:uiPriority="67"/>
-    <w:lsdException w:name="Medium Grid 2 Accent 2" w:uiPriority="68"/>
-    <w:lsdException w:name="Medium Grid 3 Accent 2" w:uiPriority="69"/>
-    <w:lsdException w:name="Dark List Accent 2" w:uiPriority="70"/>
-    <w:lsdException w:name="Colorful Shading Accent 2" w:uiPriority="71"/>
-    <w:lsdException w:name="Colorful List Accent 2" w:uiPriority="72"/>
-    <w:lsdException w:name="Colorful Grid Accent 2" w:uiPriority="73"/>
-    <w:lsdException w:name="Light Shading Accent 3" w:uiPriority="60"/>
-    <w:lsdException w:name="Light List Accent 3" w:uiPriority="61"/>
-    <w:lsdException w:name="Light Grid Accent 3" w:uiPriority="62"/>
-    <w:lsdException w:name="Medium Shading 1 Accent 3" w:uiPriority="63"/>
-    <w:lsdException w:name="Medium Shading 2 Accent 3" w:uiPriority="64"/>
-    <w:lsdException w:name="Medium List 1 Accent 3" w:uiPriority="65"/>
-    <w:lsdException w:name="Medium List 2 Accent 3" w:uiPriority="66"/>
-    <w:lsdException w:name="Medium Grid 1 Accent 3" w:uiPriority="67"/>
-    <w:lsdException w:name="Medium Grid 2 Accent 3" w:uiPriority="68"/>
-    <w:lsdException w:name="Medium Grid 3 Accent 3" w:uiPriority="69"/>
-    <w:lsdException w:name="Dark List Accent 3" w:uiPriority="70"/>
-    <w:lsdException w:name="Colorful Shading Accent 3" w:uiPriority="71"/>
-    <w:lsdException w:name="Colorful List Accent 3" w:uiPriority="72"/>
-    <w:lsdException w:name="Colorful Grid Accent 3" w:uiPriority="73"/>
-    <w:lsdException w:name="Light Shading Accent 4" w:uiPriority="60"/>
-    <w:lsdException w:name="Light List Accent 4" w:uiPriority="61"/>
-    <w:lsdException w:name="Light Grid Accent 4" w:uiPriority="62"/>
-    <w:lsdException w:name="Medium Shading 1 Accent 4" w:uiPriority="63"/>
-    <w:lsdException w:name="Medium Shading 2 Accent 4" w:uiPriority="64"/>
-    <w:lsdException w:name="Medium List 1 Accent 4" w:uiPriority="65"/>
-    <w:lsdException w:name="Medium List 2 Accent 4" w:uiPriority="66"/>
-    <w:lsdException w:name="Medium Grid 1 Accent 4" w:uiPriority="67"/>
-    <w:lsdException w:name="Medium Grid 2 Accent 4" w:uiPriority="68"/>
-    <w:lsdException w:name="Medium Grid 3 Accent 4" w:uiPriority="69"/>
-    <w:lsdException w:name="Dark List Accent 4" w:uiPriority="70"/>
-    <w:lsdException w:name="Colorful Shading Accent 4" w:uiPriority="71"/>
-    <w:lsdException w:name="Colorful List Accent 4" w:uiPriority="72"/>
-    <w:lsdException w:name="Colorful Grid Accent 4" w:uiPriority="73"/>
-    <w:lsdException w:name="Light Shading Accent 5" w:uiPriority="60"/>
-    <w:lsdException w:name="Light List Accent 5" w:uiPriority="61"/>
-    <w:lsdException w:name="Light Grid Accent 5" w:uiPriority="62"/>
-    <w:lsdException w:name="Medium Shading 1 Accent 5" w:uiPriority="63"/>
-    <w:lsdException w:name="Medium Shading 2 Accent 5" w:uiPriority="64"/>
-    <w:lsdException w:name="Medium List 1 Accent 5" w:uiPriority="65"/>
-    <w:lsdException w:name="Medium List 2 Accent 5" w:uiPriority="66"/>
-    <w:lsdException w:name="Medium Grid 1 Accent 5" w:uiPriority="67"/>
-    <w:lsdException w:name="Medium Grid 2 Accent 5" w:uiPriority="68"/>
-    <w:lsdException w:name="Medium Grid 3 Accent 5" w:uiPriority="69"/>
-    <w:lsdException w:name="Dark List Accent 5" w:uiPriority="70"/>
-    <w:lsdException w:name="Colorful Shading Accent 5" w:uiPriority="71"/>
-    <w:lsdException w:name="Colorful List Accent 5" w:uiPriority="72"/>
-    <w:lsdException w:name="Colorful Grid Accent 5" w:uiPriority="73"/>
-    <w:lsdException w:name="Light Shading Accent 6" w:uiPriority="60"/>
-    <w:lsdException w:name="Light List Accent 6" w:uiPriority="61"/>
-    <w:lsdException w:name="Light Grid Accent 6" w:uiPriority="62"/>
-    <w:lsdException w:name="Medium Shading 1 Accent 6" w:uiPriority="63"/>
-    <w:lsdException w:name="Medium Shading 2 Accent 6" w:uiPriority="64"/>
-    <w:lsdException w:name="Medium List 1 Accent 6" w:uiPriority="65"/>
-    <w:lsdException w:name="Medium List 2 Accent 6" w:uiPriority="66"/>
-    <w:lsdException w:name="Medium Grid 1 Accent 6" w:uiPriority="67"/>
-    <w:lsdException w:name="Medium Grid 2 Accent 6" w:uiPriority="68"/>
-    <w:lsdException w:name="Medium Grid 3 Accent 6" w:uiPriority="69"/>
-    <w:lsdException w:name="Dark List Accent 6" w:uiPriority="70"/>
-    <w:lsdException w:name="Colorful Shading Accent 6" w:uiPriority="71"/>
-    <w:lsdException w:name="Colorful List Accent 6" w:uiPriority="72"/>
-    <w:lsdException w:name="Colorful Grid Accent 6" w:uiPriority="73"/>
-    <w:lsdException w:name="Subtle Emphasis" w:uiPriority="19" w:qFormat="1"/>
-    <w:lsdException w:name="Intense Emphasis" w:uiPriority="21" w:qFormat="1"/>
-    <w:lsdException w:name="Subtle Reference" w:uiPriority="31" w:qFormat="1"/>
-    <w:lsdException w:name="Intense Reference" w:uiPriority="32" w:qFormat="1"/>
-    <w:lsdException w:name="Book Title" w:uiPriority="33" w:qFormat="1"/>
-    <w:lsdException w:name="Bibliography" w:semiHidden="1" w:uiPriority="37" w:unhideWhenUsed="1"/>
-    <w:lsdException w:name="TOC Heading" w:semiHidden="1" w:uiPriority="39" w:unhideWhenUsed="1" w:qFormat="1"/>
-    <w:lsdException w:name="Plain Table 1" w:uiPriority="41"/>
-    <w:lsdException w:name="Plain Table 2" w:uiPriority="42"/>
-    <w:lsdException w:name="Plain Table 3" w:uiPriority="43"/>
-    <w:lsdException w:name="Plain Table 4" w:uiPriority="44"/>
-    <w:lsdException w:name="Plain Table 5" w:uiPriority="45"/>
-    <w:lsdException w:name="Grid Table Light" w:uiPriority="40"/>
-    <w:lsdException w:name="Grid Table 1 Light" w:uiPriority="46"/>
-    <w:lsdException w:name="Grid Table 2" w:uiPriority="47"/>
-    <w:lsdException w:name="Grid Table 3" w:uiPriority="48"/>
-    <w:lsdException w:name="Grid Table 4" w:uiPriority="49"/>
-    <w:lsdException w:name="Grid Table 5 Dark" w:uiPriority="50"/>
-    <w:lsdException w:name="Grid Table 6 Colorful" w:uiPriority="51"/>
-    <w:lsdException w:name="Grid Table 7 Colorful" w:uiPriority="52"/>
-    <w:lsdException w:name="Grid Table 1 Light Accent 1" w:uiPriority="46"/>
-    <w:lsdException w:name="Grid Table 2 Accent 1" w:uiPriority="47"/>
-    <w:lsdException w:name="Grid Table 3 Accent 1" w:uiPriority="48"/>
-    <w:lsdException w:name="Grid Table 4 Accent 1" w:uiPriority="49"/>
-    <w:lsdException w:name="Grid Table 5 Dark Accent 1" w:uiPriority="50"/>
-    <w:lsdException w:name="Grid Table 6 Colorful Accent 1" w:uiPriority="51"/>
-    <w:lsdException w:name="Grid Table 7 Colorful Accent 1" w:uiPriority="52"/>
-    <w:lsdException w:name="Grid Table 1 Light Accent 2" w:uiPriority="46"/>
-    <w:lsdException w:name="Grid Table 2 Accent 2" w:uiPriority="47"/>
-    <w:lsdException w:name="Grid Table 3 Accent 2" w:uiPriority="48"/>
-    <w:lsdException w:name="Grid Table 4 Accent 2" w:uiPriority="49"/>
-    <w:lsdException w:name="Grid Table 5 Dark Accent 2" w:uiPriority="50"/>
-    <w:lsdException w:name="Grid Table 6 Colorful Accent 2" w:uiPriority="51"/>
-    <w:lsdException w:name="Grid Table 7 Colorful Accent 2" w:uiPriority="52"/>
-    <w:lsdException w:name="Grid Table 1 Light Accent 3" w:uiPriority="46"/>
-    <w:lsdException w:name="Grid Table 2 Accent 3" w:uiPriority="47"/>
-    <w:lsdException w:name="Grid Table 3 Accent 3" w:uiPriority="48"/>
-    <w:lsdException w:name="Grid Table 4 Accent 3" w:uiPriority="49"/>
-    <w:lsdException w:name="Grid Table 5 Dark Accent 3" w:uiPriority="50"/>
-    <w:lsdException w:name="Grid Table 6 Colorful Accent 3" w:uiPriority="51"/>
-    <w:lsdException w:name="Grid Table 7 Colorful Accent 3" w:uiPriority="52"/>
-    <w:lsdException w:name="Grid Table 1 Light Accent 4" w:uiPriority="46"/>
-    <w:lsdException w:name="Grid Table 2 Accent 4" w:uiPriority="47"/>
-    <w:lsdException w:name="Grid Table 3 Accent 4" w:uiPriority="48"/>
-    <w:lsdException w:name="Grid Table 4 Accent 4" w:uiPriority="49"/>
-    <w:lsdException w:name="Grid Table 5 Dark Accent 4" w:uiPriority="50"/>
-    <w:lsdException w:name="Grid Table 6 Colorful Accent 4" w:uiPriority="51"/>
-    <w:lsdException w:name="Grid Table 7 Colorful Accent 4" w:uiPriority="52"/>
-    <w:lsdException w:name="Grid Table 1 Light Accent 5" w:uiPriority="46"/>
-    <w:lsdException w:name="Grid Table 2 Accent 5" w:uiPriority="47"/>
-    <w:lsdException w:name="Grid Table 3 Accent 5" w:uiPriority="48"/>
-    <w:lsdException w:name="Grid Table 4 Accent 5" w:uiPriority="49"/>
-    <w:lsdException w:name="Grid Table 5 Dark Accent 5" w:uiPriority="50"/>
-    <w:lsdException w:name="Grid Table 6 Colorful Accent 5" w:uiPriority="51"/>
-    <w:lsdException w:name="Grid Table 7 Colorful Accent 5" w:uiPriority="52"/>
-    <w:lsdException w:name="Grid Table 1 Light Accent 6" w:uiPriority="46"/>
-    <w:lsdException w:name="Grid Table 2 Accent 6" w:uiPriority="47"/>
-    <w:lsdException w:name="Grid Table 3 Accent 6" w:uiPriority="48"/>
-    <w:lsdException w:name="Grid Table 4 Accent 6" w:uiPriority="49"/>
-    <w:lsdException w:name="Grid Table 5 Dark Accent 6" w:uiPriority="50"/>
-    <w:lsdException w:name="Grid Table 6 Colorful Accent 6" w:uiPriority="51"/>
-    <w:lsdException w:name="Grid Table 7 Colorful Accent 6" w:uiPriority="52"/>
-    <w:lsdException w:name="List Table 1 Light" w:uiPriority="46"/>
-    <w:lsdException w:name="List Table 2" w:uiPriority="47"/>
-    <w:lsdException w:name="List Table 3" w:uiPriority="48"/>
-    <w:lsdException w:name="List Table 4" w:uiPriority="49"/>
-    <w:lsdException w:name="List Table 5 Dark" w:uiPriority="50"/>
-    <w:lsdException w:name="List Table 6 Colorful" w:uiPriority="51"/>
-    <w:lsdException w:name="List Table 7 Colorful" w:uiPriority="52"/>
-    <w:lsdException w:name="List Table 1 Light Accent 1" w:uiPriority="46"/>
-    <w:lsdException w:name="List Table 2 Accent 1" w:uiPriority="47"/>
-    <w:lsdException w:name="List Table 3 Accent 1" w:uiPriority="48"/>
-    <w:lsdException w:name="List Table 4 Accent 1" w:uiPriority="49"/>
-    <w:lsdException w:name="List Table 5 Dark Accent 1" w:uiPriority="50"/>
-    <w:lsdException w:name="List Table 6 Colorful Accent 1" w:uiPriority="51"/>
-    <w:lsdException w:name="List Table 7 Colorful Accent 1" w:uiPriority="52"/>
-    <w:lsdException w:name="List Table 1 Light Accent 2" w:uiPriority="46"/>
-    <w:lsdException w:name="List Table 2 Accent 2" w:uiPriority="47"/>
-    <w:lsdException w:name="List Table 3 Accent 2" w:uiPriority="48"/>
-    <w:lsdException w:name="List Table 4 Accent 2" w:uiPriority="49"/>
-    <w:lsdException w:name="List Table 5 Dark Accent 2" w:uiPriority="50"/>
-    <w:lsdException w:name="List Table 6 Colorful Accent 2" w:uiPriority="51"/>
-    <w:lsdException w:name="List Table 7 Colorful Accent 2" w:uiPriority="52"/>
-    <w:lsdException w:name="List Table 1 Light Accent 3" w:uiPriority="46"/>
-    <w:lsdException w:name="List Table 2 Accent 3" w:uiPriority="47"/>
-    <w:lsdException w:name="List Table 3 Accent 3" w:uiPriority="48"/>
-    <w:lsdException w:name="List Table 4 Accent 3" w:uiPriority="49"/>
-    <w:lsdException w:name="List Table 5 Dark Accent 3" w:uiPriority="50"/>
-    <w:lsdException w:name="List Table 6 Colorful Accent 3" w:uiPriority="51"/>
-    <w:lsdException w:name="List Table 7 Colorful Accent 3" w:uiPriority="52"/>
-    <w:lsdException w:name="List Table 1 Light Accent 4" w:uiPriority="46"/>
-    <w:lsdException w:name="List Table 2 Accent 4" w:uiPriority="47"/>
-    <w:lsdException w:name="List Table 3 Accent 4" w:uiPriority="48"/>
-    <w:lsdException w:name="List Table 4 Accent 4" w:uiPriority="49"/>
-    <w:lsdException w:name="List Table 5 Dark Accent 4" w:uiPriority="50"/>
-    <w:lsdException w:name="List Table 6 Colorful Accent 4" w:uiPriority="51"/>
-    <w:lsdException w:name="List Table 7 Colorful Accent 4" w:uiPriority="52"/>
-    <w:lsdException w:name="List Table 1 Light Accent 5" w:uiPriority="46"/>
-    <w:lsdException w:name="List Table 2 Accent 5" w:uiPriority="47"/>
-    <w:lsdException w:name="List Table 3 Accent 5" w:uiPriority="48"/>
-    <w:lsdException w:name="List Table 4 Accent 5" w:uiPriority="49"/>
-    <w:lsdException w:name="List Table 5 Dark Accent 5" w:uiPriority="50"/>
-    <w:lsdException w:name="List Table 6 Colorful Accent 5" w:uiPriority="51"/>
-    <w:lsdException w:name="List Table 7 Colorful Accent 5" w:uiPriority="52"/>
-    <w:lsdException w:name="List Table 1 Light Accent 6" w:uiPriority="46"/>
-    <w:lsdException w:name="List Table 2 Accent 6" w:uiPriority="47"/>
-    <w:lsdException w:name="List Table 3 Accent 6" w:uiPriority="48"/>
-    <w:lsdException w:name="List Table 4 Accent 6" w:uiPriority="49"/>
-    <w:lsdException w:name="List Table 5 Dark Accent 6" w:uiPriority="50"/>
-    <w:lsdException w:name="List Table 6 Colorful Accent 6" w:uiPriority="51"/>
-    <w:lsdException w:name="List Table 7 Colorful Accent 6" w:uiPriority="52"/>
-    <w:lsdException w:name="Mention" w:semiHidden="1" w:unhideWhenUsed="1"/>
-    <w:lsdException w:name="Smart Hyperlink" w:semiHidden="1" w:unhideWhenUsed="1"/>
-    <w:lsdException w:name="Hashtag" w:semiHidden="1" w:unhideWhenUsed="1"/>
-    <w:lsdException w:name="Unresolved Mention" w:semiHidden="1" w:unhideWhenUsed="1"/>
-    <w:lsdException w:name="Smart Link" w:semiHidden="1" w:unhideWhenUsed="1"/>
+  <w:latentStyles w:defLockedState="0" w:defUIPriority="99" w:defSemiHidden="1" w:defUnhideWhenUsed="1" w:defQFormat="0" w:count="267">
+    <w:lsdException w:name="Normal" w:semiHidden="0" w:uiPriority="0" w:unhideWhenUsed="0" w:qFormat="1"/>
+    <w:lsdException w:name="heading 1" w:semiHidden="0" w:uiPriority="9" w:unhideWhenUsed="0" w:qFormat="1"/>
+    <w:lsdException w:name="heading 2" w:uiPriority="9" w:qFormat="1"/>
+    <w:lsdException w:name="heading 3" w:uiPriority="9" w:qFormat="1"/>
+    <w:lsdException w:name="heading 4" w:uiPriority="9" w:qFormat="1"/>
+    <w:lsdException w:name="heading 5" w:uiPriority="9" w:qFormat="1"/>
+    <w:lsdException w:name="heading 6" w:uiPriority="9" w:qFormat="1"/>
+    <w:lsdException w:name="heading 7" w:uiPriority="9" w:qFormat="1"/>
+    <w:lsdException w:name="heading 8" w:uiPriority="9" w:qFormat="1"/>
+    <w:lsdException w:name="heading 9" w:uiPriority="9" w:qFormat="1"/>
+    <w:lsdException w:name="toc 1" w:uiPriority="39"/>
+    <w:lsdException w:name="toc 2" w:uiPriority="39"/>
+    <w:lsdException w:name="toc 3" w:uiPriority="39"/>
+    <w:lsdException w:name="toc 4" w:uiPriority="39"/>
+    <w:lsdException w:name="toc 5" w:uiPriority="39"/>
+    <w:lsdException w:name="toc 6" w:uiPriority="39"/>
+    <w:lsdException w:name="toc 7" w:uiPriority="39"/>
+    <w:lsdException w:name="toc 8" w:uiPriority="39"/>
+    <w:lsdException w:name="toc 9" w:uiPriority="39"/>
+    <w:lsdException w:name="caption" w:uiPriority="35" w:qFormat="1"/>
+    <w:lsdException w:name="Title" w:semiHidden="0" w:uiPriority="10" w:unhideWhenUsed="0" w:qFormat="1"/>
+    <w:lsdException w:name="Default Paragraph Font" w:uiPriority="1"/>
+    <w:lsdException w:name="Subtitle" w:semiHidden="0" w:uiPriority="11" w:unhideWhenUsed="0" w:qFormat="1"/>
+    <w:lsdException w:name="Strong" w:semiHidden="0" w:uiPriority="22" w:unhideWhenUsed="0" w:qFormat="1"/>
+    <w:lsdException w:name="Emphasis" w:semiHidden="0" w:uiPriority="20" w:unhideWhenUsed="0" w:qFormat="1"/>
+    <w:lsdException w:name="Table Grid" w:semiHidden="0" w:uiPriority="39" w:unhideWhenUsed="0"/>
+    <w:lsdException w:name="Placeholder Text" w:unhideWhenUsed="0"/>
+    <w:lsdException w:name="No Spacing" w:semiHidden="0" w:uiPriority="1" w:unhideWhenUsed="0" w:qFormat="1"/>
+    <w:lsdException w:name="Light Shading" w:semiHidden="0" w:uiPriority="60" w:unhideWhenUsed="0"/>
+    <w:lsdException w:name="Light List" w:semiHidden="0" w:uiPriority="61" w:unhideWhenUsed="0"/>
+    <w:lsdException w:name="Light Grid" w:semiHidden="0" w:uiPriority="62" w:unhideWhenUsed="0"/>
+    <w:lsdException w:name="Medium Shading 1" w:semiHidden="0" w:uiPriority="63" w:unhideWhenUsed="0"/>
+    <w:lsdException w:name="Medium Shading 2" w:semiHidden="0" w:uiPriority="64" w:unhideWhenUsed="0"/>
+    <w:lsdException w:name="Medium List 1" w:semiHidden="0" w:uiPriority="65" w:unhideWhenUsed="0"/>
+    <w:lsdException w:name="Medium List 2" w:semiHidden="0" w:uiPriority="66" w:unhideWhenUsed="0"/>
+    <w:lsdException w:name="Medium Grid 1" w:semiHidden="0" w:uiPriority="67" w:unhideWhenUsed="0"/>
+    <w:lsdException w:name="Medium Grid 2" w:semiHidden="0" w:uiPriority="68" w:unhideWhenUsed="0"/>
+    <w:lsdException w:name="Medium Grid 3" w:semiHidden="0" w:uiPriority="69" w:unhideWhenUsed="0"/>
+    <w:lsdException w:name="Dark List" w:semiHidden="0" w:uiPriority="70" w:unhideWhenUsed="0"/>
+    <w:lsdException w:name="Colorful Shading" w:semiHidden="0" w:uiPriority="71" w:unhideWhenUsed="0"/>
+    <w:lsdException w:name="Colorful List" w:semiHidden="0" w:uiPriority="72" w:unhideWhenUsed="0"/>
+    <w:lsdException w:name="Colorful Grid" w:semiHidden="0" w:uiPriority="73" w:unhideWhenUsed="0"/>
+    <w:lsdException w:name="Light Shading Accent 1" w:semiHidden="0" w:uiPriority="60" w:unhideWhenUsed="0"/>
+    <w:lsdException w:name="Light List Accent 1" w:semiHidden="0" w:uiPriority="61" w:unhideWhenUsed="0"/>
+    <w:lsdException w:name="Light Grid Accent 1" w:semiHidden="0" w:uiPriority="62" w:unhideWhenUsed="0"/>
+    <w:lsdException w:name="Medium Shading 1 Accent 1" w:semiHidden="0" w:uiPriority="63" w:unhideWhenUsed="0"/>
+    <w:lsdException w:name="Medium Shading 2 Accent 1" w:semiHidden="0" w:uiPriority="64" w:unhideWhenUsed="0"/>
+    <w:lsdException w:name="Medium List 1 Accent 1" w:semiHidden="0" w:uiPriority="65" w:unhideWhenUsed="0"/>
+    <w:lsdException w:name="Revision" w:unhideWhenUsed="0"/>
+    <w:lsdException w:name="List Paragraph" w:semiHidden="0" w:uiPriority="34" w:unhideWhenUsed="0" w:qFormat="1"/>
+    <w:lsdException w:name="Quote" w:semiHidden="0" w:uiPriority="29" w:unhideWhenUsed="0" w:qFormat="1"/>
+    <w:lsdException w:name="Intense Quote" w:semiHidden="0" w:uiPriority="30" w:unhideWhenUsed="0" w:qFormat="1"/>
+    <w:lsdException w:name="Medium List 2 Accent 1" w:semiHidden="0" w:uiPriority="66" w:unhideWhenUsed="0"/>
+    <w:lsdException w:name="Medium Grid 1 Accent 1" w:semiHidden="0" w:uiPriority="67" w:unhideWhenUsed="0"/>
+    <w:lsdException w:name="Medium Grid 2 Accent 1" w:semiHidden="0" w:uiPriority="68" w:unhideWhenUsed="0"/>
+    <w:lsdException w:name="Medium Grid 3 Accent 1" w:semiHidden="0" w:uiPriority="69" w:unhideWhenUsed="0"/>
+    <w:lsdException w:name="Dark List Accent 1" w:semiHidden="0" w:uiPriority="70" w:unhideWhenUsed="0"/>
+    <w:lsdException w:name="Colorful Shading Accent 1" w:semiHidden="0" w:uiPriority="71" w:unhideWhenUsed="0"/>
+    <w:lsdException w:name="Colorful List Accent 1" w:semiHidden="0" w:uiPriority="72" w:unhideWhenUsed="0"/>
+    <w:lsdException w:name="Colorful Grid Accent 1" w:semiHidden="0" w:uiPriority="73" w:unhideWhenUsed="0"/>
+    <w:lsdException w:name="Light Shading Accent 2" w:semiHidden="0" w:uiPriority="60" w:unhideWhenUsed="0"/>
+    <w:lsdException w:name="Light List Accent 2" w:semiHidden="0" w:uiPriority="61" w:unhideWhenUsed="0"/>
+    <w:lsdException w:name="Light Grid Accent 2" w:semiHidden="0" w:uiPriority="62" w:unhideWhenUsed="0"/>
+    <w:lsdException w:name="Medium Shading 1 Accent 2" w:semiHidden="0" w:uiPriority="63" w:unhideWhenUsed="0"/>
+    <w:lsdException w:name="Medium Shading 2 Accent 2" w:semiHidden="0" w:uiPriority="64" w:unhideWhenUsed="0"/>
+    <w:lsdException w:name="Medium List 1 Accent 2" w:semiHidden="0" w:uiPriority="65" w:unhideWhenUsed="0"/>
+    <w:lsdException w:name="Medium List 2 Accent 2" w:semiHidden="0" w:uiPriority="66" w:unhideWhenUsed="0"/>
+    <w:lsdException w:name="Medium Grid 1 Accent 2" w:semiHidden="0" w:uiPriority="67" w:unhideWhenUsed="0"/>
+    <w:lsdException w:name="Medium Grid 2 Accent 2" w:semiHidden="0" w:uiPriority="68" w:unhideWhenUsed="0"/>
+    <w:lsdException w:name="Medium Grid 3 Accent 2" w:semiHidden="0" w:uiPriority="69" w:unhideWhenUsed="0"/>
+    <w:lsdException w:name="Dark List Accent 2" w:semiHidden="0" w:uiPriority="70" w:unhideWhenUsed="0"/>
+    <w:lsdException w:name="Colorful Shading Accent 2" w:semiHidden="0" w:uiPriority="71" w:unhideWhenUsed="0"/>
+    <w:lsdException w:name="Colorful List Accent 2" w:semiHidden="0" w:uiPriority="72" w:unhideWhenUsed="0"/>
+    <w:lsdException w:name="Colorful Grid Accent 2" w:semiHidden="0" w:uiPriority="73" w:unhideWhenUsed="0"/>
+    <w:lsdException w:name="Light Shading Accent 3" w:semiHidden="0" w:uiPriority="60" w:unhideWhenUsed="0"/>
+    <w:lsdException w:name="Light List Accent 3" w:semiHidden="0" w:uiPriority="61" w:unhideWhenUsed="0"/>
+    <w:lsdException w:name="Light Grid Accent 3" w:semiHidden="0" w:uiPriority="62" w:unhideWhenUsed="0"/>
+    <w:lsdException w:name="Medium Shading 1 Accent 3" w:semiHidden="0" w:uiPriority="63" w:unhideWhenUsed="0"/>
+    <w:lsdException w:name="Medium Shading 2 Accent 3" w:semiHidden="0" w:uiPriority="64" w:unhideWhenUsed="0"/>
+    <w:lsdException w:name="Medium List 1 Accent 3" w:semiHidden="0" w:uiPriority="65" w:unhideWhenUsed="0"/>
+    <w:lsdException w:name="Medium List 2 Accent 3" w:semiHidden="0" w:uiPriority="66" w:unhideWhenUsed="0"/>
+    <w:lsdException w:name="Medium Grid 1 Accent 3" w:semiHidden="0" w:uiPriority="67" w:unhideWhenUsed="0"/>
+    <w:lsdException w:name="Medium Grid 2 Accent 3" w:semiHidden="0" w:uiPriority="68" w:unhideWhenUsed="0"/>
+    <w:lsdException w:name="Medium Grid 3 Accent 3" w:semiHidden="0" w:uiPriority="69" w:unhideWhenUsed="0"/>
+    <w:lsdException w:name="Dark List Accent 3" w:semiHidden="0" w:uiPriority="70" w:unhideWhenUsed="0"/>
+    <w:lsdException w:name="Colorful Shading Accent 3" w:semiHidden="0" w:uiPriority="71" w:unhideWhenUsed="0"/>
+    <w:lsdException w:name="Colorful List Accent 3" w:semiHidden="0" w:uiPriority="72" w:unhideWhenUsed="0"/>
+    <w:lsdException w:name="Colorful Grid Accent 3" w:semiHidden="0" w:uiPriority="73" w:unhideWhenUsed="0"/>
+    <w:lsdException w:name="Light Shading Accent 4" w:semiHidden="0" w:uiPriority="60" w:unhideWhenUsed="0"/>
+    <w:lsdException w:name="Light List Accent 4" w:semiHidden="0" w:uiPriority="61" w:unhideWhenUsed="0"/>
+    <w:lsdException w:name="Light Grid Accent 4" w:semiHidden="0" w:uiPriority="62" w:unhideWhenUsed="0"/>
+    <w:lsdException w:name="Medium Shading 1 Accent 4" w:semiHidden="0" w:uiPriority="63" w:unhideWhenUsed="0"/>
+    <w:lsdException w:name="Medium Shading 2 Accent 4" w:semiHidden="0" w:uiPriority="64" w:unhideWhenUsed="0"/>
+    <w:lsdException w:name="Medium List 1 Accent 4" w:semiHidden="0" w:uiPriority="65" w:unhideWhenUsed="0"/>
+    <w:lsdException w:name="Medium List 2 Accent 4" w:semiHidden="0" w:uiPriority="66" w:unhideWhenUsed="0"/>
+    <w:lsdException w:name="Medium Grid 1 Accent 4" w:semiHidden="0" w:uiPriority="67" w:unhideWhenUsed="0"/>
+    <w:lsdException w:name="Medium Grid 2 Accent 4" w:semiHidden="0" w:uiPriority="68" w:unhideWhenUsed="0"/>
+    <w:lsdException w:name="Medium Grid 3 Accent 4" w:semiHidden="0" w:uiPriority="69" w:unhideWhenUsed="0"/>
+    <w:lsdException w:name="Dark List Accent 4" w:semiHidden="0" w:uiPriority="70" w:unhideWhenUsed="0"/>
+    <w:lsdException w:name="Colorful Shading Accent 4" w:semiHidden="0" w:uiPriority="71" w:unhideWhenUsed="0"/>
+    <w:lsdException w:name="Colorful List Accent 4" w:semiHidden="0" w:uiPriority="72" w:unhideWhenUsed="0"/>
+    <w:lsdException w:name="Colorful Grid Accent 4" w:semiHidden="0" w:uiPriority="73" w:unhideWhenUsed="0"/>
+    <w:lsdException w:name="Light Shading Accent 5" w:semiHidden="0" w:uiPriority="60" w:unhideWhenUsed="0"/>
+    <w:lsdException w:name="Light List Accent 5" w:semiHidden="0" w:uiPriority="61" w:unhideWhenUsed="0"/>
+    <w:lsdException w:name="Light Grid Accent 5" w:semiHidden="0" w:uiPriority="62" w:unhideWhenUsed="0"/>
+    <w:lsdException w:name="Medium Shading 1 Accent 5" w:semiHidden="0" w:uiPriority="63" w:unhideWhenUsed="0"/>
+    <w:lsdException w:name="Medium Shading 2 Accent 5" w:semiHidden="0" w:uiPriority="64" w:unhideWhenUsed="0"/>
+    <w:lsdException w:name="Medium List 1 Accent 5" w:semiHidden="0" w:uiPriority="65" w:unhideWhenUsed="0"/>
+    <w:lsdException w:name="Medium List 2 Accent 5" w:semiHidden="0" w:uiPriority="66" w:unhideWhenUsed="0"/>
+    <w:lsdException w:name="Medium Grid 1 Accent 5" w:semiHidden="0" w:uiPriority="67" w:unhideWhenUsed="0"/>
+    <w:lsdException w:name="Medium Grid 2 Accent 5" w:semiHidden="0" w:uiPriority="68" w:unhideWhenUsed="0"/>
+    <w:lsdException w:name="Medium Grid 3 Accent 5" w:semiHidden="0" w:uiPriority="69" w:unhideWhenUsed="0"/>
+    <w:lsdException w:name="Dark List Accent 5" w:semiHidden="0" w:uiPriority="70" w:unhideWhenUsed="0"/>
+    <w:lsdException w:name="Colorful Shading Accent 5" w:semiHidden="0" w:uiPriority="71" w:unhideWhenUsed="0"/>
+    <w:lsdException w:name="Colorful List Accent 5" w:semiHidden="0" w:uiPriority="72" w:unhideWhenUsed="0"/>
+    <w:lsdException w:name="Colorful Grid Accent 5" w:semiHidden="0" w:uiPriority="73" w:unhideWhenUsed="0"/>
+    <w:lsdException w:name="Light Shading Accent 6" w:semiHidden="0" w:uiPriority="60" w:unhideWhenUsed="0"/>
+    <w:lsdException w:name="Light List Accent 6" w:semiHidden="0" w:uiPriority="61" w:unhideWhenUsed="0"/>
+    <w:lsdException w:name="Light Grid Accent 6" w:semiHidden="0" w:uiPriority="62" w:unhideWhenUsed="0"/>
+    <w:lsdException w:name="Medium Shading 1 Accent 6" w:semiHidden="0" w:uiPriority="63" w:unhideWhenUsed="0"/>
+    <w:lsdException w:name="Medium Shading 2 Accent 6" w:semiHidden="0" w:uiPriority="64" w:unhideWhenUsed="0"/>
+    <w:lsdException w:name="Medium List 1 Accent 6" w:semiHidden="0" w:uiPriority="65" w:unhideWhenUsed="0"/>
+    <w:lsdException w:name="Medium List 2 Accent 6" w:semiHidden="0" w:uiPriority="66" w:unhideWhenUsed="0"/>
+    <w:lsdException w:name="Medium Grid 1 Accent 6" w:semiHidden="0" w:uiPriority="67" w:unhideWhenUsed="0"/>
+    <w:lsdException w:name="Medium Grid 2 Accent 6" w:semiHidden="0" w:uiPriority="68" w:unhideWhenUsed="0"/>
+    <w:lsdException w:name="Medium Grid 3 Accent 6" w:semiHidden="0" w:uiPriority="69" w:unhideWhenUsed="0"/>
+    <w:lsdException w:name="Dark List Accent 6" w:semiHidden="0" w:uiPriority="70" w:unhideWhenUsed="0"/>
+    <w:lsdException w:name="Colorful Shading Accent 6" w:semiHidden="0" w:uiPriority="71" w:unhideWhenUsed="0"/>
+    <w:lsdException w:name="Colorful List Accent 6" w:semiHidden="0" w:uiPriority="72" w:unhideWhenUsed="0"/>
+    <w:lsdException w:name="Colorful Grid Accent 6" w:semiHidden="0" w:uiPriority="73" w:unhideWhenUsed="0"/>
+    <w:lsdException w:name="Subtle Emphasis" w:semiHidden="0" w:uiPriority="19" w:unhideWhenUsed="0" w:qFormat="1"/>
+    <w:lsdException w:name="Intense Emphasis" w:semiHidden="0" w:uiPriority="21" w:unhideWhenUsed="0" w:qFormat="1"/>
+    <w:lsdException w:name="Subtle Reference" w:semiHidden="0" w:uiPriority="31" w:unhideWhenUsed="0" w:qFormat="1"/>
+    <w:lsdException w:name="Intense Reference" w:semiHidden="0" w:uiPriority="32" w:unhideWhenUsed="0" w:qFormat="1"/>
+    <w:lsdException w:name="Book Title" w:semiHidden="0" w:uiPriority="33" w:unhideWhenUsed="0" w:qFormat="1"/>
+    <w:lsdException w:name="Bibliography" w:uiPriority="37"/>
+    <w:lsdException w:name="TOC Heading" w:uiPriority="39" w:qFormat="1"/>
   </w:latentStyles>
   <w:style w:type="paragraph" w:default="1" w:styleId="Normalny">
     <w:name w:val="Normal"/>
     <w:qFormat/>
+    <w:rsid w:val="000D79A7"/>
   </w:style>
   <w:style w:type="character" w:default="1" w:styleId="Domylnaczcionkaakapitu">
     <w:name w:val="Default Paragraph Font"/>
@@ -3195,6 +2867,7 @@
     <w:uiPriority w:val="99"/>
     <w:semiHidden/>
     <w:unhideWhenUsed/>
+    <w:qFormat/>
     <w:tblPr>
       <w:tblInd w:w="0" w:type="dxa"/>
       <w:tblCellMar>
@@ -3363,7 +3036,7 @@
     </a:clrScheme>
     <a:fontScheme name="Pakiet Office">
       <a:majorFont>
-        <a:latin typeface="Calibri Light" panose="020F0302020204030204"/>
+        <a:latin typeface="Calibri Light"/>
         <a:ea typeface=""/>
         <a:cs typeface=""/>
         <a:font script="Jpan" typeface="游ゴシック Light"/>
@@ -3415,7 +3088,7 @@
         <a:font script="Tfng" typeface="Ebrima"/>
       </a:majorFont>
       <a:minorFont>
-        <a:latin typeface="Calibri" panose="020F0502020204030204"/>
+        <a:latin typeface="Calibri"/>
         <a:ea typeface=""/>
         <a:cs typeface=""/>
         <a:font script="Jpan" typeface="游明朝"/>
@@ -3609,7 +3282,7 @@
   <a:extraClrSchemeLst/>
   <a:extLst>
     <a:ext uri="{05A4C25C-085E-4340-85A3-A5531E510DB2}">
-      <thm15:themeFamily xmlns:thm15="http://schemas.microsoft.com/office/thememl/2012/main" name="Office Theme" id="{62F939B6-93AF-4DB8-9C6B-D6C7DFDC589F}" vid="{4A3C46E8-61CC-4603-A589-7422A47A8E4A}"/>
+      <thm15:themeFamily xmlns="" xmlns:thm15="http://schemas.microsoft.com/office/thememl/2012/main" name="Office Theme" id="{62F939B6-93AF-4DB8-9C6B-D6C7DFDC589F}" vid="{4A3C46E8-61CC-4603-A589-7422A47A8E4A}"/>
     </a:ext>
   </a:extLst>
 </a:theme>

</xml_diff>